<commit_message>
Deploying to gh-pages-test from @ eea/CLMS_documents@29cfc70dafb4b87418220c4f6f341d9442e072e8 🚀
</commit_message>
<xml_diff>
--- a/src/guidelines/IT_Architecture_Principles_and_Implementation_Guidelines.docx
+++ b/src/guidelines/IT_Architecture_Principles_and_Implementation_Guidelines.docx
@@ -4871,12 +4871,10 @@
     <w:bookmarkEnd w:id="31"/>
     <w:bookmarkEnd w:id="32"/>
     <w:sectPr>
-      <w:headerReference r:id="rId11" w:type="even"/>
-      <w:headerReference r:id="rId10" w:type="default"/>
-      <w:footerReference r:id="rId13" w:type="even"/>
-      <w:footerReference r:id="rId12" w:type="default"/>
-      <w:headerReference r:id="rId9" w:type="first"/>
-      <w:footerReference r:id="rId14" w:type="first"/>
+      <w:headerReference r:id="rId9" w:type="default"/>
+      <w:footerReference r:id="rId12" w:type="even"/>
+      <w:footerReference r:id="rId11" w:type="default"/>
+      <w:footerReference r:id="rId10" w:type="first"/>
       <w:pgSz w:h="15840" w:w="12240"/>
       <w:pgMar w:bottom="1440" w:footer="720" w:gutter="0" w:header="720" w:left="1440" w:right="1440" w:top="1440"/>
       <w:pgNumType w:start="0"/>
@@ -4982,102 +4980,7 @@
           <w:rPr>
             <w:rStyle w:val="PageNumber"/>
           </w:rPr>
-          <w:fldChar w:fldCharType="begin"/>
-        </w:r>
-        <w:r>
-          <w:rPr>
-            <w:rStyle w:val="PageNumber"/>
-          </w:rPr>
-          <w:instrText xml:space="preserve"> DOCPROPERTY "product-name"</w:instrText>
-        </w:r>
-        <w:r>
-          <w:rPr>
-            <w:rStyle w:val="PageNumber"/>
-          </w:rPr>
-          <w:fldChar w:fldCharType="separate"/>
-        </w:r>
-        <w:r>
-          <w:rPr>
-            <w:rStyle w:val="PageNumber"/>
-          </w:rPr>
-          <w:t>Product Name</w:t>
-        </w:r>
-        <w:r>
-          <w:rPr>
-            <w:rStyle w:val="PageNumber"/>
-          </w:rPr>
-          <w:fldChar w:fldCharType="end"/>
-        </w:r>
-        <w:r>
-          <w:rPr>
-            <w:rStyle w:val="PageNumber"/>
-          </w:rPr>
-          <w:t xml:space="preserve"> </w:t>
-        </w:r>
-        <w:r>
-          <w:rPr>
-            <w:rStyle w:val="SubtleReference"/>
-            <w:rFonts w:cs="Calibri"/>
-            <w:sz w:val="16"/>
-            <w:szCs w:val="16"/>
-          </w:rPr>
-          <w:fldChar w:fldCharType="begin"/>
-        </w:r>
-        <w:r>
-          <w:rPr>
-            <w:rStyle w:val="SubtleReference"/>
-            <w:rFonts w:cs="Calibri"/>
-            <w:sz w:val="16"/>
-            <w:szCs w:val="16"/>
-          </w:rPr>
-          <w:instrText xml:space="preserve"> DOCPROPERTY "version"</w:instrText>
-        </w:r>
-        <w:r>
-          <w:rPr>
-            <w:rStyle w:val="SubtleReference"/>
-            <w:rFonts w:cs="Calibri"/>
-            <w:sz w:val="16"/>
-            <w:szCs w:val="16"/>
-          </w:rPr>
-          <w:fldChar w:fldCharType="separate"/>
-        </w:r>
-        <w:r>
-          <w:rPr>
-            <w:rStyle w:val="SubtleReference"/>
-            <w:rFonts w:cs="Calibri"/>
-            <w:sz w:val="16"/>
-            <w:szCs w:val="16"/>
-          </w:rPr>
-          <w:t xml:space="preserve">ABCDEF Issue </w:t>
-        </w:r>
-        <w:proofErr w:type="spellStart"/>
-        <w:r>
-          <w:rPr>
-            <w:rStyle w:val="SubtleReference"/>
-            <w:rFonts w:cs="Calibri"/>
-            <w:sz w:val="16"/>
-            <w:szCs w:val="16"/>
-          </w:rPr>
-          <w:t>x.y</w:t>
-        </w:r>
-        <w:proofErr w:type="spellEnd"/>
-        <w:r>
-          <w:rPr>
-            <w:rStyle w:val="SubtleReference"/>
-            <w:rFonts w:cs="Calibri"/>
-            <w:sz w:val="16"/>
-            <w:szCs w:val="16"/>
-          </w:rPr>
-          <w:t xml:space="preserve"> (“(x) version of the document” + “.”+ “(y) version of the document update”) (first published version must start with 1.0)</w:t>
-        </w:r>
-        <w:r>
-          <w:rPr>
-            <w:rStyle w:val="SubtleReference"/>
-            <w:rFonts w:cs="Calibri"/>
-            <w:sz w:val="16"/>
-            <w:szCs w:val="16"/>
-          </w:rPr>
-          <w:fldChar w:fldCharType="end"/>
+          <w:t>IT Architecture Principles and Implementation Guidelines</w:t>
         </w:r>
         <w:r>
           <w:rPr>
@@ -5296,11 +5199,10 @@
     </w:r>
     <w:r>
       <w:rPr>
-        <w:rFonts w:ascii="Arial" w:hAnsi="Arial" w:cs="Arial"/>
-        <w:b/>
-        <w:bCs/>
+        <w:rStyle w:val="SubtleReference"/>
+        <w:rFonts w:cs="Calibri"/>
       </w:rPr>
-      <w:fldChar w:fldCharType="begin"/>
+      <w:tab/>
     </w:r>
     <w:r>
       <w:rPr>
@@ -5308,31 +5210,7 @@
         <w:b/>
         <w:bCs/>
       </w:rPr>
-      <w:instrText xml:space="preserve"> AUTHOR  \* MERGEFORMAT </w:instrText>
-    </w:r>
-    <w:r>
-      <w:rPr>
-        <w:rFonts w:ascii="Arial" w:hAnsi="Arial" w:cs="Arial"/>
-        <w:b/>
-        <w:bCs/>
-      </w:rPr>
-      <w:fldChar w:fldCharType="separate"/>
-    </w:r>
-    <w:r>
-      <w:rPr>
-        <w:rFonts w:ascii="Arial" w:hAnsi="Arial" w:cs="Arial"/>
-        <w:b/>
-        <w:bCs/>
-      </w:rPr>
-      <w:t>Author</w:t>
-    </w:r>
-    <w:r>
-      <w:rPr>
-        <w:rFonts w:ascii="Arial" w:hAnsi="Arial" w:cs="Arial"/>
-        <w:b/>
-        <w:bCs/>
-      </w:rPr>
-      <w:fldChar w:fldCharType="end"/>
+      <w:t>European Environment Agency (EEA)</w:t>
     </w:r>
   </w:p>
   <w:p>
@@ -5361,7 +5239,7 @@
         <w:rStyle w:val="SubtleReference"/>
         <w:rFonts w:cs="Calibri"/>
       </w:rPr>
-      <w:t xml:space="preserve"> </w:t>
+      <w:tab/>
     </w:r>
     <w:r>
       <w:rPr>
@@ -5370,43 +5248,7 @@
         <w:b/>
         <w:bCs/>
       </w:rPr>
-      <w:fldChar w:fldCharType="begin"/>
-    </w:r>
-    <w:r>
-      <w:rPr>
-        <w:rStyle w:val="SubtleReference"/>
-        <w:rFonts w:ascii="Arial" w:hAnsi="Arial" w:cs="Arial"/>
-        <w:b/>
-        <w:bCs/>
-      </w:rPr>
-      <w:instrText xml:space="preserve"> DOCPROPERTY "date"</w:instrText>
-    </w:r>
-    <w:r>
-      <w:rPr>
-        <w:rStyle w:val="SubtleReference"/>
-        <w:rFonts w:ascii="Arial" w:hAnsi="Arial" w:cs="Arial"/>
-        <w:b/>
-        <w:bCs/>
-      </w:rPr>
-      <w:fldChar w:fldCharType="separate"/>
-    </w:r>
-    <w:r>
-      <w:rPr>
-        <w:rStyle w:val="SubtleReference"/>
-        <w:rFonts w:ascii="Arial" w:hAnsi="Arial" w:cs="Arial"/>
-        <w:b/>
-        <w:bCs/>
-      </w:rPr>
-      <w:t>2022-10-06</w:t>
-    </w:r>
-    <w:r>
-      <w:rPr>
-        <w:rStyle w:val="SubtleReference"/>
-        <w:rFonts w:ascii="Arial" w:hAnsi="Arial" w:cs="Arial"/>
-        <w:b/>
-        <w:bCs/>
-      </w:rPr>
-      <w:fldChar w:fldCharType="end"/>
+      <w:t>2025-03-06</w:t>
     </w:r>
   </w:p>
   <w:p>
@@ -5421,7 +5263,7 @@
         <w:rStyle w:val="SubtleReference"/>
         <w:rFonts w:ascii="Arial" w:hAnsi="Arial" w:cs="Arial"/>
       </w:rPr>
-      <w:t>Doc. Version:</w:t>
+      <w:t>Version:</w:t>
     </w:r>
     <w:r>
       <w:rPr>
@@ -5438,69 +5280,7 @@
         <w:bCs/>
         <w:szCs w:val="22"/>
       </w:rPr>
-      <w:fldChar w:fldCharType="begin"/>
-    </w:r>
-    <w:r>
-      <w:rPr>
-        <w:rStyle w:val="SubtleReference"/>
-        <w:rFonts w:ascii="Arial" w:hAnsi="Arial" w:cs="Arial"/>
-        <w:b/>
-        <w:bCs/>
-        <w:szCs w:val="22"/>
-      </w:rPr>
-      <w:instrText xml:space="preserve"> DOCPROPERTY "version"</w:instrText>
-    </w:r>
-    <w:r>
-      <w:rPr>
-        <w:rStyle w:val="SubtleReference"/>
-        <w:rFonts w:ascii="Arial" w:hAnsi="Arial" w:cs="Arial"/>
-        <w:b/>
-        <w:bCs/>
-        <w:szCs w:val="22"/>
-      </w:rPr>
-      <w:fldChar w:fldCharType="separate"/>
-    </w:r>
-    <w:r>
-      <w:rPr>
-        <w:rStyle w:val="SubtleReference"/>
-        <w:rFonts w:ascii="Arial" w:hAnsi="Arial" w:cs="Arial"/>
-        <w:b/>
-        <w:bCs/>
-        <w:szCs w:val="22"/>
-      </w:rPr>
-      <w:t xml:space="preserve">ABCDEF Issue </w:t>
-    </w:r>
-    <w:proofErr w:type="spellStart"/>
-    <w:r>
-      <w:rPr>
-        <w:rStyle w:val="SubtleReference"/>
-        <w:rFonts w:ascii="Arial" w:hAnsi="Arial" w:cs="Arial"/>
-        <w:b/>
-        <w:bCs/>
-        <w:szCs w:val="22"/>
-      </w:rPr>
-      <w:t>x.y</w:t>
-    </w:r>
-    <w:proofErr w:type="spellEnd"/>
-    <w:r>
-      <w:rPr>
-        <w:rStyle w:val="SubtleReference"/>
-        <w:rFonts w:ascii="Arial" w:hAnsi="Arial" w:cs="Arial"/>
-        <w:b/>
-        <w:bCs/>
-        <w:szCs w:val="22"/>
-      </w:rPr>
-      <w:t xml:space="preserve"> (“(x) version of the document” + “.”+ “(y) version of the document update”) (first published version must start with 1.0)</w:t>
-    </w:r>
-    <w:r>
-      <w:rPr>
-        <w:rStyle w:val="SubtleReference"/>
-        <w:rFonts w:ascii="Arial" w:hAnsi="Arial" w:cs="Arial"/>
-        <w:b/>
-        <w:bCs/>
-        <w:szCs w:val="22"/>
-      </w:rPr>
-      <w:fldChar w:fldCharType="end"/>
+      <w:t>1.4a</w:t>
     </w:r>
   </w:p>
   <w:p>
@@ -5560,16 +5340,6 @@
 </file>
 
 <file path=word/header1.xml><?xml version="1.0" encoding="utf-8"?>
-<w:hdr xmlns:wpc="http://schemas.microsoft.com/office/word/2010/wordprocessingCanvas" xmlns:cx="http://schemas.microsoft.com/office/drawing/2014/chartex" xmlns:cx1="http://schemas.microsoft.com/office/drawing/2015/9/8/chartex" xmlns:cx2="http://schemas.microsoft.com/office/drawing/2015/10/21/chartex" xmlns:cx3="http://schemas.microsoft.com/office/drawing/2016/5/9/chartex" xmlns:cx4="http://schemas.microsoft.com/office/drawing/2016/5/10/chartex" xmlns:cx5="http://schemas.microsoft.com/office/drawing/2016/5/11/chartex" xmlns:cx6="http://schemas.microsoft.com/office/drawing/2016/5/12/chartex" xmlns:cx7="http://schemas.microsoft.com/office/drawing/2016/5/13/chartex" xmlns:cx8="http://schemas.microsoft.com/office/drawing/2016/5/14/chartex" xmlns:mc="http://schemas.openxmlformats.org/markup-compatibility/2006" xmlns:aink="http://schemas.microsoft.com/office/drawing/2016/ink" xmlns:am3d="http://schemas.microsoft.com/office/drawing/2017/model3d" xmlns:o="urn:schemas-microsoft-com:office:office" xmlns:oel="http://schemas.microsoft.com/office/2019/extlst" xmlns:r="http://schemas.openxmlformats.org/officeDocument/2006/relationships" xmlns:m="http://schemas.openxmlformats.org/officeDocument/2006/math" xmlns:v="urn:schemas-microsoft-com:vml" xmlns:wp14="http://schemas.microsoft.com/office/word/2010/wordprocessingDrawing" xmlns:wp="http://schemas.openxmlformats.org/drawingml/2006/wordprocessingDrawing" xmlns:w10="urn:schemas-microsoft-com:office:word" xmlns:w="http://schemas.openxmlformats.org/wordprocessingml/2006/main" xmlns:w14="http://schemas.microsoft.com/office/word/2010/wordml" xmlns:w15="http://schemas.microsoft.com/office/word/2012/wordml" xmlns:w16cex="http://schemas.microsoft.com/office/word/2018/wordml/cex" xmlns:w16cid="http://schemas.microsoft.com/office/word/2016/wordml/cid" xmlns:w16="http://schemas.microsoft.com/office/word/2018/wordml" xmlns:w16du="http://schemas.microsoft.com/office/word/2023/wordml/word16du" xmlns:w16sdtdh="http://schemas.microsoft.com/office/word/2020/wordml/sdtdatahash" xmlns:w16sdtfl="http://schemas.microsoft.com/office/word/2024/wordml/sdtformatlock" xmlns:w16se="http://schemas.microsoft.com/office/word/2015/wordml/symex" xmlns:wpg="http://schemas.microsoft.com/office/word/2010/wordprocessingGroup" xmlns:wpi="http://schemas.microsoft.com/office/word/2010/wordprocessingInk" xmlns:wne="http://schemas.microsoft.com/office/word/2006/wordml" xmlns:wps="http://schemas.microsoft.com/office/word/2010/wordprocessingShape" mc:Ignorable="w14 w15 w16se w16cid w16 w16cex w16sdtdh w16sdtfl w16du wp14">
-  <w:p>
-    <w:pPr>
-      <w:pStyle w:val="Header"/>
-    </w:pPr>
-  </w:p>
-</w:hdr>
-</file>
-
-<file path=word/header2.xml><?xml version="1.0" encoding="utf-8"?>
 <w:hdr xmlns:wpc="http://schemas.microsoft.com/office/word/2010/wordprocessingCanvas" xmlns:cx="http://schemas.microsoft.com/office/drawing/2014/chartex" xmlns:cx1="http://schemas.microsoft.com/office/drawing/2015/9/8/chartex" xmlns:cx2="http://schemas.microsoft.com/office/drawing/2015/10/21/chartex" xmlns:cx3="http://schemas.microsoft.com/office/drawing/2016/5/9/chartex" xmlns:cx4="http://schemas.microsoft.com/office/drawing/2016/5/10/chartex" xmlns:cx5="http://schemas.microsoft.com/office/drawing/2016/5/11/chartex" xmlns:cx6="http://schemas.microsoft.com/office/drawing/2016/5/12/chartex" xmlns:cx7="http://schemas.microsoft.com/office/drawing/2016/5/13/chartex" xmlns:cx8="http://schemas.microsoft.com/office/drawing/2016/5/14/chartex" xmlns:mc="http://schemas.openxmlformats.org/markup-compatibility/2006" xmlns:aink="http://schemas.microsoft.com/office/drawing/2016/ink" xmlns:am3d="http://schemas.microsoft.com/office/drawing/2017/model3d" xmlns:o="urn:schemas-microsoft-com:office:office" xmlns:oel="http://schemas.microsoft.com/office/2019/extlst" xmlns:r="http://schemas.openxmlformats.org/officeDocument/2006/relationships" xmlns:m="http://schemas.openxmlformats.org/officeDocument/2006/math" xmlns:v="urn:schemas-microsoft-com:vml" xmlns:wp14="http://schemas.microsoft.com/office/word/2010/wordprocessingDrawing" xmlns:wp="http://schemas.openxmlformats.org/drawingml/2006/wordprocessingDrawing" xmlns:w10="urn:schemas-microsoft-com:office:word" xmlns:w="http://schemas.openxmlformats.org/wordprocessingml/2006/main" xmlns:w14="http://schemas.microsoft.com/office/word/2010/wordml" xmlns:w15="http://schemas.microsoft.com/office/word/2012/wordml" xmlns:w16cex="http://schemas.microsoft.com/office/word/2018/wordml/cex" xmlns:w16cid="http://schemas.microsoft.com/office/word/2016/wordml/cid" xmlns:w16="http://schemas.microsoft.com/office/word/2018/wordml" xmlns:w16du="http://schemas.microsoft.com/office/word/2023/wordml/word16du" xmlns:w16sdtdh="http://schemas.microsoft.com/office/word/2020/wordml/sdtdatahash" xmlns:w16sdtfl="http://schemas.microsoft.com/office/word/2024/wordml/sdtformatlock" xmlns:w16se="http://schemas.microsoft.com/office/word/2015/wordml/symex" xmlns:wpg="http://schemas.microsoft.com/office/word/2010/wordprocessingGroup" xmlns:wpi="http://schemas.microsoft.com/office/word/2010/wordprocessingInk" xmlns:wne="http://schemas.microsoft.com/office/word/2006/wordml" xmlns:wps="http://schemas.microsoft.com/office/word/2010/wordprocessingShape" mc:Ignorable="w14 w15 w16se w16cid w16 w16cex w16sdtdh w16sdtfl w16du wp14">
   <w:p>
     <w:pPr>
@@ -5805,16 +5575,6 @@
         </wp:anchor>
       </w:drawing>
     </w:r>
-  </w:p>
-</w:hdr>
-</file>
-
-<file path=word/header3.xml><?xml version="1.0" encoding="utf-8"?>
-<w:hdr xmlns:wpc="http://schemas.microsoft.com/office/word/2010/wordprocessingCanvas" xmlns:cx="http://schemas.microsoft.com/office/drawing/2014/chartex" xmlns:cx1="http://schemas.microsoft.com/office/drawing/2015/9/8/chartex" xmlns:cx2="http://schemas.microsoft.com/office/drawing/2015/10/21/chartex" xmlns:cx3="http://schemas.microsoft.com/office/drawing/2016/5/9/chartex" xmlns:cx4="http://schemas.microsoft.com/office/drawing/2016/5/10/chartex" xmlns:cx5="http://schemas.microsoft.com/office/drawing/2016/5/11/chartex" xmlns:cx6="http://schemas.microsoft.com/office/drawing/2016/5/12/chartex" xmlns:cx7="http://schemas.microsoft.com/office/drawing/2016/5/13/chartex" xmlns:cx8="http://schemas.microsoft.com/office/drawing/2016/5/14/chartex" xmlns:mc="http://schemas.openxmlformats.org/markup-compatibility/2006" xmlns:aink="http://schemas.microsoft.com/office/drawing/2016/ink" xmlns:am3d="http://schemas.microsoft.com/office/drawing/2017/model3d" xmlns:o="urn:schemas-microsoft-com:office:office" xmlns:oel="http://schemas.microsoft.com/office/2019/extlst" xmlns:r="http://schemas.openxmlformats.org/officeDocument/2006/relationships" xmlns:m="http://schemas.openxmlformats.org/officeDocument/2006/math" xmlns:v="urn:schemas-microsoft-com:vml" xmlns:wp14="http://schemas.microsoft.com/office/word/2010/wordprocessingDrawing" xmlns:wp="http://schemas.openxmlformats.org/drawingml/2006/wordprocessingDrawing" xmlns:w10="urn:schemas-microsoft-com:office:word" xmlns:w="http://schemas.openxmlformats.org/wordprocessingml/2006/main" xmlns:w14="http://schemas.microsoft.com/office/word/2010/wordml" xmlns:w15="http://schemas.microsoft.com/office/word/2012/wordml" xmlns:w16cex="http://schemas.microsoft.com/office/word/2018/wordml/cex" xmlns:w16cid="http://schemas.microsoft.com/office/word/2016/wordml/cid" xmlns:w16="http://schemas.microsoft.com/office/word/2018/wordml" xmlns:w16du="http://schemas.microsoft.com/office/word/2023/wordml/word16du" xmlns:w16sdtdh="http://schemas.microsoft.com/office/word/2020/wordml/sdtdatahash" xmlns:w16sdtfl="http://schemas.microsoft.com/office/word/2024/wordml/sdtformatlock" xmlns:w16se="http://schemas.microsoft.com/office/word/2015/wordml/symex" xmlns:wpg="http://schemas.microsoft.com/office/word/2010/wordprocessingGroup" xmlns:wpi="http://schemas.microsoft.com/office/word/2010/wordprocessingInk" xmlns:wne="http://schemas.microsoft.com/office/word/2006/wordml" xmlns:wps="http://schemas.microsoft.com/office/word/2010/wordprocessingShape" mc:Ignorable="w14 w15 w16se w16cid w16 w16cex w16sdtdh w16sdtfl w16du wp14">
-  <w:p>
-    <w:pPr>
-      <w:pStyle w:val="Header"/>
-    </w:pPr>
   </w:p>
 </w:hdr>
 </file>
@@ -7761,7 +7521,7 @@
     <w:rPr>
       <w:sz w:val="18"/>
       <w:szCs w:val="20"/>
-      <w:lang w:eastAsia="en-GB" w:val="en-PL"/>
+      <w:lang w:eastAsia="en-GB"/>
     </w:rPr>
     <w:tblPr>
       <w:tblStyleRowBandSize w:val="1"/>

</xml_diff>

<commit_message>
Deploying to gh-pages-test from @ eea/CLMS_documents@1173cb9b3a40e1f3e466a685ac312d1d72928ce0 🚀
</commit_message>
<xml_diff>
--- a/src/guidelines/IT_Architecture_Principles_and_Implementation_Guidelines.docx
+++ b/src/guidelines/IT_Architecture_Principles_and_Implementation_Guidelines.docx
@@ -97,7 +97,7 @@
         <w:pStyle w:val="Date"/>
       </w:pPr>
       <w:r>
-        <w:t xml:space="preserve">2024-11-08</w:t>
+        <w:t xml:space="preserve">2025-03-06</w:t>
       </w:r>
     </w:p>
     <w:sdt>
@@ -205,10 +205,7 @@
     </w:p>
     <w:p>
       <w:pPr>
-        <w:numPr>
-          <w:ilvl w:val="0"/>
-          <w:numId w:val="1001"/>
-        </w:numPr>
+        <w:pStyle w:val="BodyText"/>
       </w:pPr>
       <w:r>
         <w:rPr>
@@ -226,10 +223,7 @@
     </w:p>
     <w:p>
       <w:pPr>
-        <w:numPr>
-          <w:ilvl w:val="0"/>
-          <w:numId w:val="1001"/>
-        </w:numPr>
+        <w:pStyle w:val="BodyText"/>
       </w:pPr>
       <w:r>
         <w:rPr>
@@ -242,15 +236,12 @@
         <w:t xml:space="preserve"> </w:t>
       </w:r>
       <w:r>
-        <w:t xml:space="preserve">– refers to sets of instructions, written in scripting languages designed to automate repetitive tasks and processes. These scripts streamline workflows, reduce the need for manual intervention and ensure consistency and efficiency in performing tasks.</w:t>
+        <w:t xml:space="preserve">- refers to sets of instructions, written in scripting languages designed to automate repetitive tasks and processes. These scripts streamline workflows, reduce the need for manual intervention and ensure consistency and efficiency in performing tasks.</w:t>
       </w:r>
     </w:p>
     <w:p>
       <w:pPr>
-        <w:numPr>
-          <w:ilvl w:val="0"/>
-          <w:numId w:val="1001"/>
-        </w:numPr>
+        <w:pStyle w:val="BodyText"/>
       </w:pPr>
       <w:r>
         <w:rPr>
@@ -263,15 +254,12 @@
         <w:t xml:space="preserve"> </w:t>
       </w:r>
       <w:r>
-        <w:t xml:space="preserve">– is a custom-designed software/solution that is tailored to meet the unique needs, requirements, and preferences of a particular client or organization.</w:t>
+        <w:t xml:space="preserve">- is a custom-designed software/solution that is tailored to meet the unique needs, requirements, and preferences of a particular client or organization.</w:t>
       </w:r>
     </w:p>
     <w:p>
       <w:pPr>
-        <w:numPr>
-          <w:ilvl w:val="0"/>
-          <w:numId w:val="1001"/>
-        </w:numPr>
+        <w:pStyle w:val="BodyText"/>
       </w:pPr>
       <w:r>
         <w:rPr>
@@ -284,22 +272,19 @@
         <w:t xml:space="preserve"> </w:t>
       </w:r>
       <w:r>
-        <w:t xml:space="preserve">– software products that are developed, marketed, and sold for profit by software companies or developers. Commercial software is typically licensed to end-users, who must purchase it or pay a subscription fee.</w:t>
+        <w:t xml:space="preserve">- software products that are developed, marketed, and sold for profit by software companies or developers. Commercial software is typically licensed to end-users, who must purchase it or pay a subscription fee.</w:t>
       </w:r>
     </w:p>
     <w:p>
       <w:pPr>
-        <w:numPr>
-          <w:ilvl w:val="0"/>
-          <w:numId w:val="1001"/>
-        </w:numPr>
+        <w:pStyle w:val="BodyText"/>
       </w:pPr>
       <w:r>
         <w:rPr>
           <w:bCs/>
           <w:b/>
         </w:rPr>
-        <w:t xml:space="preserve">Continuous Integration and Continuous Deployment (CI/CD) –</w:t>
+        <w:t xml:space="preserve">Continuous Integration and Continuous Deployment (CI/CD) -</w:t>
       </w:r>
       <w:r>
         <w:t xml:space="preserve"> </w:t>
@@ -310,10 +295,7 @@
     </w:p>
     <w:p>
       <w:pPr>
-        <w:numPr>
-          <w:ilvl w:val="0"/>
-          <w:numId w:val="1001"/>
-        </w:numPr>
+        <w:pStyle w:val="BodyText"/>
       </w:pPr>
       <w:r>
         <w:rPr>
@@ -326,15 +308,12 @@
         <w:t xml:space="preserve"> </w:t>
       </w:r>
       <w:r>
-        <w:t xml:space="preserve">– specific outputs, products, or results provided as part of the contract or a contractual agreement.</w:t>
+        <w:t xml:space="preserve">- specific outputs, products, or results provided as part of the contract or a contractual agreement.</w:t>
       </w:r>
     </w:p>
     <w:p>
       <w:pPr>
-        <w:numPr>
-          <w:ilvl w:val="0"/>
-          <w:numId w:val="1001"/>
-        </w:numPr>
+        <w:pStyle w:val="BodyText"/>
       </w:pPr>
       <w:r>
         <w:rPr>
@@ -347,15 +326,12 @@
         <w:t xml:space="preserve"> </w:t>
       </w:r>
       <w:r>
-        <w:t xml:space="preserve">– refers to the date after which a product will no longer be sold or renewed (though still might receive some form of support, such as security patches).</w:t>
+        <w:t xml:space="preserve">- refers to the date after which a product will no longer be sold or renewed (though still might receive some form of support, such as security patches).</w:t>
       </w:r>
     </w:p>
     <w:p>
       <w:pPr>
-        <w:numPr>
-          <w:ilvl w:val="0"/>
-          <w:numId w:val="1001"/>
-        </w:numPr>
+        <w:pStyle w:val="BodyText"/>
       </w:pPr>
       <w:r>
         <w:rPr>
@@ -368,36 +344,30 @@
         <w:t xml:space="preserve"> </w:t>
       </w:r>
       <w:r>
-        <w:t xml:space="preserve">– refers to the date of complete cessation of all support services for the product, including new patches, updates or fixes.</w:t>
+        <w:t xml:space="preserve">- refers to the date of complete cessation of all support services for the product, including new patches, updates or fixes.</w:t>
       </w:r>
     </w:p>
     <w:p>
       <w:pPr>
-        <w:numPr>
-          <w:ilvl w:val="0"/>
-          <w:numId w:val="1001"/>
-        </w:numPr>
+        <w:pStyle w:val="BodyText"/>
       </w:pPr>
       <w:r>
         <w:rPr>
           <w:bCs/>
           <w:b/>
         </w:rPr>
-        <w:t xml:space="preserve">Infrastructure-as-a-code</w:t>
+        <w:t xml:space="preserve">Infrastructure-as-a-code (IAC)</w:t>
       </w:r>
       <w:r>
         <w:t xml:space="preserve"> </w:t>
       </w:r>
       <w:r>
-        <w:t xml:space="preserve">– is an IT practice that involves managing and provisioning computing infrastructure through machine-readable definition files, rather than physical hardware configuration or interactive configuration tools.</w:t>
+        <w:t xml:space="preserve">- is an IT practice that involves managing and provisioning computing infrastructure through machine-readable definition files, rather than physical hardware configuration or interactive configuration tools.</w:t>
       </w:r>
     </w:p>
     <w:p>
       <w:pPr>
-        <w:numPr>
-          <w:ilvl w:val="0"/>
-          <w:numId w:val="1001"/>
-        </w:numPr>
+        <w:pStyle w:val="BodyText"/>
       </w:pPr>
       <w:r>
         <w:rPr>
@@ -410,15 +380,12 @@
         <w:t xml:space="preserve"> </w:t>
       </w:r>
       <w:r>
-        <w:t xml:space="preserve">– is a network of interconnected technologies, software, hardware, and services that work together to support an organization’s digital operations. It includes applications, infrastructure, cloud services, and networks, all integrated to ensure seamless communication, scalability, security, and efficiency.</w:t>
+        <w:t xml:space="preserve">- is a network of interconnected technologies, software, hardware, and services that work together to support an organization’s digital operations. It includes applications, infrastructure, cloud services, and networks, all integrated to ensure seamless communication, scalability, security, and efficiency.</w:t>
       </w:r>
     </w:p>
     <w:p>
       <w:pPr>
-        <w:numPr>
-          <w:ilvl w:val="0"/>
-          <w:numId w:val="1001"/>
-        </w:numPr>
+        <w:pStyle w:val="BodyText"/>
       </w:pPr>
       <w:r>
         <w:rPr>
@@ -436,10 +403,7 @@
     </w:p>
     <w:p>
       <w:pPr>
-        <w:numPr>
-          <w:ilvl w:val="0"/>
-          <w:numId w:val="1001"/>
-        </w:numPr>
+        <w:pStyle w:val="BodyText"/>
       </w:pPr>
       <w:r>
         <w:rPr>
@@ -452,15 +416,12 @@
         <w:t xml:space="preserve"> </w:t>
       </w:r>
       <w:r>
-        <w:t xml:space="preserve">– services, products and processes that use information technology to solve business problems, improve operational efficiency, and enhance overall performance. IT solutions are typically composed by various parts. For Example, the codebase, CI/CD routines, documentation etc.</w:t>
+        <w:t xml:space="preserve">- services, products and processes that use information technology to solve business problems, improve operational efficiency, and enhance overall performance. IT solutions are typically composed by various parts. For Example, the codebase, CI/CD routines, documentation etc.</w:t>
       </w:r>
     </w:p>
     <w:p>
       <w:pPr>
-        <w:numPr>
-          <w:ilvl w:val="0"/>
-          <w:numId w:val="1001"/>
-        </w:numPr>
+        <w:pStyle w:val="BodyText"/>
       </w:pPr>
       <w:r>
         <w:rPr>
@@ -473,15 +434,12 @@
         <w:t xml:space="preserve"> </w:t>
       </w:r>
       <w:r>
-        <w:t xml:space="preserve">– refers to components or features that are flexible, adaptable, and capable of evolving over time to meet a wide range of needs and requirements.</w:t>
+        <w:t xml:space="preserve">- refers to components or features that are flexible, adaptable, and capable of evolving over time to meet a wide range of needs and requirements.</w:t>
       </w:r>
     </w:p>
     <w:p>
       <w:pPr>
-        <w:numPr>
-          <w:ilvl w:val="0"/>
-          <w:numId w:val="1001"/>
-        </w:numPr>
+        <w:pStyle w:val="BodyText"/>
       </w:pPr>
       <w:r>
         <w:rPr>
@@ -499,10 +457,7 @@
     </w:p>
     <w:p>
       <w:pPr>
-        <w:numPr>
-          <w:ilvl w:val="0"/>
-          <w:numId w:val="1001"/>
-        </w:numPr>
+        <w:pStyle w:val="BodyText"/>
       </w:pPr>
       <w:r>
         <w:rPr>
@@ -520,10 +475,7 @@
     </w:p>
     <w:p>
       <w:pPr>
-        <w:numPr>
-          <w:ilvl w:val="0"/>
-          <w:numId w:val="1001"/>
-        </w:numPr>
+        <w:pStyle w:val="BodyText"/>
       </w:pPr>
       <w:r>
         <w:rPr>
@@ -536,15 +488,12 @@
         <w:t xml:space="preserve"> </w:t>
       </w:r>
       <w:r>
-        <w:t xml:space="preserve">– applications, frameworks, and utilities that software developers use to create, debug, maintain, or support software.</w:t>
+        <w:t xml:space="preserve">- applications, frameworks, and utilities that software developers use to create, debug, maintain, or support software.</w:t>
       </w:r>
     </w:p>
     <w:p>
       <w:pPr>
-        <w:numPr>
-          <w:ilvl w:val="0"/>
-          <w:numId w:val="1001"/>
-        </w:numPr>
+        <w:pStyle w:val="BodyText"/>
       </w:pPr>
       <w:r>
         <w:rPr>
@@ -557,15 +506,12 @@
         <w:t xml:space="preserve"> </w:t>
       </w:r>
       <w:r>
-        <w:t xml:space="preserve">– a collection of computer programs, procedures, and documentation that performs a specific task or function or provides a comprehensive solution to a particular problem.</w:t>
+        <w:t xml:space="preserve">- a collection of computer programs, procedures, and documentation that performs a specific task or function or provides a comprehensive solution to a particular problem.</w:t>
       </w:r>
     </w:p>
     <w:p>
       <w:pPr>
-        <w:numPr>
-          <w:ilvl w:val="0"/>
-          <w:numId w:val="1001"/>
-        </w:numPr>
+        <w:pStyle w:val="BodyText"/>
       </w:pPr>
       <w:r>
         <w:rPr>
@@ -578,15 +524,12 @@
         <w:t xml:space="preserve"> </w:t>
       </w:r>
       <w:r>
-        <w:t xml:space="preserve">– a set of instructions and statements written by a programmer using human-readable programming language. It is the original code written and saved in files before being compiled or interpreted into executable programs. Source code serves as the blueprint for creating software applications.</w:t>
+        <w:t xml:space="preserve">- a set of instructions and statements written by a programmer using human-readable programming language. It is the original code written and saved in files before being compiled or interpreted into executable programs. Source code serves as the blueprint for creating software applications.</w:t>
       </w:r>
     </w:p>
     <w:p>
       <w:pPr>
-        <w:numPr>
-          <w:ilvl w:val="0"/>
-          <w:numId w:val="1001"/>
-        </w:numPr>
+        <w:pStyle w:val="BodyText"/>
       </w:pPr>
       <w:r>
         <w:rPr>
@@ -599,37 +542,53 @@
         <w:t xml:space="preserve"> </w:t>
       </w:r>
       <w:r>
-        <w:t xml:space="preserve">– systematic sequence of processes and activities.</w:t>
+        <w:t xml:space="preserve">- systematic sequence of processes and activities.</w:t>
+      </w:r>
+    </w:p>
+    <w:bookmarkEnd w:id="22"/>
+    <w:bookmarkStart w:id="33" w:name="principles"/>
+    <w:p>
+      <w:pPr>
+        <w:pStyle w:val="Heading1"/>
+      </w:pPr>
+      <w:r>
+        <w:t xml:space="preserve">4. Principles</w:t>
       </w:r>
     </w:p>
     <w:p>
-      <w:r>
-        <w:br w:type="page"/>
-      </w:r>
-    </w:p>
-    <w:bookmarkEnd w:id="22"/>
-    <w:bookmarkStart w:id="32" w:name="principles"/>
-    <w:p>
-      <w:pPr>
-        <w:pStyle w:val="Heading1"/>
-      </w:pPr>
-      <w:r>
-        <w:t xml:space="preserve">4. Principles</w:t>
+      <w:pPr>
+        <w:pStyle w:val="FirstParagraph"/>
+      </w:pPr>
+      <w:r>
+        <w:t xml:space="preserve">The principles are grouped into 8 overarching IT architectural themes:</w:t>
       </w:r>
     </w:p>
     <w:p>
       <w:pPr>
-        <w:pStyle w:val="FirstParagraph"/>
-      </w:pPr>
-      <w:r>
-        <w:t xml:space="preserve">The principles are grouped into 6 overarching IT architectural themes:</w:t>
+        <w:numPr>
+          <w:ilvl w:val="0"/>
+          <w:numId w:val="1001"/>
+        </w:numPr>
+      </w:pPr>
+      <w:r>
+        <w:rPr>
+          <w:bCs/>
+          <w:b/>
+        </w:rPr>
+        <w:t xml:space="preserve">Architecture</w:t>
+      </w:r>
+      <w:r>
+        <w:t xml:space="preserve"> </w:t>
+      </w:r>
+      <w:r>
+        <w:t xml:space="preserve">- foundational and design principles for sound infrastructure and IT solution architecture.</w:t>
       </w:r>
     </w:p>
     <w:p>
       <w:pPr>
         <w:numPr>
           <w:ilvl w:val="0"/>
-          <w:numId w:val="1002"/>
+          <w:numId w:val="1001"/>
         </w:numPr>
       </w:pPr>
       <w:r>
@@ -650,7 +609,7 @@
       <w:pPr>
         <w:numPr>
           <w:ilvl w:val="0"/>
-          <w:numId w:val="1002"/>
+          <w:numId w:val="1001"/>
         </w:numPr>
       </w:pPr>
       <w:r>
@@ -671,7 +630,7 @@
       <w:pPr>
         <w:numPr>
           <w:ilvl w:val="0"/>
-          <w:numId w:val="1002"/>
+          <w:numId w:val="1001"/>
         </w:numPr>
       </w:pPr>
       <w:r>
@@ -692,28 +651,7 @@
       <w:pPr>
         <w:numPr>
           <w:ilvl w:val="0"/>
-          <w:numId w:val="1002"/>
-        </w:numPr>
-      </w:pPr>
-      <w:r>
-        <w:rPr>
-          <w:bCs/>
-          <w:b/>
-        </w:rPr>
-        <w:t xml:space="preserve">Scalability</w:t>
-      </w:r>
-      <w:r>
-        <w:t xml:space="preserve"> </w:t>
-      </w:r>
-      <w:r>
-        <w:t xml:space="preserve">- the delivered IT solutions must be scalable to ensure future enhancements can fulfil coming demands and requirements.</w:t>
-      </w:r>
-    </w:p>
-    <w:p>
-      <w:pPr>
-        <w:numPr>
-          <w:ilvl w:val="0"/>
-          <w:numId w:val="1002"/>
+          <w:numId w:val="1001"/>
         </w:numPr>
       </w:pPr>
       <w:r>
@@ -727,14 +665,35 @@
         <w:t xml:space="preserve"> </w:t>
       </w:r>
       <w:r>
-        <w:t xml:space="preserve">- the EEA aims in the CLMS program to be able to provide updated products when new data becomes available e.g. on yearly basis. To reduce the time to market the principle of maintainability is to be followed.</w:t>
+        <w:t xml:space="preserve">- the EEA aims in the CLMS program to be able to provide updated products when new data becomes available e.g. on yearly basis. To reduce the time to market the principles of maintainability is to be followed.</w:t>
       </w:r>
     </w:p>
     <w:p>
       <w:pPr>
         <w:numPr>
           <w:ilvl w:val="0"/>
-          <w:numId w:val="1002"/>
+          <w:numId w:val="1001"/>
+        </w:numPr>
+      </w:pPr>
+      <w:r>
+        <w:rPr>
+          <w:bCs/>
+          <w:b/>
+        </w:rPr>
+        <w:t xml:space="preserve">Observability</w:t>
+      </w:r>
+      <w:r>
+        <w:t xml:space="preserve"> </w:t>
+      </w:r>
+      <w:r>
+        <w:t xml:space="preserve">- IT solutions of the EEA CLMS must collect relevant metrics for monitoring and assessment, to avoid disruptions and have predictable operation of the solutions.</w:t>
+      </w:r>
+    </w:p>
+    <w:p>
+      <w:pPr>
+        <w:numPr>
+          <w:ilvl w:val="0"/>
+          <w:numId w:val="1001"/>
         </w:numPr>
       </w:pPr>
       <w:r>
@@ -748,14 +707,14 @@
         <w:t xml:space="preserve"> </w:t>
       </w:r>
       <w:r>
-        <w:t xml:space="preserve">– IT solutions of the EEA CLMS are utilized by multiple stakeholders and thus IT security is paramount. This is especially critical for the open-ended aspects such as the use of APIs and outward facing web solutions.</w:t>
+        <w:t xml:space="preserve">- IT solutions of the EEA CLMS are utilized by multiple stakeholders and thus IT security is paramount. This is especially critical for the open-ended aspects such as the use of APIs and outward facing web solutions.</w:t>
       </w:r>
     </w:p>
     <w:p>
       <w:pPr>
         <w:numPr>
           <w:ilvl w:val="0"/>
-          <w:numId w:val="1002"/>
+          <w:numId w:val="1001"/>
         </w:numPr>
       </w:pPr>
       <w:r>
@@ -769,7 +728,7 @@
         <w:t xml:space="preserve"> </w:t>
       </w:r>
       <w:r>
-        <w:t xml:space="preserve">– IT solutions of the EEA CLMS are designed to withstand and recover from disruptions by remaining operational during unforeseen events.</w:t>
+        <w:t xml:space="preserve">- IT solutions of the EEA CLMS are designed to withstand and recover from disruptions by remaining operational during unforeseen events.</w:t>
       </w:r>
     </w:p>
     <w:p>
@@ -780,13 +739,13 @@
         <w:t xml:space="preserve">Together, these principles guide design, development, and evolution of the IT solutions in the EEA CLMS program. The principles should be periodically reviewed and updated to ensure alignment with the latest technological advancements and emerging best practices. This ongoing evaluation will help maintaining the relevance, effectiveness, and security of the IT solutions.</w:t>
       </w:r>
     </w:p>
-    <w:bookmarkStart w:id="23" w:name="reproducibility"/>
+    <w:bookmarkStart w:id="23" w:name="architecture"/>
     <w:p>
       <w:pPr>
         <w:pStyle w:val="Heading2"/>
       </w:pPr>
       <w:r>
-        <w:t xml:space="preserve">4.1 Reproducibility</w:t>
+        <w:t xml:space="preserve">4.1 Architecture</w:t>
       </w:r>
     </w:p>
     <w:p>
@@ -794,7 +753,7 @@
         <w:pStyle w:val="FirstParagraph"/>
       </w:pPr>
       <w:r>
-        <w:t xml:space="preserve">The overarching principle of reproducibility is further unfolded below in the following sub-principles:</w:t>
+        <w:t xml:space="preserve">Foundational and design principles for maintaining sound infrastructure and IT solution architecture. These sub-principles addresses best-practices and industry standard design patterns.</w:t>
       </w:r>
     </w:p>
     <w:tbl>
@@ -806,8 +765,8 @@
         <w:tblLayout w:type="fixed"/>
       </w:tblPr>
       <w:tblGrid>
-        <w:gridCol w:w="2420"/>
-        <w:gridCol w:w="5500"/>
+        <w:gridCol w:w="1870"/>
+        <w:gridCol w:w="6050"/>
       </w:tblGrid>
       <w:tr>
         <w:trPr>
@@ -825,23 +784,23 @@
                 <w:bCs/>
                 <w:b/>
               </w:rPr>
-              <w:t xml:space="preserve">Reproducibility 1:</w:t>
-            </w:r>
-          </w:p>
-        </w:tc>
-        <w:tc>
-          <w:tcPr/>
-          <w:p>
-            <w:pPr>
-              <w:pStyle w:val="Compact"/>
-              <w:jc w:val="left"/>
-            </w:pPr>
-            <w:r>
-              <w:rPr>
-                <w:bCs/>
-                <w:b/>
-              </w:rPr>
-              <w:t xml:space="preserve">Description of workflows must be provided</w:t>
+              <w:t xml:space="preserve">Architecture 1:</w:t>
+            </w:r>
+          </w:p>
+        </w:tc>
+        <w:tc>
+          <w:tcPr/>
+          <w:p>
+            <w:pPr>
+              <w:pStyle w:val="Compact"/>
+              <w:jc w:val="left"/>
+            </w:pPr>
+            <w:r>
+              <w:rPr>
+                <w:bCs/>
+                <w:b/>
+              </w:rPr>
+              <w:t xml:space="preserve">Client specific IT solutions should have a modular structure</w:t>
             </w:r>
           </w:p>
         </w:tc>
@@ -871,7 +830,7 @@
               <w:jc w:val="left"/>
             </w:pPr>
             <w:r>
-              <w:t xml:space="preserve">Deliverables which are a result of pre-processing of data must be provided with a description of the workflow for the pre-processing</w:t>
+              <w:t xml:space="preserve">Modular structure of client specific IT solutions is a requirement. This may be achieved using e.g. microservice architecture</w:t>
             </w:r>
           </w:p>
         </w:tc>
@@ -901,7 +860,7 @@
               <w:jc w:val="left"/>
             </w:pPr>
             <w:r>
-              <w:t xml:space="preserve">To ensure that the deliverable can be re-produced, details must be provided on how this can be achieved</w:t>
+              <w:t xml:space="preserve">A modular structure is sought to ensure further development, and updates are possible. The possibility of substituting or adding modules in an IT solution will increase the lifespan of a solution and increase scalability</w:t>
             </w:r>
           </w:p>
         </w:tc>
@@ -931,7 +890,7 @@
               <w:jc w:val="left"/>
             </w:pPr>
             <w:r>
-              <w:t xml:space="preserve">Descriptions of pre-processing workflow steps are to be provided with deliverables. Ideally the workflows delivered as scripts or similar. At a minimum documentation of how the workflows are to be set up is to be provided</w:t>
+              <w:t xml:space="preserve">Modular architecture of IT solutions is a requisite</w:t>
             </w:r>
           </w:p>
         </w:tc>
@@ -965,7 +924,7 @@
                 <w:iCs/>
                 <w:i/>
               </w:rPr>
-              <w:t xml:space="preserve">A delivery that includes a web application, shall include description of the build process, such as the compilation of source code, packaging of the application, and deployment steps. This for instance could include details on the specific versions of tools used (e.g. Node.js, Docker etc.)</w:t>
+              <w:t xml:space="preserve">If the client specific IT solution has, for Example, grown its user base since the launch of the solution, then scaling up shall be possible at any time – scaling containers, vertically (more CPUs, RAM) and horizontally (more VMs)</w:t>
             </w:r>
           </w:p>
         </w:tc>
@@ -988,8 +947,8 @@
         <w:tblLayout w:type="fixed"/>
       </w:tblPr>
       <w:tblGrid>
-        <w:gridCol w:w="2420"/>
-        <w:gridCol w:w="5500"/>
+        <w:gridCol w:w="1870"/>
+        <w:gridCol w:w="6050"/>
       </w:tblGrid>
       <w:tr>
         <w:trPr>
@@ -1007,23 +966,23 @@
                 <w:bCs/>
                 <w:b/>
               </w:rPr>
-              <w:t xml:space="preserve">Reproducibility 2:</w:t>
-            </w:r>
-          </w:p>
-        </w:tc>
-        <w:tc>
-          <w:tcPr/>
-          <w:p>
-            <w:pPr>
-              <w:pStyle w:val="Compact"/>
-              <w:jc w:val="left"/>
-            </w:pPr>
-            <w:r>
-              <w:rPr>
-                <w:bCs/>
-                <w:b/>
-              </w:rPr>
-              <w:t xml:space="preserve">Data sources to be supplied with deliverables</w:t>
+              <w:t xml:space="preserve">Architecture 2:</w:t>
+            </w:r>
+          </w:p>
+        </w:tc>
+        <w:tc>
+          <w:tcPr/>
+          <w:p>
+            <w:pPr>
+              <w:pStyle w:val="Compact"/>
+              <w:jc w:val="left"/>
+            </w:pPr>
+            <w:r>
+              <w:rPr>
+                <w:bCs/>
+                <w:b/>
+              </w:rPr>
+              <w:t xml:space="preserve">IT solutions are to be Dockerized or similar</w:t>
             </w:r>
           </w:p>
         </w:tc>
@@ -1053,7 +1012,7 @@
               <w:jc w:val="left"/>
             </w:pPr>
             <w:r>
-              <w:t xml:space="preserve">IT solutions which utilize data sources must supply the data sources</w:t>
+              <w:t xml:space="preserve">The use of container technology is encouraged</w:t>
             </w:r>
           </w:p>
         </w:tc>
@@ -1083,7 +1042,7 @@
               <w:jc w:val="left"/>
             </w:pPr>
             <w:r>
-              <w:t xml:space="preserve">To ensure that the deliverable can be re-produced details are required on data sources used along with any enrichment which have been applied to the data source</w:t>
+              <w:t xml:space="preserve">Containerization is crucial for building scalable IT solutions and container technology eases the work of moving IT solutions around the IT infrastructure making deployment easier to automate</w:t>
             </w:r>
           </w:p>
         </w:tc>
@@ -1113,7 +1072,7 @@
               <w:jc w:val="left"/>
             </w:pPr>
             <w:r>
-              <w:t xml:space="preserve">Data source location must be provided if data are publicly available. If data are not accessible to the CLMS, the data are to be provided as part of the deliverable</w:t>
+              <w:t xml:space="preserve">IT solutions are to be deployed using Docker containers or similar</w:t>
             </w:r>
           </w:p>
         </w:tc>
@@ -1147,7 +1106,7 @@
                 <w:iCs/>
                 <w:i/>
               </w:rPr>
-              <w:t xml:space="preserve">If the software relies on a proprietary weather data API that is not publicly accessible, the data, or at least a sample dataset, should be provided with the delivery. If the API is publicly available, detailed instructions on how to access it (e.g., API keys, endpoint URLs) must be included</w:t>
+              <w:t xml:space="preserve">Software components of the client specific IT solution shall be provided as docker containers so that deployment is flexible with respect to hardware</w:t>
             </w:r>
           </w:p>
         </w:tc>
@@ -1170,8 +1129,8 @@
         <w:tblLayout w:type="fixed"/>
       </w:tblPr>
       <w:tblGrid>
-        <w:gridCol w:w="2420"/>
-        <w:gridCol w:w="5500"/>
+        <w:gridCol w:w="1870"/>
+        <w:gridCol w:w="6050"/>
       </w:tblGrid>
       <w:tr>
         <w:trPr>
@@ -1189,23 +1148,23 @@
                 <w:bCs/>
                 <w:b/>
               </w:rPr>
-              <w:t xml:space="preserve">Reproducibility 3:</w:t>
-            </w:r>
-          </w:p>
-        </w:tc>
-        <w:tc>
-          <w:tcPr/>
-          <w:p>
-            <w:pPr>
-              <w:pStyle w:val="Compact"/>
-              <w:jc w:val="left"/>
-            </w:pPr>
-            <w:r>
-              <w:rPr>
-                <w:bCs/>
-                <w:b/>
-              </w:rPr>
-              <w:t xml:space="preserve">List of software used in development of IT solution to be provided</w:t>
+              <w:t xml:space="preserve">Architecture 3:</w:t>
+            </w:r>
+          </w:p>
+        </w:tc>
+        <w:tc>
+          <w:tcPr/>
+          <w:p>
+            <w:pPr>
+              <w:pStyle w:val="Compact"/>
+              <w:jc w:val="left"/>
+            </w:pPr>
+            <w:r>
+              <w:rPr>
+                <w:bCs/>
+                <w:b/>
+              </w:rPr>
+              <w:t xml:space="preserve">Client specific IT solutions must be able to interface with other IT solutions</w:t>
             </w:r>
           </w:p>
         </w:tc>
@@ -1235,7 +1194,7 @@
               <w:jc w:val="left"/>
             </w:pPr>
             <w:r>
-              <w:t xml:space="preserve">The software products which have been used in the development of the software are to be listed as part of the deliverable</w:t>
+              <w:t xml:space="preserve">The IT deliverable must be able to be used in conjunction with other deliverables to form a composite solution</w:t>
             </w:r>
           </w:p>
         </w:tc>
@@ -1265,7 +1224,7 @@
               <w:jc w:val="left"/>
             </w:pPr>
             <w:r>
-              <w:t xml:space="preserve">To ensure that the IT solution can be further developed details are required of the software components/products that were used in the development</w:t>
+              <w:t xml:space="preserve">To make the most of the funds available the developed solutions should form part of an IT ecosystem making up a whole</w:t>
             </w:r>
           </w:p>
         </w:tc>
@@ -1295,7 +1254,7 @@
               <w:jc w:val="left"/>
             </w:pPr>
             <w:r>
-              <w:t xml:space="preserve">List of software development tools used in the production to be provided. Further for client specific developments the source code must also be provided</w:t>
+              <w:t xml:space="preserve">IT deliverables must be equipped with documented APIs for interfacing with other IT applications</w:t>
             </w:r>
           </w:p>
         </w:tc>
@@ -1329,7 +1288,7 @@
                 <w:iCs/>
                 <w:i/>
               </w:rPr>
-              <w:t xml:space="preserve">A system consisting of several building blocks, such as User Interface, backend, importer, and exporter modules, shall be provided with a list of software development tools, used for production of these building blocks and modules</w:t>
+              <w:t xml:space="preserve">A client specific product, which can be used for extracting and manipulating data, should be accessible programmatically through e.g. well documented REST services</w:t>
             </w:r>
           </w:p>
         </w:tc>
@@ -1352,8 +1311,8 @@
         <w:tblLayout w:type="fixed"/>
       </w:tblPr>
       <w:tblGrid>
-        <w:gridCol w:w="2420"/>
-        <w:gridCol w:w="5500"/>
+        <w:gridCol w:w="1870"/>
+        <w:gridCol w:w="6050"/>
       </w:tblGrid>
       <w:tr>
         <w:trPr>
@@ -1371,23 +1330,23 @@
                 <w:bCs/>
                 <w:b/>
               </w:rPr>
-              <w:t xml:space="preserve">Reproducibility 4:</w:t>
-            </w:r>
-          </w:p>
-        </w:tc>
-        <w:tc>
-          <w:tcPr/>
-          <w:p>
-            <w:pPr>
-              <w:pStyle w:val="Compact"/>
-              <w:jc w:val="left"/>
-            </w:pPr>
-            <w:r>
-              <w:rPr>
-                <w:bCs/>
-                <w:b/>
-              </w:rPr>
-              <w:t xml:space="preserve">Automation tool/scripts used in the production of the IT solution must be provided</w:t>
+              <w:t xml:space="preserve">Architecture 4:</w:t>
+            </w:r>
+          </w:p>
+        </w:tc>
+        <w:tc>
+          <w:tcPr/>
+          <w:p>
+            <w:pPr>
+              <w:pStyle w:val="Compact"/>
+              <w:jc w:val="left"/>
+            </w:pPr>
+            <w:r>
+              <w:rPr>
+                <w:bCs/>
+                <w:b/>
+              </w:rPr>
+              <w:t xml:space="preserve">IT solutions should be cloud agnostic</w:t>
             </w:r>
           </w:p>
         </w:tc>
@@ -1417,7 +1376,7 @@
               <w:jc w:val="left"/>
             </w:pPr>
             <w:r>
-              <w:t xml:space="preserve">IT solutions which include automation scripts/workflows in the development must supply these scripts as part of the deliverable</w:t>
+              <w:t xml:space="preserve">If the IT solution is built for cloud environments, measures must be taken to make the solution cloud agnostic.</w:t>
             </w:r>
           </w:p>
         </w:tc>
@@ -1447,7 +1406,7 @@
               <w:jc w:val="left"/>
             </w:pPr>
             <w:r>
-              <w:t xml:space="preserve">Automation scripts used in development are viewed as part of the deliverable and are required for reproduction of the solution</w:t>
+              <w:t xml:space="preserve">Vendor lock-in must be avoided to remove vendor specific dependencies, making the IT solution easier to migrate to a different cloud vendor</w:t>
             </w:r>
           </w:p>
         </w:tc>
@@ -1477,7 +1436,7 @@
               <w:jc w:val="left"/>
             </w:pPr>
             <w:r>
-              <w:t xml:space="preserve">Automation scripts whether as stand-alone scripts or as a configuration of standard/commercial software must be provided as part of the deliverable</w:t>
+              <w:t xml:space="preserve">IT solutions must minimize the usage of vendor specific functionality and non-standardized infrastructure</w:t>
             </w:r>
           </w:p>
         </w:tc>
@@ -1511,18 +1470,28 @@
                 <w:iCs/>
                 <w:i/>
               </w:rPr>
-              <w:t xml:space="preserve">If the IT deliverable includes an automatic backup that generates full backups in certain increments, then the automation scripts behind the backup generation must be provided as part of the deliverable, so that they could be recreated</w:t>
+              <w:t xml:space="preserve">An IT solution that makes use of serverless functions should be built in a way that allows for using another vendors serverless functionality with little or no changes in case of migrating from one platform to another</w:t>
             </w:r>
           </w:p>
         </w:tc>
       </w:tr>
     </w:tbl>
+    <w:bookmarkEnd w:id="23"/>
+    <w:bookmarkStart w:id="24" w:name="reproducibility"/>
     <w:p>
       <w:pPr>
-        <w:pStyle w:val="BodyText"/>
-      </w:pPr>
-      <w:r>
-        <w:t xml:space="preserve"> </w:t>
+        <w:pStyle w:val="Heading2"/>
+      </w:pPr>
+      <w:r>
+        <w:t xml:space="preserve">4.2 Reproducibility</w:t>
+      </w:r>
+    </w:p>
+    <w:p>
+      <w:pPr>
+        <w:pStyle w:val="FirstParagraph"/>
+      </w:pPr>
+      <w:r>
+        <w:t xml:space="preserve">The overarching principle of reproducibility is further unfolded below in the following sub-principles:</w:t>
       </w:r>
     </w:p>
     <w:tbl>
@@ -1534,8 +1503,8 @@
         <w:tblLayout w:type="fixed"/>
       </w:tblPr>
       <w:tblGrid>
-        <w:gridCol w:w="2420"/>
-        <w:gridCol w:w="5500"/>
+        <w:gridCol w:w="1870"/>
+        <w:gridCol w:w="6050"/>
       </w:tblGrid>
       <w:tr>
         <w:trPr>
@@ -1553,23 +1522,23 @@
                 <w:bCs/>
                 <w:b/>
               </w:rPr>
-              <w:t xml:space="preserve">Reproducibility 5:</w:t>
-            </w:r>
-          </w:p>
-        </w:tc>
-        <w:tc>
-          <w:tcPr/>
-          <w:p>
-            <w:pPr>
-              <w:pStyle w:val="Compact"/>
-              <w:jc w:val="left"/>
-            </w:pPr>
-            <w:r>
-              <w:rPr>
-                <w:bCs/>
-                <w:b/>
-              </w:rPr>
-              <w:t xml:space="preserve">If a solution includes outcomes of pre-executed algorithms the prerequisites for running the algorithms must be provided</w:t>
+              <w:t xml:space="preserve">Reproducibility 1:</w:t>
+            </w:r>
+          </w:p>
+        </w:tc>
+        <w:tc>
+          <w:tcPr/>
+          <w:p>
+            <w:pPr>
+              <w:pStyle w:val="Compact"/>
+              <w:jc w:val="left"/>
+            </w:pPr>
+            <w:r>
+              <w:rPr>
+                <w:bCs/>
+                <w:b/>
+              </w:rPr>
+              <w:t xml:space="preserve">Description of workflows must be provided</w:t>
             </w:r>
           </w:p>
         </w:tc>
@@ -1599,7 +1568,7 @@
               <w:jc w:val="left"/>
             </w:pPr>
             <w:r>
-              <w:t xml:space="preserve">To ensure reproducibility, the algorithms must be provided either as pseudo code or as source code</w:t>
+              <w:t xml:space="preserve">Deliverables which are a result of pre-processing of data must be provided with a description of the workflow for the pre-processing</w:t>
             </w:r>
           </w:p>
         </w:tc>
@@ -1629,7 +1598,7 @@
               <w:jc w:val="left"/>
             </w:pPr>
             <w:r>
-              <w:t xml:space="preserve">The foundation of the IT solution must be re-producible to ensure future enhancements are possible say if new insights/data become available also after the end of the contractual agreement</w:t>
+              <w:t xml:space="preserve">To ensure that the deliverable can be re-produced, details must be provided on how this can be achieved</w:t>
             </w:r>
           </w:p>
         </w:tc>
@@ -1659,7 +1628,7 @@
               <w:jc w:val="left"/>
             </w:pPr>
             <w:r>
-              <w:t xml:space="preserve">Supplier must as part of the deliverable also detail any algorithms which form the basis of the solution</w:t>
+              <w:t xml:space="preserve">Descriptions of pre-processing workflow steps are to be provided with deliverables. Ideally the workflows delivered as scripts or similar. At a minimum documentation of how the workflows are to be set up is to be provided</w:t>
             </w:r>
           </w:p>
         </w:tc>
@@ -1693,28 +1662,18 @@
                 <w:iCs/>
                 <w:i/>
               </w:rPr>
-              <w:t xml:space="preserve">A spatial product, providing a detailed pan-European wall to wall 10-meter spatial resolution raster product, that is based on a supervised classification of satellite image time-series. The supplier must provide a detailed description of the algorithm that was used for classifying satellite-imagery time-series</w:t>
+              <w:t xml:space="preserve">A delivery that includes a web application, shall include description of the build process, such as the compilation of source code, packaging of the application, and deployment steps. This for instance could include details on the specific versions of tools used (e.g. Node.js, Docker etc.)</w:t>
             </w:r>
           </w:p>
         </w:tc>
       </w:tr>
     </w:tbl>
-    <w:bookmarkEnd w:id="23"/>
-    <w:bookmarkStart w:id="24" w:name="reusability"/>
     <w:p>
       <w:pPr>
-        <w:pStyle w:val="Heading2"/>
-      </w:pPr>
-      <w:r>
-        <w:t xml:space="preserve">4.2 Reusability</w:t>
-      </w:r>
-    </w:p>
-    <w:p>
-      <w:pPr>
-        <w:pStyle w:val="FirstParagraph"/>
-      </w:pPr>
-      <w:r>
-        <w:t xml:space="preserve">The principle of reusability is detailed in the following sub-principles:</w:t>
+        <w:pStyle w:val="BodyText"/>
+      </w:pPr>
+      <w:r>
+        <w:t xml:space="preserve"> </w:t>
       </w:r>
     </w:p>
     <w:tbl>
@@ -1726,8 +1685,8 @@
         <w:tblLayout w:type="fixed"/>
       </w:tblPr>
       <w:tblGrid>
-        <w:gridCol w:w="2310"/>
-        <w:gridCol w:w="5610"/>
+        <w:gridCol w:w="1870"/>
+        <w:gridCol w:w="6050"/>
       </w:tblGrid>
       <w:tr>
         <w:trPr>
@@ -1745,23 +1704,23 @@
                 <w:bCs/>
                 <w:b/>
               </w:rPr>
-              <w:t xml:space="preserve">Reusability 1:</w:t>
-            </w:r>
-          </w:p>
-        </w:tc>
-        <w:tc>
-          <w:tcPr/>
-          <w:p>
-            <w:pPr>
-              <w:pStyle w:val="Compact"/>
-              <w:jc w:val="left"/>
-            </w:pPr>
-            <w:r>
-              <w:rPr>
-                <w:bCs/>
-                <w:b/>
-              </w:rPr>
-              <w:t xml:space="preserve">IT solutions should be open-ended equipped with APIs</w:t>
+              <w:t xml:space="preserve">Reproducibility 2:</w:t>
+            </w:r>
+          </w:p>
+        </w:tc>
+        <w:tc>
+          <w:tcPr/>
+          <w:p>
+            <w:pPr>
+              <w:pStyle w:val="Compact"/>
+              <w:jc w:val="left"/>
+            </w:pPr>
+            <w:r>
+              <w:rPr>
+                <w:bCs/>
+                <w:b/>
+              </w:rPr>
+              <w:t xml:space="preserve">Data sources to be supplied with deliverables</w:t>
             </w:r>
           </w:p>
         </w:tc>
@@ -1791,7 +1750,7 @@
               <w:jc w:val="left"/>
             </w:pPr>
             <w:r>
-              <w:t xml:space="preserve">IT solutions should be open-ended equipped with APIs through which functionality or data key for the end user may be accessed</w:t>
+              <w:t xml:space="preserve">IT solutions which utilize data sources must supply the data sources</w:t>
             </w:r>
           </w:p>
         </w:tc>
@@ -1821,19 +1780,7 @@
               <w:jc w:val="left"/>
             </w:pPr>
             <w:r>
-              <w:t xml:space="preserve">To ensure that further work benefit from existing solutions it is paramount that systems delivered are open ended. Future work can hereby utilize and benefit from previous work. Delivered IT solutions should form part of the overall IT ecosystem of the EEA CLMS program so that the</w:t>
-            </w:r>
-            <w:r>
-              <w:t xml:space="preserve"> </w:t>
-            </w:r>
-            <w:r>
-              <w:t xml:space="preserve">“</w:t>
-            </w:r>
-            <w:r>
-              <w:t xml:space="preserve">whole is greater than the sum</w:t>
-            </w:r>
-            <w:r>
-              <w:t xml:space="preserve">”</w:t>
+              <w:t xml:space="preserve">To ensure that the deliverable can be re-produced details are required on data sources used along with any enrichment which have been applied to the data source</w:t>
             </w:r>
           </w:p>
         </w:tc>
@@ -1863,7 +1810,7 @@
               <w:jc w:val="left"/>
             </w:pPr>
             <w:r>
-              <w:t xml:space="preserve">IT solutions should be provided with APIs which access key functionality of the IT solutions</w:t>
+              <w:t xml:space="preserve">Data source location must be provided if data are publicly available. If data are not accessible to the CLMS, the data are to be provided as part of the deliverable</w:t>
             </w:r>
           </w:p>
         </w:tc>
@@ -1897,7 +1844,7 @@
                 <w:iCs/>
                 <w:i/>
               </w:rPr>
-              <w:t xml:space="preserve">A webservice provided, which publishes geospatial data, has an API Rest service, which grants users direct access to the data</w:t>
+              <w:t xml:space="preserve">If the software relies on a proprietary weather data API that is not publicly accessible, the data, or at least a sample dataset, should be provided with the delivery. If the API is publicly available, detailed instructions on how to access it (e.g., API keys, endpoint URLs) must be included</w:t>
             </w:r>
           </w:p>
         </w:tc>
@@ -1920,8 +1867,8 @@
         <w:tblLayout w:type="fixed"/>
       </w:tblPr>
       <w:tblGrid>
-        <w:gridCol w:w="2310"/>
-        <w:gridCol w:w="5610"/>
+        <w:gridCol w:w="1870"/>
+        <w:gridCol w:w="6050"/>
       </w:tblGrid>
       <w:tr>
         <w:trPr>
@@ -1939,23 +1886,23 @@
                 <w:bCs/>
                 <w:b/>
               </w:rPr>
-              <w:t xml:space="preserve">Reusability 2:</w:t>
-            </w:r>
-          </w:p>
-        </w:tc>
-        <w:tc>
-          <w:tcPr/>
-          <w:p>
-            <w:pPr>
-              <w:pStyle w:val="Compact"/>
-              <w:jc w:val="left"/>
-            </w:pPr>
-            <w:r>
-              <w:rPr>
-                <w:bCs/>
-                <w:b/>
-              </w:rPr>
-              <w:t xml:space="preserve">Scripts used in production must be delivered as part of IT solutions</w:t>
+              <w:t xml:space="preserve">Reproducibility 3:</w:t>
+            </w:r>
+          </w:p>
+        </w:tc>
+        <w:tc>
+          <w:tcPr/>
+          <w:p>
+            <w:pPr>
+              <w:pStyle w:val="Compact"/>
+              <w:jc w:val="left"/>
+            </w:pPr>
+            <w:r>
+              <w:rPr>
+                <w:bCs/>
+                <w:b/>
+              </w:rPr>
+              <w:t xml:space="preserve">List of software used in development of IT solution to be provided</w:t>
             </w:r>
           </w:p>
         </w:tc>
@@ -1985,7 +1932,7 @@
               <w:jc w:val="left"/>
             </w:pPr>
             <w:r>
-              <w:t xml:space="preserve">Scripts should be delivered with code so that they may be used as templates for the end user for further development</w:t>
+              <w:t xml:space="preserve">The software products which have been used in the development of the software are to be listed as part of the deliverable</w:t>
             </w:r>
           </w:p>
         </w:tc>
@@ -2015,7 +1962,7 @@
               <w:jc w:val="left"/>
             </w:pPr>
             <w:r>
-              <w:t xml:space="preserve">Data, conditions, or requirements may change for an IT solution. To ensure that such changes can be accommodated the underlying script must be possible to modify to reflect and support such changes</w:t>
+              <w:t xml:space="preserve">To ensure that the IT solution can be further developed details are required of the software components/products that were used in the development</w:t>
             </w:r>
           </w:p>
         </w:tc>
@@ -2045,7 +1992,7 @@
               <w:jc w:val="left"/>
             </w:pPr>
             <w:r>
-              <w:t xml:space="preserve">Scripts used in the productions form part of the final deliverable</w:t>
+              <w:t xml:space="preserve">List of software development tools used in the production to be provided. Further for client specific developments the source code must also be provided</w:t>
             </w:r>
           </w:p>
         </w:tc>
@@ -2079,7 +2026,7 @@
                 <w:iCs/>
                 <w:i/>
               </w:rPr>
-              <w:t xml:space="preserve">IT delivery, consisting of several building blocks, shall be provided with scripts, included with the final delivery of the code, so that the end users of the system could modify, expand, or adopt the building blocks/modules to suit specific needs or add new features</w:t>
+              <w:t xml:space="preserve">A system consisting of several building blocks, such as User Interface, backend, importer, and exporter modules, shall be provided with a list of software development tools, used for production of these building blocks and modules</w:t>
             </w:r>
           </w:p>
         </w:tc>
@@ -2102,8 +2049,8 @@
         <w:tblLayout w:type="fixed"/>
       </w:tblPr>
       <w:tblGrid>
-        <w:gridCol w:w="2310"/>
-        <w:gridCol w:w="5610"/>
+        <w:gridCol w:w="1870"/>
+        <w:gridCol w:w="6050"/>
       </w:tblGrid>
       <w:tr>
         <w:trPr>
@@ -2121,23 +2068,23 @@
                 <w:bCs/>
                 <w:b/>
               </w:rPr>
-              <w:t xml:space="preserve">Reusability 3:</w:t>
-            </w:r>
-          </w:p>
-        </w:tc>
-        <w:tc>
-          <w:tcPr/>
-          <w:p>
-            <w:pPr>
-              <w:pStyle w:val="Compact"/>
-              <w:jc w:val="left"/>
-            </w:pPr>
-            <w:r>
-              <w:rPr>
-                <w:bCs/>
-                <w:b/>
-              </w:rPr>
-              <w:t xml:space="preserve">Documentation of IT solutions are to be provided</w:t>
+              <w:t xml:space="preserve">Reproducibility 4:</w:t>
+            </w:r>
+          </w:p>
+        </w:tc>
+        <w:tc>
+          <w:tcPr/>
+          <w:p>
+            <w:pPr>
+              <w:pStyle w:val="Compact"/>
+              <w:jc w:val="left"/>
+            </w:pPr>
+            <w:r>
+              <w:rPr>
+                <w:bCs/>
+                <w:b/>
+              </w:rPr>
+              <w:t xml:space="preserve">Automation tool/scripts used in the production of the IT solution must be provided</w:t>
             </w:r>
           </w:p>
         </w:tc>
@@ -2167,7 +2114,7 @@
               <w:jc w:val="left"/>
             </w:pPr>
             <w:r>
-              <w:t xml:space="preserve">Documentation of the developed IT solutions must be provided. The requested documentation shall also be provided in quarto markdown format on the dedicated EEA GitHub repository</w:t>
+              <w:t xml:space="preserve">IT solutions which include automation scripts/workflows in the development must supply these scripts as part of the deliverable</w:t>
             </w:r>
           </w:p>
         </w:tc>
@@ -2197,7 +2144,7 @@
               <w:jc w:val="left"/>
             </w:pPr>
             <w:r>
-              <w:t xml:space="preserve">For the further use and improvements of the IT solution, technical documentation is paramount.</w:t>
+              <w:t xml:space="preserve">Automation scripts used in development are viewed as part of the deliverable and are required for reproduction of the solution</w:t>
             </w:r>
           </w:p>
         </w:tc>
@@ -2227,7 +2174,7 @@
               <w:jc w:val="left"/>
             </w:pPr>
             <w:r>
-              <w:t xml:space="preserve">Documentation including but not limited to System Description Document (SDD), System Deployment Document and Examples must be provided with IT solution deliverables. The requested documents shall also be provided in the quarto markdown format.</w:t>
+              <w:t xml:space="preserve">Automation scripts whether as stand-alone scripts or as a configuration of standard/commercial software must be provided as part of the deliverable</w:t>
             </w:r>
           </w:p>
         </w:tc>
@@ -2261,20 +2208,588 @@
                 <w:iCs/>
                 <w:i/>
               </w:rPr>
-              <w:t xml:space="preserve">An IT delivery, consisting of several building blocks, shall be provided with SDD, user guidelines, and detailed documentation of system deployment, including, but not limited to system and storage architecture, infrastructure setup, provisioning, monitoring, disaster recovery, accessibility, scalability options and performance. If requested, this documentation shall be provided in quarto markdown format on the dedicated EEA GitHub repository</w:t>
+              <w:t xml:space="preserve">If the IT deliverable includes an automatic backup that generates full backups in certain increments, then the automation scripts behind the backup generation must be provided as part of the deliverable, so that they could be recreated</w:t>
+            </w:r>
+          </w:p>
+        </w:tc>
+      </w:tr>
+    </w:tbl>
+    <w:p>
+      <w:pPr>
+        <w:pStyle w:val="BodyText"/>
+      </w:pPr>
+      <w:r>
+        <w:t xml:space="preserve"> </w:t>
+      </w:r>
+    </w:p>
+    <w:tbl>
+      <w:tblPr>
+        <w:tblStyle w:val="Table"/>
+        <w:tblW w:type="pct" w:w="5000"/>
+        <w:tblLook w:firstRow="1" w:lastRow="0" w:firstColumn="0" w:lastColumn="0" w:noHBand="0" w:noVBand="0" w:val="0020"/>
+        <w:jc w:val="start"/>
+        <w:tblLayout w:type="fixed"/>
+      </w:tblPr>
+      <w:tblGrid>
+        <w:gridCol w:w="1870"/>
+        <w:gridCol w:w="6050"/>
+      </w:tblGrid>
+      <w:tr>
+        <w:trPr>
+          <w:tblHeader w:val="true"/>
+        </w:trPr>
+        <w:tc>
+          <w:tcPr/>
+          <w:p>
+            <w:pPr>
+              <w:pStyle w:val="Compact"/>
+              <w:jc w:val="right"/>
+            </w:pPr>
+            <w:r>
+              <w:rPr>
+                <w:bCs/>
+                <w:b/>
+              </w:rPr>
+              <w:t xml:space="preserve">Reproducibility 5:</w:t>
+            </w:r>
+          </w:p>
+        </w:tc>
+        <w:tc>
+          <w:tcPr/>
+          <w:p>
+            <w:pPr>
+              <w:pStyle w:val="Compact"/>
+              <w:jc w:val="left"/>
+            </w:pPr>
+            <w:r>
+              <w:rPr>
+                <w:bCs/>
+                <w:b/>
+              </w:rPr>
+              <w:t xml:space="preserve">If a solution includes outcomes of pre-executed algorithms the prerequisites for running the algorithms must be provided</w:t>
+            </w:r>
+          </w:p>
+        </w:tc>
+      </w:tr>
+      <w:tr>
+        <w:tc>
+          <w:tcPr/>
+          <w:p>
+            <w:pPr>
+              <w:pStyle w:val="Compact"/>
+              <w:jc w:val="right"/>
+            </w:pPr>
+            <w:r>
+              <w:rPr>
+                <w:bCs/>
+                <w:b/>
+              </w:rPr>
+              <w:t xml:space="preserve">What:</w:t>
+            </w:r>
+          </w:p>
+        </w:tc>
+        <w:tc>
+          <w:tcPr/>
+          <w:p>
+            <w:pPr>
+              <w:pStyle w:val="Compact"/>
+              <w:jc w:val="left"/>
+            </w:pPr>
+            <w:r>
+              <w:t xml:space="preserve">To ensure reproducibility, the algorithms must be provided either as pseudo code or as source code</w:t>
+            </w:r>
+          </w:p>
+        </w:tc>
+      </w:tr>
+      <w:tr>
+        <w:tc>
+          <w:tcPr/>
+          <w:p>
+            <w:pPr>
+              <w:pStyle w:val="Compact"/>
+              <w:jc w:val="right"/>
+            </w:pPr>
+            <w:r>
+              <w:rPr>
+                <w:bCs/>
+                <w:b/>
+              </w:rPr>
+              <w:t xml:space="preserve">Why:</w:t>
+            </w:r>
+          </w:p>
+        </w:tc>
+        <w:tc>
+          <w:tcPr/>
+          <w:p>
+            <w:pPr>
+              <w:pStyle w:val="Compact"/>
+              <w:jc w:val="left"/>
+            </w:pPr>
+            <w:r>
+              <w:t xml:space="preserve">The foundation of the IT solution must be re-producible to ensure future enhancements are possible say if new insights/data become available also after the end of the contractual agreement</w:t>
+            </w:r>
+          </w:p>
+        </w:tc>
+      </w:tr>
+      <w:tr>
+        <w:tc>
+          <w:tcPr/>
+          <w:p>
+            <w:pPr>
+              <w:pStyle w:val="Compact"/>
+              <w:jc w:val="right"/>
+            </w:pPr>
+            <w:r>
+              <w:rPr>
+                <w:bCs/>
+                <w:b/>
+              </w:rPr>
+              <w:t xml:space="preserve">Consequence:</w:t>
+            </w:r>
+          </w:p>
+        </w:tc>
+        <w:tc>
+          <w:tcPr/>
+          <w:p>
+            <w:pPr>
+              <w:pStyle w:val="Compact"/>
+              <w:jc w:val="left"/>
+            </w:pPr>
+            <w:r>
+              <w:t xml:space="preserve">Supplier must as part of the deliverable also detail any algorithms which form the basis of the solution</w:t>
+            </w:r>
+          </w:p>
+        </w:tc>
+      </w:tr>
+      <w:tr>
+        <w:tc>
+          <w:tcPr/>
+          <w:p>
+            <w:pPr>
+              <w:pStyle w:val="Compact"/>
+              <w:jc w:val="right"/>
+            </w:pPr>
+            <w:r>
+              <w:rPr>
+                <w:bCs/>
+                <w:b/>
+              </w:rPr>
+              <w:t xml:space="preserve">Example:</w:t>
+            </w:r>
+          </w:p>
+        </w:tc>
+        <w:tc>
+          <w:tcPr/>
+          <w:p>
+            <w:pPr>
+              <w:pStyle w:val="Compact"/>
+              <w:jc w:val="left"/>
+            </w:pPr>
+            <w:r>
+              <w:rPr>
+                <w:iCs/>
+                <w:i/>
+              </w:rPr>
+              <w:t xml:space="preserve">A spatial product, providing a detailed pan-European wall to wall 10-meter spatial resolution raster product, that is based on a supervised classification of satellite image time-series. The supplier must provide a detailed description of the algorithm that was used for classifying satellite-imagery time-series</w:t>
             </w:r>
           </w:p>
         </w:tc>
       </w:tr>
     </w:tbl>
     <w:bookmarkEnd w:id="24"/>
-    <w:bookmarkStart w:id="27" w:name="transparency"/>
+    <w:bookmarkStart w:id="25" w:name="reusability"/>
     <w:p>
       <w:pPr>
         <w:pStyle w:val="Heading2"/>
       </w:pPr>
       <w:r>
-        <w:t xml:space="preserve">4.3 Transparency</w:t>
+        <w:t xml:space="preserve">4.3 Reusability</w:t>
+      </w:r>
+    </w:p>
+    <w:p>
+      <w:pPr>
+        <w:pStyle w:val="FirstParagraph"/>
+      </w:pPr>
+      <w:r>
+        <w:t xml:space="preserve">The principle of reusability is detailed in the following sub-principles:</w:t>
+      </w:r>
+    </w:p>
+    <w:tbl>
+      <w:tblPr>
+        <w:tblStyle w:val="Table"/>
+        <w:tblW w:type="pct" w:w="5000"/>
+        <w:tblLook w:firstRow="1" w:lastRow="0" w:firstColumn="0" w:lastColumn="0" w:noHBand="0" w:noVBand="0" w:val="0020"/>
+        <w:jc w:val="start"/>
+        <w:tblLayout w:type="fixed"/>
+      </w:tblPr>
+      <w:tblGrid>
+        <w:gridCol w:w="1870"/>
+        <w:gridCol w:w="6050"/>
+      </w:tblGrid>
+      <w:tr>
+        <w:trPr>
+          <w:tblHeader w:val="true"/>
+        </w:trPr>
+        <w:tc>
+          <w:tcPr/>
+          <w:p>
+            <w:pPr>
+              <w:pStyle w:val="Compact"/>
+              <w:jc w:val="right"/>
+            </w:pPr>
+            <w:r>
+              <w:rPr>
+                <w:bCs/>
+                <w:b/>
+              </w:rPr>
+              <w:t xml:space="preserve">Reusability 1:</w:t>
+            </w:r>
+          </w:p>
+        </w:tc>
+        <w:tc>
+          <w:tcPr/>
+          <w:p>
+            <w:pPr>
+              <w:pStyle w:val="Compact"/>
+              <w:jc w:val="left"/>
+            </w:pPr>
+            <w:r>
+              <w:rPr>
+                <w:bCs/>
+                <w:b/>
+              </w:rPr>
+              <w:t xml:space="preserve">IT solutions should be open-ended equipped with APIs</w:t>
+            </w:r>
+          </w:p>
+        </w:tc>
+      </w:tr>
+      <w:tr>
+        <w:tc>
+          <w:tcPr/>
+          <w:p>
+            <w:pPr>
+              <w:pStyle w:val="Compact"/>
+              <w:jc w:val="right"/>
+            </w:pPr>
+            <w:r>
+              <w:rPr>
+                <w:bCs/>
+                <w:b/>
+              </w:rPr>
+              <w:t xml:space="preserve">What:</w:t>
+            </w:r>
+          </w:p>
+        </w:tc>
+        <w:tc>
+          <w:tcPr/>
+          <w:p>
+            <w:pPr>
+              <w:pStyle w:val="Compact"/>
+              <w:jc w:val="left"/>
+            </w:pPr>
+            <w:r>
+              <w:t xml:space="preserve">IT solutions should be open-ended equipped with APIs through which functionality or data key for the end user may be accessed</w:t>
+            </w:r>
+          </w:p>
+        </w:tc>
+      </w:tr>
+      <w:tr>
+        <w:tc>
+          <w:tcPr/>
+          <w:p>
+            <w:pPr>
+              <w:pStyle w:val="Compact"/>
+              <w:jc w:val="right"/>
+            </w:pPr>
+            <w:r>
+              <w:rPr>
+                <w:bCs/>
+                <w:b/>
+              </w:rPr>
+              <w:t xml:space="preserve">Why:</w:t>
+            </w:r>
+          </w:p>
+        </w:tc>
+        <w:tc>
+          <w:tcPr/>
+          <w:p>
+            <w:pPr>
+              <w:pStyle w:val="Compact"/>
+              <w:jc w:val="left"/>
+            </w:pPr>
+            <w:r>
+              <w:t xml:space="preserve">To ensure that further work benefit from existing solutions it is paramount that systems delivered are open ended. Future work can hereby utilize and benefit from previous work. Delivered IT solutions should form part of the overall IT ecosystem of the EEA CLMS program so that the</w:t>
+            </w:r>
+            <w:r>
+              <w:t xml:space="preserve"> </w:t>
+            </w:r>
+            <w:r>
+              <w:t xml:space="preserve">“</w:t>
+            </w:r>
+            <w:r>
+              <w:t xml:space="preserve">whole is greater than the sum</w:t>
+            </w:r>
+            <w:r>
+              <w:t xml:space="preserve">”</w:t>
+            </w:r>
+          </w:p>
+        </w:tc>
+      </w:tr>
+      <w:tr>
+        <w:tc>
+          <w:tcPr/>
+          <w:p>
+            <w:pPr>
+              <w:pStyle w:val="Compact"/>
+              <w:jc w:val="right"/>
+            </w:pPr>
+            <w:r>
+              <w:rPr>
+                <w:bCs/>
+                <w:b/>
+              </w:rPr>
+              <w:t xml:space="preserve">Consequence:</w:t>
+            </w:r>
+          </w:p>
+        </w:tc>
+        <w:tc>
+          <w:tcPr/>
+          <w:p>
+            <w:pPr>
+              <w:pStyle w:val="Compact"/>
+              <w:jc w:val="left"/>
+            </w:pPr>
+            <w:r>
+              <w:t xml:space="preserve">IT solutions should be provided with APIs which access key functionality of the IT solutions</w:t>
+            </w:r>
+          </w:p>
+        </w:tc>
+      </w:tr>
+      <w:tr>
+        <w:tc>
+          <w:tcPr/>
+          <w:p>
+            <w:pPr>
+              <w:pStyle w:val="Compact"/>
+              <w:jc w:val="right"/>
+            </w:pPr>
+            <w:r>
+              <w:rPr>
+                <w:bCs/>
+                <w:b/>
+              </w:rPr>
+              <w:t xml:space="preserve">Example:</w:t>
+            </w:r>
+          </w:p>
+        </w:tc>
+        <w:tc>
+          <w:tcPr/>
+          <w:p>
+            <w:pPr>
+              <w:pStyle w:val="Compact"/>
+              <w:jc w:val="left"/>
+            </w:pPr>
+            <w:r>
+              <w:rPr>
+                <w:iCs/>
+                <w:i/>
+              </w:rPr>
+              <w:t xml:space="preserve">A webservice provided, which publishes geospatial data, has an API Rest service, which grants users direct access to the data</w:t>
+            </w:r>
+          </w:p>
+        </w:tc>
+      </w:tr>
+    </w:tbl>
+    <w:p>
+      <w:pPr>
+        <w:pStyle w:val="BodyText"/>
+      </w:pPr>
+      <w:r>
+        <w:t xml:space="preserve"> </w:t>
+      </w:r>
+    </w:p>
+    <w:tbl>
+      <w:tblPr>
+        <w:tblStyle w:val="Table"/>
+        <w:tblW w:type="pct" w:w="5000"/>
+        <w:tblLook w:firstRow="1" w:lastRow="0" w:firstColumn="0" w:lastColumn="0" w:noHBand="0" w:noVBand="0" w:val="0020"/>
+        <w:jc w:val="start"/>
+        <w:tblLayout w:type="fixed"/>
+      </w:tblPr>
+      <w:tblGrid>
+        <w:gridCol w:w="1870"/>
+        <w:gridCol w:w="6050"/>
+      </w:tblGrid>
+      <w:tr>
+        <w:trPr>
+          <w:tblHeader w:val="true"/>
+        </w:trPr>
+        <w:tc>
+          <w:tcPr/>
+          <w:p>
+            <w:pPr>
+              <w:pStyle w:val="Compact"/>
+              <w:jc w:val="right"/>
+            </w:pPr>
+            <w:r>
+              <w:rPr>
+                <w:bCs/>
+                <w:b/>
+              </w:rPr>
+              <w:t xml:space="preserve">Reusability 2:</w:t>
+            </w:r>
+          </w:p>
+        </w:tc>
+        <w:tc>
+          <w:tcPr/>
+          <w:p>
+            <w:pPr>
+              <w:pStyle w:val="Compact"/>
+              <w:jc w:val="left"/>
+            </w:pPr>
+            <w:r>
+              <w:rPr>
+                <w:bCs/>
+                <w:b/>
+              </w:rPr>
+              <w:t xml:space="preserve">Scripts used in production must be delivered as part of IT solutions</w:t>
+            </w:r>
+          </w:p>
+        </w:tc>
+      </w:tr>
+      <w:tr>
+        <w:tc>
+          <w:tcPr/>
+          <w:p>
+            <w:pPr>
+              <w:pStyle w:val="Compact"/>
+              <w:jc w:val="right"/>
+            </w:pPr>
+            <w:r>
+              <w:rPr>
+                <w:bCs/>
+                <w:b/>
+              </w:rPr>
+              <w:t xml:space="preserve">What:</w:t>
+            </w:r>
+          </w:p>
+        </w:tc>
+        <w:tc>
+          <w:tcPr/>
+          <w:p>
+            <w:pPr>
+              <w:pStyle w:val="Compact"/>
+              <w:jc w:val="left"/>
+            </w:pPr>
+            <w:r>
+              <w:t xml:space="preserve">Scripts should be delivered with code so that they may be used as templates for the end user for further development</w:t>
+            </w:r>
+          </w:p>
+        </w:tc>
+      </w:tr>
+      <w:tr>
+        <w:tc>
+          <w:tcPr/>
+          <w:p>
+            <w:pPr>
+              <w:pStyle w:val="Compact"/>
+              <w:jc w:val="right"/>
+            </w:pPr>
+            <w:r>
+              <w:rPr>
+                <w:bCs/>
+                <w:b/>
+              </w:rPr>
+              <w:t xml:space="preserve">Why:</w:t>
+            </w:r>
+          </w:p>
+        </w:tc>
+        <w:tc>
+          <w:tcPr/>
+          <w:p>
+            <w:pPr>
+              <w:pStyle w:val="Compact"/>
+              <w:jc w:val="left"/>
+            </w:pPr>
+            <w:r>
+              <w:t xml:space="preserve">Data, conditions, or requirements may change for an IT solution. To ensure that such changes can be accommodated the underlying script must be possible to modify to reflect and support such changes</w:t>
+            </w:r>
+          </w:p>
+        </w:tc>
+      </w:tr>
+      <w:tr>
+        <w:tc>
+          <w:tcPr/>
+          <w:p>
+            <w:pPr>
+              <w:pStyle w:val="Compact"/>
+              <w:jc w:val="right"/>
+            </w:pPr>
+            <w:r>
+              <w:rPr>
+                <w:bCs/>
+                <w:b/>
+              </w:rPr>
+              <w:t xml:space="preserve">Consequence:</w:t>
+            </w:r>
+          </w:p>
+        </w:tc>
+        <w:tc>
+          <w:tcPr/>
+          <w:p>
+            <w:pPr>
+              <w:pStyle w:val="Compact"/>
+              <w:jc w:val="left"/>
+            </w:pPr>
+            <w:r>
+              <w:t xml:space="preserve">Scripts used in the productions form part of the final deliverable</w:t>
+            </w:r>
+          </w:p>
+        </w:tc>
+      </w:tr>
+      <w:tr>
+        <w:tc>
+          <w:tcPr/>
+          <w:p>
+            <w:pPr>
+              <w:pStyle w:val="Compact"/>
+              <w:jc w:val="right"/>
+            </w:pPr>
+            <w:r>
+              <w:rPr>
+                <w:bCs/>
+                <w:b/>
+              </w:rPr>
+              <w:t xml:space="preserve">Example:</w:t>
+            </w:r>
+          </w:p>
+        </w:tc>
+        <w:tc>
+          <w:tcPr/>
+          <w:p>
+            <w:pPr>
+              <w:pStyle w:val="Compact"/>
+              <w:jc w:val="left"/>
+            </w:pPr>
+            <w:r>
+              <w:rPr>
+                <w:iCs/>
+                <w:i/>
+              </w:rPr>
+              <w:t xml:space="preserve">IT delivery, consisting of several building blocks, shall be provided with scripts, included with the final delivery of the code, so that the end users of the system could modify, expand, or adopt the building blocks/modules to suit specific needs or add new features</w:t>
+            </w:r>
+          </w:p>
+        </w:tc>
+      </w:tr>
+    </w:tbl>
+    <w:bookmarkEnd w:id="25"/>
+    <w:bookmarkStart w:id="28" w:name="transparency"/>
+    <w:p>
+      <w:pPr>
+        <w:pStyle w:val="Heading2"/>
+      </w:pPr>
+      <w:r>
+        <w:t xml:space="preserve">4.4 Transparency</w:t>
       </w:r>
     </w:p>
     <w:p>
@@ -2358,13 +2873,13 @@
               <w:jc w:val="left"/>
             </w:pPr>
             <w:r>
-              <w:t xml:space="preserve">Source code including deployment and integration scripts of client specific IT solution is supplied as part of the deliverable and made publicly available under the EUPL-1.2</w:t>
+              <w:t xml:space="preserve">Source code of client specific IT solution is supplied as part of the deliverable and made publicly available under the EUPL-1.2</w:t>
             </w:r>
             <w:r>
               <w:rPr>
                 <w:rStyle w:val="FootnoteReference"/>
               </w:rPr>
-              <w:footnoteReference w:id="25"/>
+              <w:footnoteReference w:id="26"/>
             </w:r>
             <w:r>
               <w:t xml:space="preserve"> </w:t>
@@ -2430,7 +2945,7 @@
               <w:jc w:val="left"/>
             </w:pPr>
             <w:r>
-              <w:t xml:space="preserve">Source code of client specific software must be delivered with IT solution. The source code shall include CI/CD (Continuous Integration/Continuous Development), Docker recipes and be published under the EUPL-1.2. license</w:t>
+              <w:t xml:space="preserve">Source code of client specific software must be delivered with IT solution. The source code shall include Docker recipes and scripts for building the source code and be published under the EUPL-1.2 license</w:t>
             </w:r>
           </w:p>
         </w:tc>
@@ -2487,8 +3002,8 @@
         <w:tblLayout w:type="fixed"/>
       </w:tblPr>
       <w:tblGrid>
-        <w:gridCol w:w="2420"/>
-        <w:gridCol w:w="5500"/>
+        <w:gridCol w:w="1870"/>
+        <w:gridCol w:w="6050"/>
       </w:tblGrid>
       <w:tr>
         <w:trPr>
@@ -2669,8 +3184,8 @@
         <w:tblLayout w:type="fixed"/>
       </w:tblPr>
       <w:tblGrid>
-        <w:gridCol w:w="2420"/>
-        <w:gridCol w:w="5500"/>
+        <w:gridCol w:w="1870"/>
+        <w:gridCol w:w="6050"/>
       </w:tblGrid>
       <w:tr>
         <w:trPr>
@@ -2704,7 +3219,7 @@
                 <w:bCs/>
                 <w:b/>
               </w:rPr>
-              <w:t xml:space="preserve">Commercial software used in the production/development must be attainable by the EEA or a third-party provider</w:t>
+              <w:t xml:space="preserve">Commercial software used in the production must be attainable by the EEA or a third-party provider</w:t>
             </w:r>
           </w:p>
         </w:tc>
@@ -2834,14 +3349,14 @@
         </w:tc>
       </w:tr>
     </w:tbl>
-    <w:bookmarkEnd w:id="27"/>
-    <w:bookmarkStart w:id="28" w:name="scalability"/>
+    <w:bookmarkEnd w:id="28"/>
+    <w:bookmarkStart w:id="29" w:name="maintainability"/>
     <w:p>
       <w:pPr>
         <w:pStyle w:val="Heading2"/>
       </w:pPr>
       <w:r>
-        <w:t xml:space="preserve">4.4 Scalability</w:t>
+        <w:t xml:space="preserve">4.5 Maintainability</w:t>
       </w:r>
     </w:p>
     <w:p>
@@ -2849,7 +3364,7 @@
         <w:pStyle w:val="FirstParagraph"/>
       </w:pPr>
       <w:r>
-        <w:t xml:space="preserve">The delivered IT Solutions must be scalable to ensure future enhancements and demands. Scalability in this sense covers both scalability in functionality as well as scalability in terms of being able to handle an increased load/traffic. To this end the following scalability principles apply</w:t>
+        <w:t xml:space="preserve">The EEA aims in the CLMS program to be able to provide updated products when new data becomes available. To reduce the time to market the principle of maintainability is to be followed.</w:t>
       </w:r>
     </w:p>
     <w:tbl>
@@ -2861,8 +3376,8 @@
         <w:tblLayout w:type="fixed"/>
       </w:tblPr>
       <w:tblGrid>
-        <w:gridCol w:w="2420"/>
-        <w:gridCol w:w="5500"/>
+        <w:gridCol w:w="1870"/>
+        <w:gridCol w:w="6050"/>
       </w:tblGrid>
       <w:tr>
         <w:trPr>
@@ -2880,23 +3395,23 @@
                 <w:bCs/>
                 <w:b/>
               </w:rPr>
-              <w:t xml:space="preserve">Scalability 1:</w:t>
-            </w:r>
-          </w:p>
-        </w:tc>
-        <w:tc>
-          <w:tcPr/>
-          <w:p>
-            <w:pPr>
-              <w:pStyle w:val="Compact"/>
-              <w:jc w:val="left"/>
-            </w:pPr>
-            <w:r>
-              <w:rPr>
-                <w:bCs/>
-                <w:b/>
-              </w:rPr>
-              <w:t xml:space="preserve">Client specific IT solutions should have a modular structure</w:t>
+              <w:t xml:space="preserve">Maintainability 1:</w:t>
+            </w:r>
+          </w:p>
+        </w:tc>
+        <w:tc>
+          <w:tcPr/>
+          <w:p>
+            <w:pPr>
+              <w:pStyle w:val="Compact"/>
+              <w:jc w:val="left"/>
+            </w:pPr>
+            <w:r>
+              <w:rPr>
+                <w:bCs/>
+                <w:b/>
+              </w:rPr>
+              <w:t xml:space="preserve">IT solutions are to be delivered on a principle of CI/CD</w:t>
             </w:r>
           </w:p>
         </w:tc>
@@ -2926,7 +3441,7 @@
               <w:jc w:val="left"/>
             </w:pPr>
             <w:r>
-              <w:t xml:space="preserve">Modular structure of client specific IT solutions is a requirement. This may be achieved using e.g. microservices</w:t>
+              <w:t xml:space="preserve">The launch of new releases of IT deliverables are to be configured and managed so that new functionality is available as soon as possible. The principle of CI/CD are to be adhered to</w:t>
             </w:r>
           </w:p>
         </w:tc>
@@ -2956,7 +3471,7 @@
               <w:jc w:val="left"/>
             </w:pPr>
             <w:r>
-              <w:t xml:space="preserve">A modular structure is sought to ensure further development, and updates are possible. The possibility of substituting or adding modules in an IT solution will increase the lifespan of a solution</w:t>
+              <w:t xml:space="preserve">Time to market is to be reduced through an approach of maintainability of deployments as soon as possible</w:t>
             </w:r>
           </w:p>
         </w:tc>
@@ -2986,7 +3501,7 @@
               <w:jc w:val="left"/>
             </w:pPr>
             <w:r>
-              <w:t xml:space="preserve">Modular architecture of IT solutions is a requisite</w:t>
+              <w:t xml:space="preserve">IT deliverables are to be supplied with a dev-ops set-up which supports CI/CD</w:t>
             </w:r>
           </w:p>
         </w:tc>
@@ -3020,7 +3535,7 @@
                 <w:iCs/>
                 <w:i/>
               </w:rPr>
-              <w:t xml:space="preserve">If the client specific IT solution has, for Example, grown its user base since the launch of the solution, then scaling up shall be possible at any time – both vertically (more CPUs, RAM) and horizontally (more VMs)</w:t>
+              <w:t xml:space="preserve">A delivered IT solution is organized with a test server environment potentially a pre-production environment, used for quality assurance and continuous development, so that deployment to production can be initiated smoothly</w:t>
             </w:r>
           </w:p>
         </w:tc>
@@ -3043,8 +3558,8 @@
         <w:tblLayout w:type="fixed"/>
       </w:tblPr>
       <w:tblGrid>
-        <w:gridCol w:w="2420"/>
-        <w:gridCol w:w="5500"/>
+        <w:gridCol w:w="1870"/>
+        <w:gridCol w:w="6050"/>
       </w:tblGrid>
       <w:tr>
         <w:trPr>
@@ -3062,23 +3577,23 @@
                 <w:bCs/>
                 <w:b/>
               </w:rPr>
-              <w:t xml:space="preserve">Scalability 2:</w:t>
-            </w:r>
-          </w:p>
-        </w:tc>
-        <w:tc>
-          <w:tcPr/>
-          <w:p>
-            <w:pPr>
-              <w:pStyle w:val="Compact"/>
-              <w:jc w:val="left"/>
-            </w:pPr>
-            <w:r>
-              <w:rPr>
-                <w:bCs/>
-                <w:b/>
-              </w:rPr>
-              <w:t xml:space="preserve">Client specific IT solutions must be able to interface with other IT solutions</w:t>
+              <w:t xml:space="preserve">Maintainability 2:</w:t>
+            </w:r>
+          </w:p>
+        </w:tc>
+        <w:tc>
+          <w:tcPr/>
+          <w:p>
+            <w:pPr>
+              <w:pStyle w:val="Compact"/>
+              <w:jc w:val="left"/>
+            </w:pPr>
+            <w:r>
+              <w:rPr>
+                <w:bCs/>
+                <w:b/>
+              </w:rPr>
+              <w:t xml:space="preserve">Tests are to be organised so that they may be automated</w:t>
             </w:r>
           </w:p>
         </w:tc>
@@ -3108,7 +3623,7 @@
               <w:jc w:val="left"/>
             </w:pPr>
             <w:r>
-              <w:t xml:space="preserve">The IT deliverable must be able to be used in conjunction with other deliverables to form a composite solution</w:t>
+              <w:t xml:space="preserve">Tests are to be structured so that they may be easily automated</w:t>
             </w:r>
           </w:p>
         </w:tc>
@@ -3138,7 +3653,7 @@
               <w:jc w:val="left"/>
             </w:pPr>
             <w:r>
-              <w:t xml:space="preserve">To make the most of the funds available the developed solutions should form part of an IT ecosystem making up a whole</w:t>
+              <w:t xml:space="preserve">To ensure that the build and CI/CD process does not introduce bugs or deployment failures, tests are to be automated so that they can continuously be run to ensure the quality of the solution and its possible enhancements</w:t>
             </w:r>
           </w:p>
         </w:tc>
@@ -3168,7 +3683,7 @@
               <w:jc w:val="left"/>
             </w:pPr>
             <w:r>
-              <w:t xml:space="preserve">IT deliverables must be equipped with documented APIs for interfacing with other IT applications</w:t>
+              <w:t xml:space="preserve">Tests are to be delivered so that they can be automated</w:t>
             </w:r>
           </w:p>
         </w:tc>
@@ -3202,28 +3717,18 @@
                 <w:iCs/>
                 <w:i/>
               </w:rPr>
-              <w:t xml:space="preserve">A client specific product, which can be used for extracting and manipulating data, should be accessible programmatically through e.g. well documented REST services</w:t>
+              <w:t xml:space="preserve">The delivered solution has in the test phase run through a number of tests e.g. unit tests and result verification tests. These will be the basis for automated regression tests</w:t>
             </w:r>
           </w:p>
         </w:tc>
       </w:tr>
     </w:tbl>
-    <w:bookmarkEnd w:id="28"/>
-    <w:bookmarkStart w:id="29" w:name="maintainability"/>
     <w:p>
       <w:pPr>
-        <w:pStyle w:val="Heading2"/>
-      </w:pPr>
-      <w:r>
-        <w:t xml:space="preserve">4.5 Maintainability</w:t>
-      </w:r>
-    </w:p>
-    <w:p>
-      <w:pPr>
-        <w:pStyle w:val="FirstParagraph"/>
-      </w:pPr>
-      <w:r>
-        <w:t xml:space="preserve">The EEA aims in the CLMS program to be able to provide updated products when new data becomes available. To reduce the time to market the principle of maintainability is to be followed.</w:t>
+        <w:pStyle w:val="BodyText"/>
+      </w:pPr>
+      <w:r>
+        <w:t xml:space="preserve"> </w:t>
       </w:r>
     </w:p>
     <w:tbl>
@@ -3235,8 +3740,8 @@
         <w:tblLayout w:type="fixed"/>
       </w:tblPr>
       <w:tblGrid>
-        <w:gridCol w:w="2420"/>
-        <w:gridCol w:w="5500"/>
+        <w:gridCol w:w="1870"/>
+        <w:gridCol w:w="6050"/>
       </w:tblGrid>
       <w:tr>
         <w:trPr>
@@ -3254,23 +3759,23 @@
                 <w:bCs/>
                 <w:b/>
               </w:rPr>
-              <w:t xml:space="preserve">Maintainability 1:</w:t>
-            </w:r>
-          </w:p>
-        </w:tc>
-        <w:tc>
-          <w:tcPr/>
-          <w:p>
-            <w:pPr>
-              <w:pStyle w:val="Compact"/>
-              <w:jc w:val="left"/>
-            </w:pPr>
-            <w:r>
-              <w:rPr>
-                <w:bCs/>
-                <w:b/>
-              </w:rPr>
-              <w:t xml:space="preserve">IT solutions are to be delivered on a principle of CI/CD</w:t>
+              <w:t xml:space="preserve">Maintainability 3:</w:t>
+            </w:r>
+          </w:p>
+        </w:tc>
+        <w:tc>
+          <w:tcPr/>
+          <w:p>
+            <w:pPr>
+              <w:pStyle w:val="Compact"/>
+              <w:jc w:val="left"/>
+            </w:pPr>
+            <w:r>
+              <w:rPr>
+                <w:bCs/>
+                <w:b/>
+              </w:rPr>
+              <w:t xml:space="preserve">Documentation of IT solutions are to be provided</w:t>
             </w:r>
           </w:p>
         </w:tc>
@@ -3300,7 +3805,7 @@
               <w:jc w:val="left"/>
             </w:pPr>
             <w:r>
-              <w:t xml:space="preserve">The launch of new releases of IT deliverables are to be configured and managed so that new functionality is available as soon as possible. The principle of CI/CD are to be adhered to</w:t>
+              <w:t xml:space="preserve">Documentation of the developed IT solutions must be provided. The requested documentation shall also be provided in quarto markdown format on the dedicated EEA GitHub repository</w:t>
             </w:r>
           </w:p>
         </w:tc>
@@ -3330,7 +3835,7 @@
               <w:jc w:val="left"/>
             </w:pPr>
             <w:r>
-              <w:t xml:space="preserve">Time to market is to be reduced through an approach of maintainability of deployments as soon as possible</w:t>
+              <w:t xml:space="preserve">For the further use and improvements of the IT solution, technical documentation is paramount.</w:t>
             </w:r>
           </w:p>
         </w:tc>
@@ -3360,7 +3865,7 @@
               <w:jc w:val="left"/>
             </w:pPr>
             <w:r>
-              <w:t xml:space="preserve">IT deliverables are to be supplied with a dev-ops set-up which supports CI/CD</w:t>
+              <w:t xml:space="preserve">Documentation including but not limited to System Description Document (SDD), System Deployment Document and Examples must be provided with IT solution deliverables. The requested documents shall also be provided in the quarto markdown format.</w:t>
             </w:r>
           </w:p>
         </w:tc>
@@ -3394,7 +3899,7 @@
                 <w:iCs/>
                 <w:i/>
               </w:rPr>
-              <w:t xml:space="preserve">A delivered IT solution is organized with a test server environment potentially a pre-production environment, used for quality assurance and continuous development, so that deployment to production can be initiated smoothly</w:t>
+              <w:t xml:space="preserve">An IT delivery, consisting of several building blocks, shall be provided with SDD, user guidelines, and detailed documentation of system deployment, including, but not limited to system and storage architecture, infrastructure setup, provisioning, monitoring, disaster recovery, accessibility, scalability options and performance. If requested, this documentation shall be provided in quarto markdown format on the dedicated EEA GitHub repository</w:t>
             </w:r>
           </w:p>
         </w:tc>
@@ -3417,8 +3922,8 @@
         <w:tblLayout w:type="fixed"/>
       </w:tblPr>
       <w:tblGrid>
-        <w:gridCol w:w="2420"/>
-        <w:gridCol w:w="5500"/>
+        <w:gridCol w:w="1870"/>
+        <w:gridCol w:w="6050"/>
       </w:tblGrid>
       <w:tr>
         <w:trPr>
@@ -3436,23 +3941,23 @@
                 <w:bCs/>
                 <w:b/>
               </w:rPr>
-              <w:t xml:space="preserve">Maintainability 2:</w:t>
-            </w:r>
-          </w:p>
-        </w:tc>
-        <w:tc>
-          <w:tcPr/>
-          <w:p>
-            <w:pPr>
-              <w:pStyle w:val="Compact"/>
-              <w:jc w:val="left"/>
-            </w:pPr>
-            <w:r>
-              <w:rPr>
-                <w:bCs/>
-                <w:b/>
-              </w:rPr>
-              <w:t xml:space="preserve">IT solutions are to be Dockerized or similar</w:t>
+              <w:t xml:space="preserve">Maintainability 4:</w:t>
+            </w:r>
+          </w:p>
+        </w:tc>
+        <w:tc>
+          <w:tcPr/>
+          <w:p>
+            <w:pPr>
+              <w:pStyle w:val="Compact"/>
+              <w:jc w:val="left"/>
+            </w:pPr>
+            <w:r>
+              <w:rPr>
+                <w:bCs/>
+                <w:b/>
+              </w:rPr>
+              <w:t xml:space="preserve">Commercial software used in the development must be attainable by the EEA or a third-party provider</w:t>
             </w:r>
           </w:p>
         </w:tc>
@@ -3482,7 +3987,7 @@
               <w:jc w:val="left"/>
             </w:pPr>
             <w:r>
-              <w:t xml:space="preserve">The use of container technology is encouraged</w:t>
+              <w:t xml:space="preserve">Commercial software which are prerequisites must be attainable on comparable terms. Such software is justified only if no open alternative exists</w:t>
             </w:r>
           </w:p>
         </w:tc>
@@ -3512,7 +4017,7 @@
               <w:jc w:val="left"/>
             </w:pPr>
             <w:r>
-              <w:t xml:space="preserve">Container technology eases the work of moving IT solutions around the IT infrastructure making deployment easier to automate</w:t>
+              <w:t xml:space="preserve">To ensure that further work may be carried out any prerequisites in the form of software must be attainable by the EEA or a supplier</w:t>
             </w:r>
           </w:p>
         </w:tc>
@@ -3542,7 +4047,7 @@
               <w:jc w:val="left"/>
             </w:pPr>
             <w:r>
-              <w:t xml:space="preserve">IT solutions are to be deployed using Dockerization or similar</w:t>
+              <w:t xml:space="preserve">Generally attainable commercial software used in development or production must be listed when delivering an IT solution. Name of software, version, EOL and EOS to be supplied</w:t>
             </w:r>
           </w:p>
         </w:tc>
@@ -3576,7 +4081,7 @@
                 <w:iCs/>
                 <w:i/>
               </w:rPr>
-              <w:t xml:space="preserve">Software components of the client specific IT solution shall be provided as docker images so that deployment is flexible with respect to hardware</w:t>
+              <w:t xml:space="preserve">An IT solution using commercial components or tools, like PDF generator, code analysis tools, data transformation software must be listed</w:t>
             </w:r>
           </w:p>
         </w:tc>
@@ -3599,8 +4104,8 @@
         <w:tblLayout w:type="fixed"/>
       </w:tblPr>
       <w:tblGrid>
-        <w:gridCol w:w="2420"/>
-        <w:gridCol w:w="5500"/>
+        <w:gridCol w:w="1870"/>
+        <w:gridCol w:w="6050"/>
       </w:tblGrid>
       <w:tr>
         <w:trPr>
@@ -3618,23 +4123,23 @@
                 <w:bCs/>
                 <w:b/>
               </w:rPr>
-              <w:t xml:space="preserve">Maintainability 3:</w:t>
-            </w:r>
-          </w:p>
-        </w:tc>
-        <w:tc>
-          <w:tcPr/>
-          <w:p>
-            <w:pPr>
-              <w:pStyle w:val="Compact"/>
-              <w:jc w:val="left"/>
-            </w:pPr>
-            <w:r>
-              <w:rPr>
-                <w:bCs/>
-                <w:b/>
-              </w:rPr>
-              <w:t xml:space="preserve">Tests are to be organised so that they may be automated</w:t>
+              <w:t xml:space="preserve">Maintainability 5:</w:t>
+            </w:r>
+          </w:p>
+        </w:tc>
+        <w:tc>
+          <w:tcPr/>
+          <w:p>
+            <w:pPr>
+              <w:pStyle w:val="Compact"/>
+              <w:jc w:val="left"/>
+            </w:pPr>
+            <w:r>
+              <w:rPr>
+                <w:bCs/>
+                <w:b/>
+              </w:rPr>
+              <w:t xml:space="preserve">Deployment and integration scripts of client specific software to be supplied with IT solution</w:t>
             </w:r>
           </w:p>
         </w:tc>
@@ -3664,7 +4169,7 @@
               <w:jc w:val="left"/>
             </w:pPr>
             <w:r>
-              <w:t xml:space="preserve">Tests are to be structured so that they may be easily automated</w:t>
+              <w:t xml:space="preserve">Deployment and integration scripts of client specific IT solution is supplied as part of the deliverable</w:t>
             </w:r>
           </w:p>
         </w:tc>
@@ -3694,7 +4199,7 @@
               <w:jc w:val="left"/>
             </w:pPr>
             <w:r>
-              <w:t xml:space="preserve">To ensure that the CI/CD process does not introduce bugs or deployment failures, tests are to be automated so that they can continuously be run to ensure the quality of the solution and its possible enhancements</w:t>
+              <w:t xml:space="preserve">To ensure transparency and efficient maintainability, it is essential to have clear insights into the build and deploy processes of client-specific software. This enables efficient future developments and modifications</w:t>
             </w:r>
           </w:p>
         </w:tc>
@@ -3724,7 +4229,7 @@
               <w:jc w:val="left"/>
             </w:pPr>
             <w:r>
-              <w:t xml:space="preserve">Tests are to be delivered so that they can be automated</w:t>
+              <w:t xml:space="preserve">Scripts or playbooks and documentation for CI/CD (Continuous Integration/Continuous Development), Docker recipes and build scripts must be delivered</w:t>
             </w:r>
           </w:p>
         </w:tc>
@@ -3758,18 +4263,28 @@
                 <w:iCs/>
                 <w:i/>
               </w:rPr>
-              <w:t xml:space="preserve">The delivered solution has in the test phase run through a number of tests e.g. unit tests and result verification tests. These will be the basis for automated regression tests</w:t>
+              <w:t xml:space="preserve">Source code of all the components of the specific IT solution must be delivered. Any updates or developments of the source code shall be reflected in the EEA GitHub repository, which is the main repository of the system. Moreover, the specific client IT solutions shall be published under the EUPL-1.2 license, so the openness and transparency are ensured</w:t>
             </w:r>
           </w:p>
         </w:tc>
       </w:tr>
     </w:tbl>
+    <w:bookmarkEnd w:id="29"/>
+    <w:bookmarkStart w:id="30" w:name="observability"/>
     <w:p>
       <w:pPr>
-        <w:pStyle w:val="BodyText"/>
-      </w:pPr>
-      <w:r>
-        <w:t xml:space="preserve"> </w:t>
+        <w:pStyle w:val="Heading2"/>
+      </w:pPr>
+      <w:r>
+        <w:t xml:space="preserve">4.6 Observability</w:t>
+      </w:r>
+    </w:p>
+    <w:p>
+      <w:pPr>
+        <w:pStyle w:val="FirstParagraph"/>
+      </w:pPr>
+      <w:r>
+        <w:t xml:space="preserve">IT solutions of the EEA CLMS must collect relevant metrics for monitoring and assessment, to detect any issues and have predictable operation of the solutions.</w:t>
       </w:r>
     </w:p>
     <w:tbl>
@@ -3781,8 +4296,8 @@
         <w:tblLayout w:type="fixed"/>
       </w:tblPr>
       <w:tblGrid>
-        <w:gridCol w:w="2420"/>
-        <w:gridCol w:w="5500"/>
+        <w:gridCol w:w="1870"/>
+        <w:gridCol w:w="6050"/>
       </w:tblGrid>
       <w:tr>
         <w:trPr>
@@ -3800,7 +4315,7 @@
                 <w:bCs/>
                 <w:b/>
               </w:rPr>
-              <w:t xml:space="preserve">Maintainability 4:</w:t>
+              <w:t xml:space="preserve">Observability 1:</w:t>
             </w:r>
           </w:p>
         </w:tc>
@@ -3906,7 +4421,7 @@
               <w:jc w:val="left"/>
             </w:pPr>
             <w:r>
-              <w:t xml:space="preserve">IT solution’s scalability, security, and overall performance are continuously monitored and evaluated to address performance and or security issues</w:t>
+              <w:t xml:space="preserve">IT solution’s scalability, security, and overall performance are continuously monitored and evaluated to address performance and security issues</w:t>
             </w:r>
           </w:p>
         </w:tc>
@@ -3946,22 +4461,12 @@
         </w:tc>
       </w:tr>
     </w:tbl>
-    <w:bookmarkEnd w:id="29"/>
-    <w:bookmarkStart w:id="30" w:name="it-security"/>
     <w:p>
       <w:pPr>
-        <w:pStyle w:val="Heading2"/>
-      </w:pPr>
-      <w:r>
-        <w:t xml:space="preserve">4.6 IT security</w:t>
-      </w:r>
-    </w:p>
-    <w:p>
-      <w:pPr>
-        <w:pStyle w:val="FirstParagraph"/>
-      </w:pPr>
-      <w:r>
-        <w:t xml:space="preserve">The IT solutions of the CLMS program shall ensure system integrity against various security threats, protection of the data, and maintenance of privacy. The following sub-principals are to be followed:</w:t>
+        <w:pStyle w:val="BodyText"/>
+      </w:pPr>
+      <w:r>
+        <w:t xml:space="preserve"> </w:t>
       </w:r>
     </w:p>
     <w:tbl>
@@ -3973,8 +4478,8 @@
         <w:tblLayout w:type="fixed"/>
       </w:tblPr>
       <w:tblGrid>
-        <w:gridCol w:w="2420"/>
-        <w:gridCol w:w="5500"/>
+        <w:gridCol w:w="1870"/>
+        <w:gridCol w:w="6050"/>
       </w:tblGrid>
       <w:tr>
         <w:trPr>
@@ -3992,23 +4497,23 @@
                 <w:bCs/>
                 <w:b/>
               </w:rPr>
-              <w:t xml:space="preserve">IT security 1:</w:t>
-            </w:r>
-          </w:p>
-        </w:tc>
-        <w:tc>
-          <w:tcPr/>
-          <w:p>
-            <w:pPr>
-              <w:pStyle w:val="Compact"/>
-              <w:jc w:val="left"/>
-            </w:pPr>
-            <w:r>
-              <w:rPr>
-                <w:bCs/>
-                <w:b/>
-              </w:rPr>
-              <w:t xml:space="preserve">Incorporate security considerations from the beginning of the system development</w:t>
+              <w:t xml:space="preserve">Observability 2:</w:t>
+            </w:r>
+          </w:p>
+        </w:tc>
+        <w:tc>
+          <w:tcPr/>
+          <w:p>
+            <w:pPr>
+              <w:pStyle w:val="Compact"/>
+              <w:jc w:val="left"/>
+            </w:pPr>
+            <w:r>
+              <w:rPr>
+                <w:bCs/>
+                <w:b/>
+              </w:rPr>
+              <w:t xml:space="preserve">Continuous monitoring of metrics</w:t>
             </w:r>
           </w:p>
         </w:tc>
@@ -4038,7 +4543,7 @@
               <w:jc w:val="left"/>
             </w:pPr>
             <w:r>
-              <w:t xml:space="preserve">Ensure security is integrated into all stages of the system development lifecycle, from planning to deployment</w:t>
+              <w:t xml:space="preserve">IT solutions logs metrics on it’s components and containers for tracking system performance and application health</w:t>
             </w:r>
           </w:p>
         </w:tc>
@@ -4068,7 +4573,7 @@
               <w:jc w:val="left"/>
             </w:pPr>
             <w:r>
-              <w:t xml:space="preserve">Early integration of security measures reduces vulnerabilities, lowers costs associated with late-stage fixes, and ensures robust protection against threats</w:t>
+              <w:t xml:space="preserve">Continuous monitoring gives a data-driven insight of a solutions components performance and health and provide the metrics for automatically scaled solutions and self-recovering solutions</w:t>
             </w:r>
           </w:p>
         </w:tc>
@@ -4098,7 +4603,7 @@
               <w:jc w:val="left"/>
             </w:pPr>
             <w:r>
-              <w:t xml:space="preserve">Threat modelling and security assessments need to be conducted from the start, as well as allocation of resources for ongoing security reviews and testing</w:t>
+              <w:t xml:space="preserve">Components and containers in the solution logs relevant metrics to be collected and monitored. As minimum liveliness and readiness should be logged</w:t>
             </w:r>
           </w:p>
         </w:tc>
@@ -4132,18 +4637,28 @@
                 <w:iCs/>
                 <w:i/>
               </w:rPr>
-              <w:t xml:space="preserve">Standard aspects such as two factor authentication, protection against SQL injection, encryption of sensitive data, etc.</w:t>
+              <w:t xml:space="preserve">A software solution with an orhcestrating component and a worker component use liveliness and readiness to monitor if the solution is healthy and automatically scale the number of worker instances according to the readiness metrics</w:t>
             </w:r>
           </w:p>
         </w:tc>
       </w:tr>
     </w:tbl>
+    <w:bookmarkEnd w:id="30"/>
+    <w:bookmarkStart w:id="31" w:name="it-security"/>
     <w:p>
       <w:pPr>
-        <w:pStyle w:val="BodyText"/>
-      </w:pPr>
-      <w:r>
-        <w:t xml:space="preserve"> </w:t>
+        <w:pStyle w:val="Heading2"/>
+      </w:pPr>
+      <w:r>
+        <w:t xml:space="preserve">4.7 IT security</w:t>
+      </w:r>
+    </w:p>
+    <w:p>
+      <w:pPr>
+        <w:pStyle w:val="FirstParagraph"/>
+      </w:pPr>
+      <w:r>
+        <w:t xml:space="preserve">The IT solutions of the CLMS program shall ensure system integrity against various security threats, protection of the data, and maintenance of privacy. The following sub-principals are to be followed:</w:t>
       </w:r>
     </w:p>
     <w:tbl>
@@ -4155,8 +4670,8 @@
         <w:tblLayout w:type="fixed"/>
       </w:tblPr>
       <w:tblGrid>
-        <w:gridCol w:w="2420"/>
-        <w:gridCol w:w="5500"/>
+        <w:gridCol w:w="1870"/>
+        <w:gridCol w:w="6050"/>
       </w:tblGrid>
       <w:tr>
         <w:trPr>
@@ -4174,23 +4689,23 @@
                 <w:bCs/>
                 <w:b/>
               </w:rPr>
-              <w:t xml:space="preserve">IT security 2:</w:t>
-            </w:r>
-          </w:p>
-        </w:tc>
-        <w:tc>
-          <w:tcPr/>
-          <w:p>
-            <w:pPr>
-              <w:pStyle w:val="Compact"/>
-              <w:jc w:val="left"/>
-            </w:pPr>
-            <w:r>
-              <w:rPr>
-                <w:bCs/>
-                <w:b/>
-              </w:rPr>
-              <w:t xml:space="preserve">Compliance with relevant laws, regulations and industry standards</w:t>
+              <w:t xml:space="preserve">IT security 1:</w:t>
+            </w:r>
+          </w:p>
+        </w:tc>
+        <w:tc>
+          <w:tcPr/>
+          <w:p>
+            <w:pPr>
+              <w:pStyle w:val="Compact"/>
+              <w:jc w:val="left"/>
+            </w:pPr>
+            <w:r>
+              <w:rPr>
+                <w:bCs/>
+                <w:b/>
+              </w:rPr>
+              <w:t xml:space="preserve">Incorporate security considerations from the beginning of the system development</w:t>
             </w:r>
           </w:p>
         </w:tc>
@@ -4220,7 +4735,7 @@
               <w:jc w:val="left"/>
             </w:pPr>
             <w:r>
-              <w:t xml:space="preserve">IT-solutions must adhere to legal requirements, industry standards, and regulations e.g. EUDPR, ISO</w:t>
+              <w:t xml:space="preserve">Ensure security is integrated into all stages of the system development lifecycle, from planning to deployment</w:t>
             </w:r>
           </w:p>
         </w:tc>
@@ -4250,7 +4765,7 @@
               <w:jc w:val="left"/>
             </w:pPr>
             <w:r>
-              <w:t xml:space="preserve">Compliance ensures legal and regulatory adherence, builds trust, protects sensitive data, and mitigates risk of legal penalties and breaches</w:t>
+              <w:t xml:space="preserve">Early integration of security measures reduces vulnerabilities, lowers costs associated with late-stage fixes, and ensures robust protection against threats</w:t>
             </w:r>
           </w:p>
         </w:tc>
@@ -4280,7 +4795,7 @@
               <w:jc w:val="left"/>
             </w:pPr>
             <w:r>
-              <w:t xml:space="preserve">IT deliverables need to incorporate robust security measures, include documentation of compliance efforts, and ensure features and processes aligned with legal and industry measures</w:t>
+              <w:t xml:space="preserve">Threat modelling and security assessments need to be conducted from the start, as well as allocation of resources for ongoing security reviews and testing</w:t>
             </w:r>
           </w:p>
         </w:tc>
@@ -4314,7 +4829,7 @@
                 <w:iCs/>
                 <w:i/>
               </w:rPr>
-              <w:t xml:space="preserve">Data handling agreements must be in place, consideration of server location in EU, etc.</w:t>
+              <w:t xml:space="preserve">Standard aspects such as two factor authentication, protection against SQL injection, encryption of sensitive data, no root users in containers, etc.</w:t>
             </w:r>
           </w:p>
         </w:tc>
@@ -4337,8 +4852,8 @@
         <w:tblLayout w:type="fixed"/>
       </w:tblPr>
       <w:tblGrid>
-        <w:gridCol w:w="2420"/>
-        <w:gridCol w:w="5500"/>
+        <w:gridCol w:w="1870"/>
+        <w:gridCol w:w="6050"/>
       </w:tblGrid>
       <w:tr>
         <w:trPr>
@@ -4356,23 +4871,23 @@
                 <w:bCs/>
                 <w:b/>
               </w:rPr>
-              <w:t xml:space="preserve">IT security 3:</w:t>
-            </w:r>
-          </w:p>
-        </w:tc>
-        <w:tc>
-          <w:tcPr/>
-          <w:p>
-            <w:pPr>
-              <w:pStyle w:val="Compact"/>
-              <w:jc w:val="left"/>
-            </w:pPr>
-            <w:r>
-              <w:rPr>
-                <w:bCs/>
-                <w:b/>
-              </w:rPr>
-              <w:t xml:space="preserve">Ensuring that users and systems have appropriate permissions based on their roles and responsibilities</w:t>
+              <w:t xml:space="preserve">IT security 2:</w:t>
+            </w:r>
+          </w:p>
+        </w:tc>
+        <w:tc>
+          <w:tcPr/>
+          <w:p>
+            <w:pPr>
+              <w:pStyle w:val="Compact"/>
+              <w:jc w:val="left"/>
+            </w:pPr>
+            <w:r>
+              <w:rPr>
+                <w:bCs/>
+                <w:b/>
+              </w:rPr>
+              <w:t xml:space="preserve">Compliance with relevant laws, regulations and industry standards</w:t>
             </w:r>
           </w:p>
         </w:tc>
@@ -4402,7 +4917,7 @@
               <w:jc w:val="left"/>
             </w:pPr>
             <w:r>
-              <w:t xml:space="preserve">Implement role-based access control (RBAC) to manage user and system permissions according to their roles</w:t>
+              <w:t xml:space="preserve">IT-solutions must adhere to legal requirements, industry standards, and regulations e.g. EUDPR, ISO</w:t>
             </w:r>
           </w:p>
         </w:tc>
@@ -4432,7 +4947,7 @@
               <w:jc w:val="left"/>
             </w:pPr>
             <w:r>
-              <w:t xml:space="preserve">It prevents unauthorized access, minimizes the risk of data breaches, and ensures that users only have access to the information necessary for their roles</w:t>
+              <w:t xml:space="preserve">Compliance ensures legal and regulatory adherence, builds trust, protects sensitive data, and mitigates risk of legal penalties and breaches</w:t>
             </w:r>
           </w:p>
         </w:tc>
@@ -4462,7 +4977,7 @@
               <w:jc w:val="left"/>
             </w:pPr>
             <w:r>
-              <w:t xml:space="preserve">The provider will need to define clear roles and responsibilities, implement RBAC policies, regularly review and update access controls</w:t>
+              <w:t xml:space="preserve">IT deliverables need to incorporate robust security measures, include documentation of compliance efforts, and ensure features and processes aligned with legal and industry measures</w:t>
             </w:r>
           </w:p>
         </w:tc>
@@ -4496,20 +5011,18 @@
                 <w:iCs/>
                 <w:i/>
               </w:rPr>
-              <w:t xml:space="preserve">A delivered IT solution has role-based accesses, which ensures that only Admin-Users are allowed to manage (add, edit, activate, inactivate) users and organisations. Also, only administrator can view and edit any ingestion and extraction within the system to support users if they need any help</w:t>
+              <w:t xml:space="preserve">Data handling agreements must be in place, consideration of server location in EU, etc.</w:t>
             </w:r>
           </w:p>
         </w:tc>
       </w:tr>
     </w:tbl>
-    <w:bookmarkEnd w:id="30"/>
-    <w:bookmarkStart w:id="31" w:name="resilience"/>
     <w:p>
       <w:pPr>
-        <w:pStyle w:val="Heading2"/>
-      </w:pPr>
-      <w:r>
-        <w:t xml:space="preserve">4.7 Resilience</w:t>
+        <w:pStyle w:val="BodyText"/>
+      </w:pPr>
+      <w:r>
+        <w:t xml:space="preserve"> </w:t>
       </w:r>
     </w:p>
     <w:tbl>
@@ -4521,8 +5034,8 @@
         <w:tblLayout w:type="fixed"/>
       </w:tblPr>
       <w:tblGrid>
-        <w:gridCol w:w="2420"/>
-        <w:gridCol w:w="5500"/>
+        <w:gridCol w:w="1870"/>
+        <w:gridCol w:w="6050"/>
       </w:tblGrid>
       <w:tr>
         <w:trPr>
@@ -4540,23 +5053,23 @@
                 <w:bCs/>
                 <w:b/>
               </w:rPr>
-              <w:t xml:space="preserve">Resilience 1:</w:t>
-            </w:r>
-          </w:p>
-        </w:tc>
-        <w:tc>
-          <w:tcPr/>
-          <w:p>
-            <w:pPr>
-              <w:pStyle w:val="Compact"/>
-              <w:jc w:val="left"/>
-            </w:pPr>
-            <w:r>
-              <w:rPr>
-                <w:bCs/>
-                <w:b/>
-              </w:rPr>
-              <w:t xml:space="preserve">IT solution should have a disaster recovery plan</w:t>
+              <w:t xml:space="preserve">IT security 3:</w:t>
+            </w:r>
+          </w:p>
+        </w:tc>
+        <w:tc>
+          <w:tcPr/>
+          <w:p>
+            <w:pPr>
+              <w:pStyle w:val="Compact"/>
+              <w:jc w:val="left"/>
+            </w:pPr>
+            <w:r>
+              <w:rPr>
+                <w:bCs/>
+                <w:b/>
+              </w:rPr>
+              <w:t xml:space="preserve">Ensuring that users and systems have appropriate permissions based on their roles and responsibilities</w:t>
             </w:r>
           </w:p>
         </w:tc>
@@ -4586,7 +5099,7 @@
               <w:jc w:val="left"/>
             </w:pPr>
             <w:r>
-              <w:t xml:space="preserve">IT solution should have a well-defined process of restoring IT systems, data, and operations following a disruption</w:t>
+              <w:t xml:space="preserve">Implement role-based access control (RBAC) to manage user and system permissions according to their roles</w:t>
             </w:r>
           </w:p>
         </w:tc>
@@ -4616,7 +5129,7 @@
               <w:jc w:val="left"/>
             </w:pPr>
             <w:r>
-              <w:t xml:space="preserve">To ensure that the IT solution and data are recoverable after an unforeseen event</w:t>
+              <w:t xml:space="preserve">It prevents unauthorized access, minimizes the risk of data breaches, and ensures that users only have access to the information necessary for their roles</w:t>
             </w:r>
           </w:p>
         </w:tc>
@@ -4646,7 +5159,7 @@
               <w:jc w:val="left"/>
             </w:pPr>
             <w:r>
-              <w:t xml:space="preserve">IT deliverables will be provided with well-prepared disaster recovery plan that will ensure a rapid restoration of services and data integrity, and minimize damage</w:t>
+              <w:t xml:space="preserve">The provider will need to define clear roles and responsibilities, implement RBAC policies, regularly review and update access controls</w:t>
             </w:r>
           </w:p>
         </w:tc>
@@ -4680,7 +5193,7 @@
                 <w:iCs/>
                 <w:i/>
               </w:rPr>
-              <w:t xml:space="preserve">A delivered IT solution has a disaster recovery plan that includes backup protocols, data replication, and recovery timelines</w:t>
+              <w:t xml:space="preserve">A delivered IT solution has role-based accesses, which ensures that only Admin-Users are allowed to manage (add, edit, activate, inactivate) users and organisations. Also, only administrator can view and edit any ingestion and extraction within the system to support users if they need any help</w:t>
             </w:r>
           </w:p>
         </w:tc>
@@ -4703,8 +5216,8 @@
         <w:tblLayout w:type="fixed"/>
       </w:tblPr>
       <w:tblGrid>
-        <w:gridCol w:w="2420"/>
-        <w:gridCol w:w="5500"/>
+        <w:gridCol w:w="1870"/>
+        <w:gridCol w:w="6050"/>
       </w:tblGrid>
       <w:tr>
         <w:trPr>
@@ -4722,23 +5235,23 @@
                 <w:bCs/>
                 <w:b/>
               </w:rPr>
-              <w:t xml:space="preserve">Resilience 2:</w:t>
-            </w:r>
-          </w:p>
-        </w:tc>
-        <w:tc>
-          <w:tcPr/>
-          <w:p>
-            <w:pPr>
-              <w:pStyle w:val="Compact"/>
-              <w:jc w:val="left"/>
-            </w:pPr>
-            <w:r>
-              <w:rPr>
-                <w:bCs/>
-                <w:b/>
-              </w:rPr>
-              <w:t xml:space="preserve">Ensuring IT solution continuity</w:t>
+              <w:t xml:space="preserve">IT security 4:</w:t>
+            </w:r>
+          </w:p>
+        </w:tc>
+        <w:tc>
+          <w:tcPr/>
+          <w:p>
+            <w:pPr>
+              <w:pStyle w:val="Compact"/>
+              <w:jc w:val="left"/>
+            </w:pPr>
+            <w:r>
+              <w:rPr>
+                <w:bCs/>
+                <w:b/>
+              </w:rPr>
+              <w:t xml:space="preserve">Logging warnings and errors</w:t>
             </w:r>
           </w:p>
         </w:tc>
@@ -4768,7 +5281,7 @@
               <w:jc w:val="left"/>
             </w:pPr>
             <w:r>
-              <w:t xml:space="preserve">IT solution is designed and implemented in a way that ensures continuous operation during a disruption</w:t>
+              <w:t xml:space="preserve">The IT solution must log all errors, warnings and events with audit relevance from every component to a file based storage</w:t>
             </w:r>
           </w:p>
         </w:tc>
@@ -4798,7 +5311,7 @@
               <w:jc w:val="left"/>
             </w:pPr>
             <w:r>
-              <w:t xml:space="preserve">To maintain critical operations with a minimal downtime, even when confronted with unforeseen events</w:t>
+              <w:t xml:space="preserve">In order to inspect system events and detect potential security incidents is crucial for maintaining the system integrity and resilience. Log information must not be revealed to the user, but must be stored internally.</w:t>
             </w:r>
           </w:p>
         </w:tc>
@@ -4828,7 +5341,7 @@
               <w:jc w:val="left"/>
             </w:pPr>
             <w:r>
-              <w:t xml:space="preserve">IT deliverables are designed for high availability, incorporating redundancy so that in case of a disruption/failure, restore service can immediately take over, minimizing downtime and ensuring continuous operation</w:t>
+              <w:t xml:space="preserve">All components of an IT solution must log audit, error and warning information coming from executing the code of the solution</w:t>
             </w:r>
           </w:p>
         </w:tc>
@@ -4862,14 +5375,380 @@
                 <w:iCs/>
                 <w:i/>
               </w:rPr>
-              <w:t xml:space="preserve">In the event of a system failure or disruption of the delivered IT solution, restore service automatically take over to maintain service continuity. For instance, if a primary system goes down, a secondary system activates, ensuring that users experience no downtime.</w:t>
+              <w:t xml:space="preserve">A user logs in to an application, trying to download a large dataset for processing in the application, the system encounters some fatal errors with the download. Login, user activity and technical error information and severity is logged to a persistent file storage.</w:t>
             </w:r>
           </w:p>
         </w:tc>
       </w:tr>
     </w:tbl>
     <w:bookmarkEnd w:id="31"/>
+    <w:bookmarkStart w:id="32" w:name="resilience"/>
+    <w:p>
+      <w:pPr>
+        <w:pStyle w:val="Heading2"/>
+      </w:pPr>
+      <w:r>
+        <w:t xml:space="preserve">4.8 Resilience</w:t>
+      </w:r>
+    </w:p>
+    <w:tbl>
+      <w:tblPr>
+        <w:tblStyle w:val="Table"/>
+        <w:tblW w:type="pct" w:w="5000"/>
+        <w:tblLook w:firstRow="1" w:lastRow="0" w:firstColumn="0" w:lastColumn="0" w:noHBand="0" w:noVBand="0" w:val="0020"/>
+        <w:jc w:val="start"/>
+        <w:tblLayout w:type="fixed"/>
+      </w:tblPr>
+      <w:tblGrid>
+        <w:gridCol w:w="1870"/>
+        <w:gridCol w:w="6050"/>
+      </w:tblGrid>
+      <w:tr>
+        <w:trPr>
+          <w:tblHeader w:val="true"/>
+        </w:trPr>
+        <w:tc>
+          <w:tcPr/>
+          <w:p>
+            <w:pPr>
+              <w:pStyle w:val="Compact"/>
+              <w:jc w:val="right"/>
+            </w:pPr>
+            <w:r>
+              <w:rPr>
+                <w:bCs/>
+                <w:b/>
+              </w:rPr>
+              <w:t xml:space="preserve">Resilience 1:</w:t>
+            </w:r>
+          </w:p>
+        </w:tc>
+        <w:tc>
+          <w:tcPr/>
+          <w:p>
+            <w:pPr>
+              <w:pStyle w:val="Compact"/>
+              <w:jc w:val="left"/>
+            </w:pPr>
+            <w:r>
+              <w:rPr>
+                <w:bCs/>
+                <w:b/>
+              </w:rPr>
+              <w:t xml:space="preserve">IT solution should have a disaster recovery plan</w:t>
+            </w:r>
+          </w:p>
+        </w:tc>
+      </w:tr>
+      <w:tr>
+        <w:tc>
+          <w:tcPr/>
+          <w:p>
+            <w:pPr>
+              <w:pStyle w:val="Compact"/>
+              <w:jc w:val="right"/>
+            </w:pPr>
+            <w:r>
+              <w:rPr>
+                <w:bCs/>
+                <w:b/>
+              </w:rPr>
+              <w:t xml:space="preserve">What:</w:t>
+            </w:r>
+          </w:p>
+        </w:tc>
+        <w:tc>
+          <w:tcPr/>
+          <w:p>
+            <w:pPr>
+              <w:pStyle w:val="Compact"/>
+              <w:jc w:val="left"/>
+            </w:pPr>
+            <w:r>
+              <w:t xml:space="preserve">IT solution should have a well-defined process of restoring IT systems, data, and operations following a disruption</w:t>
+            </w:r>
+          </w:p>
+        </w:tc>
+      </w:tr>
+      <w:tr>
+        <w:tc>
+          <w:tcPr/>
+          <w:p>
+            <w:pPr>
+              <w:pStyle w:val="Compact"/>
+              <w:jc w:val="right"/>
+            </w:pPr>
+            <w:r>
+              <w:rPr>
+                <w:bCs/>
+                <w:b/>
+              </w:rPr>
+              <w:t xml:space="preserve">Why:</w:t>
+            </w:r>
+          </w:p>
+        </w:tc>
+        <w:tc>
+          <w:tcPr/>
+          <w:p>
+            <w:pPr>
+              <w:pStyle w:val="Compact"/>
+              <w:jc w:val="left"/>
+            </w:pPr>
+            <w:r>
+              <w:t xml:space="preserve">To ensure that the IT solution and data are recoverable after an unforeseen event</w:t>
+            </w:r>
+          </w:p>
+        </w:tc>
+      </w:tr>
+      <w:tr>
+        <w:tc>
+          <w:tcPr/>
+          <w:p>
+            <w:pPr>
+              <w:pStyle w:val="Compact"/>
+              <w:jc w:val="right"/>
+            </w:pPr>
+            <w:r>
+              <w:rPr>
+                <w:bCs/>
+                <w:b/>
+              </w:rPr>
+              <w:t xml:space="preserve">Consequence:</w:t>
+            </w:r>
+          </w:p>
+        </w:tc>
+        <w:tc>
+          <w:tcPr/>
+          <w:p>
+            <w:pPr>
+              <w:pStyle w:val="Compact"/>
+              <w:jc w:val="left"/>
+            </w:pPr>
+            <w:r>
+              <w:t xml:space="preserve">IT deliverables will be provided with well-prepared disaster recovery plan that will ensure a rapid restoration of services and data integrity, and minimize damage</w:t>
+            </w:r>
+          </w:p>
+        </w:tc>
+      </w:tr>
+      <w:tr>
+        <w:tc>
+          <w:tcPr/>
+          <w:p>
+            <w:pPr>
+              <w:pStyle w:val="Compact"/>
+              <w:jc w:val="right"/>
+            </w:pPr>
+            <w:r>
+              <w:rPr>
+                <w:bCs/>
+                <w:b/>
+              </w:rPr>
+              <w:t xml:space="preserve">Example:</w:t>
+            </w:r>
+          </w:p>
+        </w:tc>
+        <w:tc>
+          <w:tcPr/>
+          <w:p>
+            <w:pPr>
+              <w:pStyle w:val="Compact"/>
+              <w:jc w:val="left"/>
+            </w:pPr>
+            <w:r>
+              <w:rPr>
+                <w:iCs/>
+                <w:i/>
+              </w:rPr>
+              <w:t xml:space="preserve">A delivered IT solution has a disaster recovery plan that includes backup protocols, data replication, and recovery timelines</w:t>
+            </w:r>
+          </w:p>
+        </w:tc>
+      </w:tr>
+    </w:tbl>
+    <w:p>
+      <w:pPr>
+        <w:pStyle w:val="BodyText"/>
+      </w:pPr>
+      <w:r>
+        <w:t xml:space="preserve"> </w:t>
+      </w:r>
+    </w:p>
+    <w:tbl>
+      <w:tblPr>
+        <w:tblStyle w:val="Table"/>
+        <w:tblW w:type="pct" w:w="5000"/>
+        <w:tblLook w:firstRow="1" w:lastRow="0" w:firstColumn="0" w:lastColumn="0" w:noHBand="0" w:noVBand="0" w:val="0020"/>
+        <w:jc w:val="start"/>
+        <w:tblLayout w:type="fixed"/>
+      </w:tblPr>
+      <w:tblGrid>
+        <w:gridCol w:w="1870"/>
+        <w:gridCol w:w="6050"/>
+      </w:tblGrid>
+      <w:tr>
+        <w:trPr>
+          <w:tblHeader w:val="true"/>
+        </w:trPr>
+        <w:tc>
+          <w:tcPr/>
+          <w:p>
+            <w:pPr>
+              <w:pStyle w:val="Compact"/>
+              <w:jc w:val="right"/>
+            </w:pPr>
+            <w:r>
+              <w:rPr>
+                <w:bCs/>
+                <w:b/>
+              </w:rPr>
+              <w:t xml:space="preserve">Resilience 2:</w:t>
+            </w:r>
+          </w:p>
+        </w:tc>
+        <w:tc>
+          <w:tcPr/>
+          <w:p>
+            <w:pPr>
+              <w:pStyle w:val="Compact"/>
+              <w:jc w:val="left"/>
+            </w:pPr>
+            <w:r>
+              <w:rPr>
+                <w:bCs/>
+                <w:b/>
+              </w:rPr>
+              <w:t xml:space="preserve">Ensuring IT solution continuity</w:t>
+            </w:r>
+          </w:p>
+        </w:tc>
+      </w:tr>
+      <w:tr>
+        <w:tc>
+          <w:tcPr/>
+          <w:p>
+            <w:pPr>
+              <w:pStyle w:val="Compact"/>
+              <w:jc w:val="right"/>
+            </w:pPr>
+            <w:r>
+              <w:rPr>
+                <w:bCs/>
+                <w:b/>
+              </w:rPr>
+              <w:t xml:space="preserve">What:</w:t>
+            </w:r>
+          </w:p>
+        </w:tc>
+        <w:tc>
+          <w:tcPr/>
+          <w:p>
+            <w:pPr>
+              <w:pStyle w:val="Compact"/>
+              <w:jc w:val="left"/>
+            </w:pPr>
+            <w:r>
+              <w:t xml:space="preserve">IT solution is designed and implemented in a way that ensures continuous operation during a disruption</w:t>
+            </w:r>
+          </w:p>
+        </w:tc>
+      </w:tr>
+      <w:tr>
+        <w:tc>
+          <w:tcPr/>
+          <w:p>
+            <w:pPr>
+              <w:pStyle w:val="Compact"/>
+              <w:jc w:val="right"/>
+            </w:pPr>
+            <w:r>
+              <w:rPr>
+                <w:bCs/>
+                <w:b/>
+              </w:rPr>
+              <w:t xml:space="preserve">Why:</w:t>
+            </w:r>
+          </w:p>
+        </w:tc>
+        <w:tc>
+          <w:tcPr/>
+          <w:p>
+            <w:pPr>
+              <w:pStyle w:val="Compact"/>
+              <w:jc w:val="left"/>
+            </w:pPr>
+            <w:r>
+              <w:t xml:space="preserve">To maintain critical operations with a minimal downtime, even when confronted with unforeseen events</w:t>
+            </w:r>
+          </w:p>
+        </w:tc>
+      </w:tr>
+      <w:tr>
+        <w:tc>
+          <w:tcPr/>
+          <w:p>
+            <w:pPr>
+              <w:pStyle w:val="Compact"/>
+              <w:jc w:val="right"/>
+            </w:pPr>
+            <w:r>
+              <w:rPr>
+                <w:bCs/>
+                <w:b/>
+              </w:rPr>
+              <w:t xml:space="preserve">Consequence:</w:t>
+            </w:r>
+          </w:p>
+        </w:tc>
+        <w:tc>
+          <w:tcPr/>
+          <w:p>
+            <w:pPr>
+              <w:pStyle w:val="Compact"/>
+              <w:jc w:val="left"/>
+            </w:pPr>
+            <w:r>
+              <w:t xml:space="preserve">IT deliverables are designed for high availability, incorporating redundancy so that in case of a disruption/failure, restore service can immediately take over, minimizing downtime and ensuring continuous operation</w:t>
+            </w:r>
+          </w:p>
+        </w:tc>
+      </w:tr>
+      <w:tr>
+        <w:tc>
+          <w:tcPr/>
+          <w:p>
+            <w:pPr>
+              <w:pStyle w:val="Compact"/>
+              <w:jc w:val="right"/>
+            </w:pPr>
+            <w:r>
+              <w:rPr>
+                <w:bCs/>
+                <w:b/>
+              </w:rPr>
+              <w:t xml:space="preserve">Example:</w:t>
+            </w:r>
+          </w:p>
+        </w:tc>
+        <w:tc>
+          <w:tcPr/>
+          <w:p>
+            <w:pPr>
+              <w:pStyle w:val="Compact"/>
+              <w:jc w:val="left"/>
+            </w:pPr>
+            <w:r>
+              <w:rPr>
+                <w:iCs/>
+                <w:i/>
+              </w:rPr>
+              <w:t xml:space="preserve">In the event of a system failure or disruption of the delivered IT solution, restore service automatically take over to maintain service continuity. For instance, if a primary system goes down, a secondary system activates, ensuring that users experience no downtime.</w:t>
+            </w:r>
+          </w:p>
+        </w:tc>
+      </w:tr>
+    </w:tbl>
     <w:bookmarkEnd w:id="32"/>
+    <w:bookmarkEnd w:id="33"/>
     <w:sectPr>
       <w:headerReference r:id="rId9" w:type="default"/>
       <w:footerReference r:id="rId12" w:type="even"/>
@@ -5312,7 +6191,7 @@
       </w:r>
     </w:p>
   </w:footnote>
-  <w:footnote w:id="25">
+  <w:footnote w:id="26">
     <w:p>
       <w:pPr>
         <w:pStyle w:val="FootnoteText"/>
@@ -5326,12 +6205,12 @@
       <w:r>
         <w:t xml:space="preserve"> </w:t>
       </w:r>
-      <w:hyperlink r:id="rId26">
+      <w:hyperlink r:id="rId27">
         <w:r>
           <w:rPr>
             <w:rStyle w:val="Hyperlink"/>
           </w:rPr>
-          <w:t xml:space="preserve">European Union Public Licence - European Commission (europa.eu)</w:t>
+          <w:t xml:space="preserve">European Union Public Licence - European Commission</w:t>
         </w:r>
       </w:hyperlink>
     </w:p>
@@ -5896,82 +6775,6 @@
       </w:pPr>
     </w:lvl>
   </w:abstractNum>
-  <w:abstractNum w:abstractNumId="991">
-    <w:nsid w:val="A991"/>
-    <w:multiLevelType w:val="multilevel"/>
-    <w:lvl w:ilvl="0">
-      <w:numFmt w:val="bullet"/>
-      <w:lvlText w:val="•"/>
-      <w:lvlJc w:val="left"/>
-      <w:pPr>
-        <w:ind w:left="720" w:hanging="480"/>
-      </w:pPr>
-    </w:lvl>
-    <w:lvl w:ilvl="1">
-      <w:numFmt w:val="bullet"/>
-      <w:lvlText w:val="–"/>
-      <w:lvlJc w:val="left"/>
-      <w:pPr>
-        <w:ind w:left="1440" w:hanging="480"/>
-      </w:pPr>
-    </w:lvl>
-    <w:lvl w:ilvl="2">
-      <w:numFmt w:val="bullet"/>
-      <w:lvlText w:val="•"/>
-      <w:lvlJc w:val="left"/>
-      <w:pPr>
-        <w:ind w:left="2160" w:hanging="480"/>
-      </w:pPr>
-    </w:lvl>
-    <w:lvl w:ilvl="3">
-      <w:numFmt w:val="bullet"/>
-      <w:lvlText w:val="–"/>
-      <w:lvlJc w:val="left"/>
-      <w:pPr>
-        <w:ind w:left="2880" w:hanging="480"/>
-      </w:pPr>
-    </w:lvl>
-    <w:lvl w:ilvl="4">
-      <w:numFmt w:val="bullet"/>
-      <w:lvlText w:val="•"/>
-      <w:lvlJc w:val="left"/>
-      <w:pPr>
-        <w:ind w:left="3600" w:hanging="480"/>
-      </w:pPr>
-    </w:lvl>
-    <w:lvl w:ilvl="5">
-      <w:numFmt w:val="bullet"/>
-      <w:lvlText w:val="–"/>
-      <w:lvlJc w:val="left"/>
-      <w:pPr>
-        <w:ind w:left="4320" w:hanging="480"/>
-      </w:pPr>
-    </w:lvl>
-    <w:lvl w:ilvl="6">
-      <w:numFmt w:val="bullet"/>
-      <w:lvlText w:val="•"/>
-      <w:lvlJc w:val="left"/>
-      <w:pPr>
-        <w:ind w:left="5040" w:hanging="480"/>
-      </w:pPr>
-    </w:lvl>
-    <w:lvl w:ilvl="7">
-      <w:numFmt w:val="bullet"/>
-      <w:lvlText w:val="–"/>
-      <w:lvlJc w:val="left"/>
-      <w:pPr>
-        <w:ind w:left="5760" w:hanging="480"/>
-      </w:pPr>
-    </w:lvl>
-    <w:lvl w:ilvl="8">
-      <w:numFmt w:val="bullet"/>
-      <w:lvlText w:val="•"/>
-      <w:lvlJc w:val="left"/>
-      <w:pPr>
-        <w:ind w:left="6480" w:hanging="480"/>
-      </w:pPr>
-    </w:lvl>
-  </w:abstractNum>
   <w:abstractNum w:abstractNumId="99411">
     <w:nsid w:val="A99411"/>
     <w:multiLevelType w:val="multilevel"/>
@@ -6067,9 +6870,6 @@
     <w:abstractNumId w:val="990"/>
   </w:num>
   <w:num w:numId="1001">
-    <w:abstractNumId w:val="991"/>
-  </w:num>
-  <w:num w:numId="1002">
     <w:abstractNumId w:val="99411"/>
     <w:lvlOverride w:ilvl="0">
       <w:startOverride w:val="1"/>

</xml_diff>

<commit_message>
Deploying to gh-pages-test from @ eea/CLMS_documents@79b32867ea7bf7e27a0f222e70451ffed0d04d50 🚀
</commit_message>
<xml_diff>
--- a/src/guidelines/IT_Architecture_Principles_and_Implementation_Guidelines.docx
+++ b/src/guidelines/IT_Architecture_Principles_and_Implementation_Guidelines.docx
@@ -546,7 +546,7 @@
       </w:r>
     </w:p>
     <w:bookmarkEnd w:id="22"/>
-    <w:bookmarkStart w:id="33" w:name="principles"/>
+    <w:bookmarkStart w:id="32" w:name="principles"/>
     <w:p>
       <w:pPr>
         <w:pStyle w:val="Heading1"/>
@@ -2783,7 +2783,7 @@
       </w:tr>
     </w:tbl>
     <w:bookmarkEnd w:id="25"/>
-    <w:bookmarkStart w:id="28" w:name="transparency"/>
+    <w:bookmarkStart w:id="27" w:name="transparency"/>
     <w:p>
       <w:pPr>
         <w:pStyle w:val="Heading2"/>
@@ -2798,199 +2798,6 @@
       </w:pPr>
       <w:r>
         <w:t xml:space="preserve">The CLMS is funded by the EU and supports its community with data and services. As such, these products and services are to be part of the foundation for further work in the field and accessible to the community. To support this, the principle of transparency is detailed in the following subprinciples:</w:t>
-      </w:r>
-    </w:p>
-    <w:tbl>
-      <w:tblPr>
-        <w:tblStyle w:val="Table"/>
-        <w:tblW w:type="auto" w:w="0"/>
-        <w:tblLook w:firstRow="1" w:lastRow="0" w:firstColumn="0" w:lastColumn="0" w:noHBand="0" w:noVBand="0" w:val="0020"/>
-        <w:jc w:val="start"/>
-      </w:tblPr>
-      <w:tblGrid>
-        <w:gridCol w:w="3960"/>
-        <w:gridCol w:w="3960"/>
-      </w:tblGrid>
-      <w:tr>
-        <w:trPr>
-          <w:tblHeader w:val="true"/>
-        </w:trPr>
-        <w:tc>
-          <w:tcPr/>
-          <w:p>
-            <w:pPr>
-              <w:pStyle w:val="Compact"/>
-              <w:jc w:val="right"/>
-            </w:pPr>
-            <w:r>
-              <w:rPr>
-                <w:bCs/>
-                <w:b/>
-              </w:rPr>
-              <w:t xml:space="preserve">Transparency 1:</w:t>
-            </w:r>
-          </w:p>
-        </w:tc>
-        <w:tc>
-          <w:tcPr/>
-          <w:p>
-            <w:pPr>
-              <w:pStyle w:val="Compact"/>
-              <w:jc w:val="left"/>
-            </w:pPr>
-            <w:r>
-              <w:rPr>
-                <w:bCs/>
-                <w:b/>
-              </w:rPr>
-              <w:t xml:space="preserve">Source code of client specific software to be supplied with IT solution</w:t>
-            </w:r>
-          </w:p>
-        </w:tc>
-      </w:tr>
-      <w:tr>
-        <w:tc>
-          <w:tcPr/>
-          <w:p>
-            <w:pPr>
-              <w:pStyle w:val="Compact"/>
-              <w:jc w:val="right"/>
-            </w:pPr>
-            <w:r>
-              <w:rPr>
-                <w:bCs/>
-                <w:b/>
-              </w:rPr>
-              <w:t xml:space="preserve">What:</w:t>
-            </w:r>
-          </w:p>
-        </w:tc>
-        <w:tc>
-          <w:tcPr/>
-          <w:p>
-            <w:pPr>
-              <w:pStyle w:val="Compact"/>
-              <w:jc w:val="left"/>
-            </w:pPr>
-            <w:r>
-              <w:t xml:space="preserve">Source code of client specific IT solution is supplied as part of the deliverable and made publicly available under the EUPL-1.2</w:t>
-            </w:r>
-            <w:r>
-              <w:rPr>
-                <w:rStyle w:val="FootnoteReference"/>
-              </w:rPr>
-              <w:footnoteReference w:id="26"/>
-            </w:r>
-            <w:r>
-              <w:t xml:space="preserve"> </w:t>
-            </w:r>
-            <w:r>
-              <w:t xml:space="preserve">license</w:t>
-            </w:r>
-          </w:p>
-        </w:tc>
-      </w:tr>
-      <w:tr>
-        <w:tc>
-          <w:tcPr/>
-          <w:p>
-            <w:pPr>
-              <w:pStyle w:val="Compact"/>
-              <w:jc w:val="right"/>
-            </w:pPr>
-            <w:r>
-              <w:rPr>
-                <w:bCs/>
-                <w:b/>
-              </w:rPr>
-              <w:t xml:space="preserve">Why:</w:t>
-            </w:r>
-          </w:p>
-        </w:tc>
-        <w:tc>
-          <w:tcPr/>
-          <w:p>
-            <w:pPr>
-              <w:pStyle w:val="Compact"/>
-              <w:jc w:val="left"/>
-            </w:pPr>
-            <w:r>
-              <w:t xml:space="preserve">To ensure transparency, it is essential to have clear insights into the client-specific software. This enables efficient future developments and modifications</w:t>
-            </w:r>
-          </w:p>
-        </w:tc>
-      </w:tr>
-      <w:tr>
-        <w:tc>
-          <w:tcPr/>
-          <w:p>
-            <w:pPr>
-              <w:pStyle w:val="Compact"/>
-              <w:jc w:val="right"/>
-            </w:pPr>
-            <w:r>
-              <w:rPr>
-                <w:bCs/>
-                <w:b/>
-              </w:rPr>
-              <w:t xml:space="preserve">Consequence:</w:t>
-            </w:r>
-          </w:p>
-        </w:tc>
-        <w:tc>
-          <w:tcPr/>
-          <w:p>
-            <w:pPr>
-              <w:pStyle w:val="Compact"/>
-              <w:jc w:val="left"/>
-            </w:pPr>
-            <w:r>
-              <w:t xml:space="preserve">Source code of client specific software must be delivered with IT solution. The source code shall include Docker recipes and scripts for building the source code and be published under the EUPL-1.2 license</w:t>
-            </w:r>
-          </w:p>
-        </w:tc>
-      </w:tr>
-      <w:tr>
-        <w:tc>
-          <w:tcPr/>
-          <w:p>
-            <w:pPr>
-              <w:pStyle w:val="Compact"/>
-              <w:jc w:val="right"/>
-            </w:pPr>
-            <w:r>
-              <w:rPr>
-                <w:bCs/>
-                <w:b/>
-              </w:rPr>
-              <w:t xml:space="preserve">Example:</w:t>
-            </w:r>
-          </w:p>
-        </w:tc>
-        <w:tc>
-          <w:tcPr/>
-          <w:p>
-            <w:pPr>
-              <w:pStyle w:val="Compact"/>
-              <w:jc w:val="left"/>
-            </w:pPr>
-            <w:r>
-              <w:rPr>
-                <w:iCs/>
-                <w:i/>
-              </w:rPr>
-              <w:t xml:space="preserve">Source code of all the components of the specific IT solution must be delivered. Any updates or developments of the source code shall be reflected in the EEA GitHub repository, which is the main repository of the system. Moreover, the specific client IT solutions shall be published under the EUPL-1.2 license, so the openness and transparency are ensured</w:t>
-            </w:r>
-          </w:p>
-        </w:tc>
-      </w:tr>
-    </w:tbl>
-    <w:p>
-      <w:pPr>
-        <w:pStyle w:val="BodyText"/>
-      </w:pPr>
-      <w:r>
-        <w:t xml:space="preserve"> </w:t>
       </w:r>
     </w:p>
     <w:tbl>
@@ -3021,23 +2828,23 @@
                 <w:bCs/>
                 <w:b/>
               </w:rPr>
-              <w:t xml:space="preserve">Transparency 2:</w:t>
-            </w:r>
-          </w:p>
-        </w:tc>
-        <w:tc>
-          <w:tcPr/>
-          <w:p>
-            <w:pPr>
-              <w:pStyle w:val="Compact"/>
-              <w:jc w:val="left"/>
-            </w:pPr>
-            <w:r>
-              <w:rPr>
-                <w:bCs/>
-                <w:b/>
-              </w:rPr>
-              <w:t xml:space="preserve">Inline documentation of the source code</w:t>
+              <w:t xml:space="preserve">Transparency 1:</w:t>
+            </w:r>
+          </w:p>
+        </w:tc>
+        <w:tc>
+          <w:tcPr/>
+          <w:p>
+            <w:pPr>
+              <w:pStyle w:val="Compact"/>
+              <w:jc w:val="left"/>
+            </w:pPr>
+            <w:r>
+              <w:rPr>
+                <w:bCs/>
+                <w:b/>
+              </w:rPr>
+              <w:t xml:space="preserve">Source code of client specific software to be supplied with IT solution</w:t>
             </w:r>
           </w:p>
         </w:tc>
@@ -3067,7 +2874,16 @@
               <w:jc w:val="left"/>
             </w:pPr>
             <w:r>
-              <w:t xml:space="preserve">Source code of client specific IT solution must be documented in-line</w:t>
+              <w:t xml:space="preserve">Source code of client specific IT solution is supplied as part of the deliverable and made publicly available under the EUPL-1.2 license</w:t>
+            </w:r>
+            <w:r>
+              <w:t xml:space="preserve"> </w:t>
+            </w:r>
+            <w:r>
+              <w:rPr>
+                <w:rStyle w:val="FootnoteReference"/>
+              </w:rPr>
+              <w:footnoteReference w:id="26"/>
             </w:r>
           </w:p>
         </w:tc>
@@ -3097,7 +2913,7 @@
               <w:jc w:val="left"/>
             </w:pPr>
             <w:r>
-              <w:t xml:space="preserve">To effectuate the handover from one developer to the next inline documentation are to be included to guide the developer on the job</w:t>
+              <w:t xml:space="preserve">To ensure transparency, it is essential to have clear insights into the client-specific software. This enables efficient future developments and modifications</w:t>
             </w:r>
           </w:p>
         </w:tc>
@@ -3127,7 +2943,7 @@
               <w:jc w:val="left"/>
             </w:pPr>
             <w:r>
-              <w:t xml:space="preserve">Source code must have inline documentation. Inline code should be formatted so that it may be easily extracted to generate online documentation</w:t>
+              <w:t xml:space="preserve">Source code of client specific software must be delivered with IT solution. The source code shall include Docker recipes and scripts for building the source code and be published under the EUPL-1.2 license</w:t>
             </w:r>
           </w:p>
         </w:tc>
@@ -3161,7 +2977,7 @@
                 <w:iCs/>
                 <w:i/>
               </w:rPr>
-              <w:t xml:space="preserve">Source code of all the components of the IT solution must have inline documentation. The documentation shall be structured, following common conventions, and kept at a minimal, but comprehensive level</w:t>
+              <w:t xml:space="preserve">Source code of all the components of the specific IT solution must be delivered. Any updates or developments of the source code shall be reflected in the EEA GitHub repository, which is the main repository of the system. Moreover, the specific client IT solutions shall be published under the EUPL-1.2 license, so the openness and transparency are ensured</w:t>
             </w:r>
           </w:p>
         </w:tc>
@@ -3203,23 +3019,23 @@
                 <w:bCs/>
                 <w:b/>
               </w:rPr>
-              <w:t xml:space="preserve">Transparency 3:</w:t>
-            </w:r>
-          </w:p>
-        </w:tc>
-        <w:tc>
-          <w:tcPr/>
-          <w:p>
-            <w:pPr>
-              <w:pStyle w:val="Compact"/>
-              <w:jc w:val="left"/>
-            </w:pPr>
-            <w:r>
-              <w:rPr>
-                <w:bCs/>
-                <w:b/>
-              </w:rPr>
-              <w:t xml:space="preserve">Commercial software used in the production must be attainable by the EEA or a third-party provider</w:t>
+              <w:t xml:space="preserve">Transparency 2:</w:t>
+            </w:r>
+          </w:p>
+        </w:tc>
+        <w:tc>
+          <w:tcPr/>
+          <w:p>
+            <w:pPr>
+              <w:pStyle w:val="Compact"/>
+              <w:jc w:val="left"/>
+            </w:pPr>
+            <w:r>
+              <w:rPr>
+                <w:bCs/>
+                <w:b/>
+              </w:rPr>
+              <w:t xml:space="preserve">Inline documentation of the source code</w:t>
             </w:r>
           </w:p>
         </w:tc>
@@ -3249,7 +3065,7 @@
               <w:jc w:val="left"/>
             </w:pPr>
             <w:r>
-              <w:t xml:space="preserve">Commercial software which are prerequisites must be attainable on comparable terms. Such software is justified only if no open alternative exists</w:t>
+              <w:t xml:space="preserve">Source code of client specific IT solution must be documented in-line</w:t>
             </w:r>
           </w:p>
         </w:tc>
@@ -3279,7 +3095,7 @@
               <w:jc w:val="left"/>
             </w:pPr>
             <w:r>
-              <w:t xml:space="preserve">To ensure that further work may be carried out any prerequisites in the form of software must be attainable by the EEA or a supplier</w:t>
+              <w:t xml:space="preserve">To effectuate the handover from one developer to the next inline documentation are to be included to guide the developer on the job</w:t>
             </w:r>
           </w:p>
         </w:tc>
@@ -3309,7 +3125,7 @@
               <w:jc w:val="left"/>
             </w:pPr>
             <w:r>
-              <w:t xml:space="preserve">Generally attainable commercial software used in production must be listed when delivering an IT solution. Name of software, version, EOL and EOS to be supplied</w:t>
+              <w:t xml:space="preserve">Source code must have inline documentation. Inline code should be formatted so that it may be easily extracted to generate online documentation</w:t>
             </w:r>
           </w:p>
         </w:tc>
@@ -3343,28 +3159,18 @@
                 <w:iCs/>
                 <w:i/>
               </w:rPr>
-              <w:t xml:space="preserve">An IT solution is deploying various components and the set-up of the virtual machines that houses the components is done by means of an infrastructure as-a-code-tool. All the capabilities of the infrastructure as-a-code-tool, that require purchasing must be listed when delivering the IT solution</w:t>
+              <w:t xml:space="preserve">Source code of all the components of the IT solution must have inline documentation. The documentation shall be structured, following common conventions, and kept at a minimal, but comprehensive level</w:t>
             </w:r>
           </w:p>
         </w:tc>
       </w:tr>
     </w:tbl>
-    <w:bookmarkEnd w:id="28"/>
-    <w:bookmarkStart w:id="29" w:name="maintainability"/>
     <w:p>
       <w:pPr>
-        <w:pStyle w:val="Heading2"/>
-      </w:pPr>
-      <w:r>
-        <w:t xml:space="preserve">4.5 Maintainability</w:t>
-      </w:r>
-    </w:p>
-    <w:p>
-      <w:pPr>
-        <w:pStyle w:val="FirstParagraph"/>
-      </w:pPr>
-      <w:r>
-        <w:t xml:space="preserve">The EEA aims in the CLMS program to be able to provide updated products when new data becomes available. To reduce the time to market the principle of maintainability is to be followed.</w:t>
+        <w:pStyle w:val="BodyText"/>
+      </w:pPr>
+      <w:r>
+        <w:t xml:space="preserve"> </w:t>
       </w:r>
     </w:p>
     <w:tbl>
@@ -3395,23 +3201,23 @@
                 <w:bCs/>
                 <w:b/>
               </w:rPr>
-              <w:t xml:space="preserve">Maintainability 1:</w:t>
-            </w:r>
-          </w:p>
-        </w:tc>
-        <w:tc>
-          <w:tcPr/>
-          <w:p>
-            <w:pPr>
-              <w:pStyle w:val="Compact"/>
-              <w:jc w:val="left"/>
-            </w:pPr>
-            <w:r>
-              <w:rPr>
-                <w:bCs/>
-                <w:b/>
-              </w:rPr>
-              <w:t xml:space="preserve">IT solutions are to be delivered on a principle of CI/CD</w:t>
+              <w:t xml:space="preserve">Transparency 3:</w:t>
+            </w:r>
+          </w:p>
+        </w:tc>
+        <w:tc>
+          <w:tcPr/>
+          <w:p>
+            <w:pPr>
+              <w:pStyle w:val="Compact"/>
+              <w:jc w:val="left"/>
+            </w:pPr>
+            <w:r>
+              <w:rPr>
+                <w:bCs/>
+                <w:b/>
+              </w:rPr>
+              <w:t xml:space="preserve">Commercial software used in the production must be attainable by the EEA or a third-party provider</w:t>
             </w:r>
           </w:p>
         </w:tc>
@@ -3441,7 +3247,7 @@
               <w:jc w:val="left"/>
             </w:pPr>
             <w:r>
-              <w:t xml:space="preserve">The launch of new releases of IT deliverables are to be configured and managed so that new functionality is available as soon as possible. The principle of CI/CD are to be adhered to</w:t>
+              <w:t xml:space="preserve">Commercial software which are prerequisites must be attainable on comparable terms. Such software is justified only if no open alternative exists</w:t>
             </w:r>
           </w:p>
         </w:tc>
@@ -3471,7 +3277,7 @@
               <w:jc w:val="left"/>
             </w:pPr>
             <w:r>
-              <w:t xml:space="preserve">Time to market is to be reduced through an approach of maintainability of deployments as soon as possible</w:t>
+              <w:t xml:space="preserve">To ensure that further work may be carried out any prerequisites in the form of software must be attainable by the EEA or a supplier</w:t>
             </w:r>
           </w:p>
         </w:tc>
@@ -3501,7 +3307,7 @@
               <w:jc w:val="left"/>
             </w:pPr>
             <w:r>
-              <w:t xml:space="preserve">IT deliverables are to be supplied with a dev-ops set-up which supports CI/CD</w:t>
+              <w:t xml:space="preserve">Generally attainable commercial software used in production must be listed when delivering an IT solution. Name of software, version, EOL and EOS to be supplied</w:t>
             </w:r>
           </w:p>
         </w:tc>
@@ -3535,18 +3341,28 @@
                 <w:iCs/>
                 <w:i/>
               </w:rPr>
-              <w:t xml:space="preserve">A delivered IT solution is organized with a test server environment potentially a pre-production environment, used for quality assurance and continuous development, so that deployment to production can be initiated smoothly</w:t>
+              <w:t xml:space="preserve">An IT solution is deploying various components and the set-up of the virtual machines that houses the components is done by means of an infrastructure as-a-code-tool. All the capabilities of the infrastructure as-a-code-tool, that require purchasing must be listed when delivering the IT solution</w:t>
             </w:r>
           </w:p>
         </w:tc>
       </w:tr>
     </w:tbl>
+    <w:bookmarkEnd w:id="27"/>
+    <w:bookmarkStart w:id="28" w:name="maintainability"/>
     <w:p>
       <w:pPr>
-        <w:pStyle w:val="BodyText"/>
-      </w:pPr>
-      <w:r>
-        <w:t xml:space="preserve"> </w:t>
+        <w:pStyle w:val="Heading2"/>
+      </w:pPr>
+      <w:r>
+        <w:t xml:space="preserve">4.5 Maintainability</w:t>
+      </w:r>
+    </w:p>
+    <w:p>
+      <w:pPr>
+        <w:pStyle w:val="FirstParagraph"/>
+      </w:pPr>
+      <w:r>
+        <w:t xml:space="preserve">The EEA aims in the CLMS program to be able to provide updated products when new data becomes available. To reduce the time to market the principle of maintainability is to be followed.</w:t>
       </w:r>
     </w:p>
     <w:tbl>
@@ -3577,23 +3393,23 @@
                 <w:bCs/>
                 <w:b/>
               </w:rPr>
-              <w:t xml:space="preserve">Maintainability 2:</w:t>
-            </w:r>
-          </w:p>
-        </w:tc>
-        <w:tc>
-          <w:tcPr/>
-          <w:p>
-            <w:pPr>
-              <w:pStyle w:val="Compact"/>
-              <w:jc w:val="left"/>
-            </w:pPr>
-            <w:r>
-              <w:rPr>
-                <w:bCs/>
-                <w:b/>
-              </w:rPr>
-              <w:t xml:space="preserve">Tests are to be organised so that they may be automated</w:t>
+              <w:t xml:space="preserve">Maintainability 1:</w:t>
+            </w:r>
+          </w:p>
+        </w:tc>
+        <w:tc>
+          <w:tcPr/>
+          <w:p>
+            <w:pPr>
+              <w:pStyle w:val="Compact"/>
+              <w:jc w:val="left"/>
+            </w:pPr>
+            <w:r>
+              <w:rPr>
+                <w:bCs/>
+                <w:b/>
+              </w:rPr>
+              <w:t xml:space="preserve">IT solutions are to be delivered on a principle of CI/CD</w:t>
             </w:r>
           </w:p>
         </w:tc>
@@ -3623,7 +3439,7 @@
               <w:jc w:val="left"/>
             </w:pPr>
             <w:r>
-              <w:t xml:space="preserve">Tests are to be structured so that they may be easily automated</w:t>
+              <w:t xml:space="preserve">The launch of new releases of IT deliverables are to be configured and managed so that new functionality is available as soon as possible. The principle of CI/CD are to be adhered to</w:t>
             </w:r>
           </w:p>
         </w:tc>
@@ -3653,7 +3469,7 @@
               <w:jc w:val="left"/>
             </w:pPr>
             <w:r>
-              <w:t xml:space="preserve">To ensure that the build and CI/CD process does not introduce bugs or deployment failures, tests are to be automated so that they can continuously be run to ensure the quality of the solution and its possible enhancements</w:t>
+              <w:t xml:space="preserve">Time to market is to be reduced through an approach of maintainability of deployments as soon as possible</w:t>
             </w:r>
           </w:p>
         </w:tc>
@@ -3683,7 +3499,7 @@
               <w:jc w:val="left"/>
             </w:pPr>
             <w:r>
-              <w:t xml:space="preserve">Tests are to be delivered so that they can be automated</w:t>
+              <w:t xml:space="preserve">IT deliverables are to be supplied with a dev-ops set-up which supports CI/CD</w:t>
             </w:r>
           </w:p>
         </w:tc>
@@ -3717,7 +3533,7 @@
                 <w:iCs/>
                 <w:i/>
               </w:rPr>
-              <w:t xml:space="preserve">The delivered solution has in the test phase run through a number of tests e.g. unit tests and result verification tests. These will be the basis for automated regression tests</w:t>
+              <w:t xml:space="preserve">A delivered IT solution is organized with a test server environment potentially a pre-production environment, used for quality assurance and continuous development, so that deployment to production can be initiated smoothly</w:t>
             </w:r>
           </w:p>
         </w:tc>
@@ -3759,23 +3575,23 @@
                 <w:bCs/>
                 <w:b/>
               </w:rPr>
-              <w:t xml:space="preserve">Maintainability 3:</w:t>
-            </w:r>
-          </w:p>
-        </w:tc>
-        <w:tc>
-          <w:tcPr/>
-          <w:p>
-            <w:pPr>
-              <w:pStyle w:val="Compact"/>
-              <w:jc w:val="left"/>
-            </w:pPr>
-            <w:r>
-              <w:rPr>
-                <w:bCs/>
-                <w:b/>
-              </w:rPr>
-              <w:t xml:space="preserve">Documentation of IT solutions are to be provided</w:t>
+              <w:t xml:space="preserve">Maintainability 2:</w:t>
+            </w:r>
+          </w:p>
+        </w:tc>
+        <w:tc>
+          <w:tcPr/>
+          <w:p>
+            <w:pPr>
+              <w:pStyle w:val="Compact"/>
+              <w:jc w:val="left"/>
+            </w:pPr>
+            <w:r>
+              <w:rPr>
+                <w:bCs/>
+                <w:b/>
+              </w:rPr>
+              <w:t xml:space="preserve">Tests are to be organised so that they may be automated</w:t>
             </w:r>
           </w:p>
         </w:tc>
@@ -3805,7 +3621,7 @@
               <w:jc w:val="left"/>
             </w:pPr>
             <w:r>
-              <w:t xml:space="preserve">Documentation of the developed IT solutions must be provided. The requested documentation shall also be provided in quarto markdown format on the dedicated EEA GitHub repository</w:t>
+              <w:t xml:space="preserve">Tests are to be structured so that they may be easily automated</w:t>
             </w:r>
           </w:p>
         </w:tc>
@@ -3835,7 +3651,7 @@
               <w:jc w:val="left"/>
             </w:pPr>
             <w:r>
-              <w:t xml:space="preserve">For the further use and improvements of the IT solution, technical documentation is paramount.</w:t>
+              <w:t xml:space="preserve">To ensure that the build and CI/CD process does not introduce bugs or deployment failures, tests are to be automated so that they can continuously be run to ensure the quality of the solution and its possible enhancements</w:t>
             </w:r>
           </w:p>
         </w:tc>
@@ -3865,7 +3681,7 @@
               <w:jc w:val="left"/>
             </w:pPr>
             <w:r>
-              <w:t xml:space="preserve">Documentation including but not limited to System Description Document (SDD), System Deployment Document and Examples must be provided with IT solution deliverables. The requested documents shall also be provided in the quarto markdown format.</w:t>
+              <w:t xml:space="preserve">Tests are to be delivered so that they can be automated</w:t>
             </w:r>
           </w:p>
         </w:tc>
@@ -3899,7 +3715,7 @@
                 <w:iCs/>
                 <w:i/>
               </w:rPr>
-              <w:t xml:space="preserve">An IT delivery, consisting of several building blocks, shall be provided with SDD, user guidelines, and detailed documentation of system deployment, including, but not limited to system and storage architecture, infrastructure setup, provisioning, monitoring, disaster recovery, accessibility, scalability options and performance. If requested, this documentation shall be provided in quarto markdown format on the dedicated EEA GitHub repository</w:t>
+              <w:t xml:space="preserve">The delivered solution has in the test phase run through a number of tests e.g. unit tests and result verification tests. These will be the basis for automated regression tests</w:t>
             </w:r>
           </w:p>
         </w:tc>
@@ -3941,23 +3757,23 @@
                 <w:bCs/>
                 <w:b/>
               </w:rPr>
-              <w:t xml:space="preserve">Maintainability 4:</w:t>
-            </w:r>
-          </w:p>
-        </w:tc>
-        <w:tc>
-          <w:tcPr/>
-          <w:p>
-            <w:pPr>
-              <w:pStyle w:val="Compact"/>
-              <w:jc w:val="left"/>
-            </w:pPr>
-            <w:r>
-              <w:rPr>
-                <w:bCs/>
-                <w:b/>
-              </w:rPr>
-              <w:t xml:space="preserve">Commercial software used in the development must be attainable by the EEA or a third-party provider</w:t>
+              <w:t xml:space="preserve">Maintainability 3:</w:t>
+            </w:r>
+          </w:p>
+        </w:tc>
+        <w:tc>
+          <w:tcPr/>
+          <w:p>
+            <w:pPr>
+              <w:pStyle w:val="Compact"/>
+              <w:jc w:val="left"/>
+            </w:pPr>
+            <w:r>
+              <w:rPr>
+                <w:bCs/>
+                <w:b/>
+              </w:rPr>
+              <w:t xml:space="preserve">Documentation of IT solutions are to be provided</w:t>
             </w:r>
           </w:p>
         </w:tc>
@@ -3987,7 +3803,7 @@
               <w:jc w:val="left"/>
             </w:pPr>
             <w:r>
-              <w:t xml:space="preserve">Commercial software which are prerequisites must be attainable on comparable terms. Such software is justified only if no open alternative exists</w:t>
+              <w:t xml:space="preserve">Documentation of the developed IT solutions must be provided. The requested documentation shall also be provided in quarto markdown format on the dedicated EEA GitHub repository</w:t>
             </w:r>
           </w:p>
         </w:tc>
@@ -4017,7 +3833,7 @@
               <w:jc w:val="left"/>
             </w:pPr>
             <w:r>
-              <w:t xml:space="preserve">To ensure that further work may be carried out any prerequisites in the form of software must be attainable by the EEA or a supplier</w:t>
+              <w:t xml:space="preserve">For the further use and improvements of the IT solution, technical documentation is paramount.</w:t>
             </w:r>
           </w:p>
         </w:tc>
@@ -4047,7 +3863,7 @@
               <w:jc w:val="left"/>
             </w:pPr>
             <w:r>
-              <w:t xml:space="preserve">Generally attainable commercial software used in development or production must be listed when delivering an IT solution. Name of software, version, EOL and EOS to be supplied</w:t>
+              <w:t xml:space="preserve">Documentation including but not limited to System Description Document (SDD), System Deployment Document and Examples must be provided with IT solution deliverables. The requested documents shall also be provided in the quarto markdown format.</w:t>
             </w:r>
           </w:p>
         </w:tc>
@@ -4081,7 +3897,7 @@
                 <w:iCs/>
                 <w:i/>
               </w:rPr>
-              <w:t xml:space="preserve">An IT solution using commercial components or tools, like PDF generator, code analysis tools, data transformation software must be listed</w:t>
+              <w:t xml:space="preserve">An IT delivery, consisting of several building blocks, shall be provided with SDD, user guidelines, and detailed documentation of system deployment, including, but not limited to system and storage architecture, infrastructure setup, provisioning, monitoring, disaster recovery, accessibility, scalability options and performance. If requested, this documentation shall be provided in quarto markdown format on the dedicated EEA GitHub repository</w:t>
             </w:r>
           </w:p>
         </w:tc>
@@ -4123,23 +3939,23 @@
                 <w:bCs/>
                 <w:b/>
               </w:rPr>
-              <w:t xml:space="preserve">Maintainability 5:</w:t>
-            </w:r>
-          </w:p>
-        </w:tc>
-        <w:tc>
-          <w:tcPr/>
-          <w:p>
-            <w:pPr>
-              <w:pStyle w:val="Compact"/>
-              <w:jc w:val="left"/>
-            </w:pPr>
-            <w:r>
-              <w:rPr>
-                <w:bCs/>
-                <w:b/>
-              </w:rPr>
-              <w:t xml:space="preserve">Deployment and integration scripts of client specific software to be supplied with IT solution</w:t>
+              <w:t xml:space="preserve">Maintainability 4:</w:t>
+            </w:r>
+          </w:p>
+        </w:tc>
+        <w:tc>
+          <w:tcPr/>
+          <w:p>
+            <w:pPr>
+              <w:pStyle w:val="Compact"/>
+              <w:jc w:val="left"/>
+            </w:pPr>
+            <w:r>
+              <w:rPr>
+                <w:bCs/>
+                <w:b/>
+              </w:rPr>
+              <w:t xml:space="preserve">Commercial software used in the development must be attainable by the EEA or a third-party provider</w:t>
             </w:r>
           </w:p>
         </w:tc>
@@ -4169,7 +3985,7 @@
               <w:jc w:val="left"/>
             </w:pPr>
             <w:r>
-              <w:t xml:space="preserve">Deployment and integration scripts of client specific IT solution is supplied as part of the deliverable</w:t>
+              <w:t xml:space="preserve">Commercial software which are prerequisites must be attainable on comparable terms. Such software is justified only if no open alternative exists</w:t>
             </w:r>
           </w:p>
         </w:tc>
@@ -4199,7 +4015,7 @@
               <w:jc w:val="left"/>
             </w:pPr>
             <w:r>
-              <w:t xml:space="preserve">To ensure transparency and efficient maintainability, it is essential to have clear insights into the build and deploy processes of client-specific software. This enables efficient future developments and modifications</w:t>
+              <w:t xml:space="preserve">To ensure that further work may be carried out any prerequisites in the form of software must be attainable by the EEA or a supplier</w:t>
             </w:r>
           </w:p>
         </w:tc>
@@ -4229,7 +4045,7 @@
               <w:jc w:val="left"/>
             </w:pPr>
             <w:r>
-              <w:t xml:space="preserve">Scripts or playbooks and documentation for CI/CD (Continuous Integration/Continuous Development), Docker recipes and build scripts must be delivered</w:t>
+              <w:t xml:space="preserve">Generally attainable commercial software used in development or production must be listed when delivering an IT solution. Name of software, version, EOL and EOS to be supplied</w:t>
             </w:r>
           </w:p>
         </w:tc>
@@ -4263,28 +4079,18 @@
                 <w:iCs/>
                 <w:i/>
               </w:rPr>
-              <w:t xml:space="preserve">Source code of all the components of the specific IT solution must be delivered. Any updates or developments of the source code shall be reflected in the EEA GitHub repository, which is the main repository of the system. Moreover, the specific client IT solutions shall be published under the EUPL-1.2 license, so the openness and transparency are ensured</w:t>
+              <w:t xml:space="preserve">An IT solution using commercial components or tools, like PDF generator, code analysis tools, data transformation software must be listed</w:t>
             </w:r>
           </w:p>
         </w:tc>
       </w:tr>
     </w:tbl>
-    <w:bookmarkEnd w:id="29"/>
-    <w:bookmarkStart w:id="30" w:name="observability"/>
     <w:p>
       <w:pPr>
-        <w:pStyle w:val="Heading2"/>
-      </w:pPr>
-      <w:r>
-        <w:t xml:space="preserve">4.6 Observability</w:t>
-      </w:r>
-    </w:p>
-    <w:p>
-      <w:pPr>
-        <w:pStyle w:val="FirstParagraph"/>
-      </w:pPr>
-      <w:r>
-        <w:t xml:space="preserve">IT solutions of the EEA CLMS must collect relevant metrics for monitoring and assessment, to detect any issues and have predictable operation of the solutions.</w:t>
+        <w:pStyle w:val="BodyText"/>
+      </w:pPr>
+      <w:r>
+        <w:t xml:space="preserve"> </w:t>
       </w:r>
     </w:p>
     <w:tbl>
@@ -4315,23 +4121,23 @@
                 <w:bCs/>
                 <w:b/>
               </w:rPr>
-              <w:t xml:space="preserve">Observability 1:</w:t>
-            </w:r>
-          </w:p>
-        </w:tc>
-        <w:tc>
-          <w:tcPr/>
-          <w:p>
-            <w:pPr>
-              <w:pStyle w:val="Compact"/>
-              <w:jc w:val="left"/>
-            </w:pPr>
-            <w:r>
-              <w:rPr>
-                <w:bCs/>
-                <w:b/>
-              </w:rPr>
-              <w:t xml:space="preserve">IT solutions are to be regularly assessed</w:t>
+              <w:t xml:space="preserve">Maintainability 5:</w:t>
+            </w:r>
+          </w:p>
+        </w:tc>
+        <w:tc>
+          <w:tcPr/>
+          <w:p>
+            <w:pPr>
+              <w:pStyle w:val="Compact"/>
+              <w:jc w:val="left"/>
+            </w:pPr>
+            <w:r>
+              <w:rPr>
+                <w:bCs/>
+                <w:b/>
+              </w:rPr>
+              <w:t xml:space="preserve">Deployment and integration scripts of client specific software to be supplied with IT solution</w:t>
             </w:r>
           </w:p>
         </w:tc>
@@ -4361,7 +4167,7 @@
               <w:jc w:val="left"/>
             </w:pPr>
             <w:r>
-              <w:t xml:space="preserve">IT solutions are to be automatically monitored with a notification service, and their performance routinely evaluated to ensure optimal functioning</w:t>
+              <w:t xml:space="preserve">Deployment and integration scripts of client specific IT solution is supplied as part of the deliverable</w:t>
             </w:r>
           </w:p>
         </w:tc>
@@ -4391,7 +4197,7 @@
               <w:jc w:val="left"/>
             </w:pPr>
             <w:r>
-              <w:t xml:space="preserve">Regular assessments ensure that IT solutions can be maintained so as to meet emerging needs, threats and technological advancements</w:t>
+              <w:t xml:space="preserve">To ensure transparency and efficient maintainability, it is essential to have clear insights into the build and deploy processes of client-specific software. This enables efficient future developments and modifications</w:t>
             </w:r>
           </w:p>
         </w:tc>
@@ -4421,7 +4227,7 @@
               <w:jc w:val="left"/>
             </w:pPr>
             <w:r>
-              <w:t xml:space="preserve">IT solution’s scalability, security, and overall performance are continuously monitored and evaluated to address performance and security issues</w:t>
+              <w:t xml:space="preserve">Scripts or playbooks and documentation for CI/CD (Continuous Integration/Continuous Development), Docker recipes and build scripts must be delivered</w:t>
             </w:r>
           </w:p>
         </w:tc>
@@ -4455,18 +4261,28 @@
                 <w:iCs/>
                 <w:i/>
               </w:rPr>
-              <w:t xml:space="preserve">The delivered IT solution and its associated dependencies are regularly assessed and evaluated. The evaluation process should also account for advancements in technology and track developments to ensure the solution remains relevant and effective</w:t>
+              <w:t xml:space="preserve">Source code of all the components of the specific IT solution must be delivered. Any updates or developments of the source code shall be reflected in the EEA GitHub repository, which is the main repository of the system. Moreover, the specific client IT solutions shall be published under the EUPL-1.2 license, so the openness and transparency are ensured</w:t>
             </w:r>
           </w:p>
         </w:tc>
       </w:tr>
     </w:tbl>
+    <w:bookmarkEnd w:id="28"/>
+    <w:bookmarkStart w:id="29" w:name="observability"/>
     <w:p>
       <w:pPr>
-        <w:pStyle w:val="BodyText"/>
-      </w:pPr>
-      <w:r>
-        <w:t xml:space="preserve"> </w:t>
+        <w:pStyle w:val="Heading2"/>
+      </w:pPr>
+      <w:r>
+        <w:t xml:space="preserve">4.6 Observability</w:t>
+      </w:r>
+    </w:p>
+    <w:p>
+      <w:pPr>
+        <w:pStyle w:val="FirstParagraph"/>
+      </w:pPr>
+      <w:r>
+        <w:t xml:space="preserve">IT solutions of the EEA CLMS must collect relevant metrics for monitoring and assessment, to detect any issues and have predictable operation of the solutions.</w:t>
       </w:r>
     </w:p>
     <w:tbl>
@@ -4497,23 +4313,23 @@
                 <w:bCs/>
                 <w:b/>
               </w:rPr>
-              <w:t xml:space="preserve">Observability 2:</w:t>
-            </w:r>
-          </w:p>
-        </w:tc>
-        <w:tc>
-          <w:tcPr/>
-          <w:p>
-            <w:pPr>
-              <w:pStyle w:val="Compact"/>
-              <w:jc w:val="left"/>
-            </w:pPr>
-            <w:r>
-              <w:rPr>
-                <w:bCs/>
-                <w:b/>
-              </w:rPr>
-              <w:t xml:space="preserve">Continuous monitoring of metrics</w:t>
+              <w:t xml:space="preserve">Observability 1:</w:t>
+            </w:r>
+          </w:p>
+        </w:tc>
+        <w:tc>
+          <w:tcPr/>
+          <w:p>
+            <w:pPr>
+              <w:pStyle w:val="Compact"/>
+              <w:jc w:val="left"/>
+            </w:pPr>
+            <w:r>
+              <w:rPr>
+                <w:bCs/>
+                <w:b/>
+              </w:rPr>
+              <w:t xml:space="preserve">IT solutions are to be regularly assessed</w:t>
             </w:r>
           </w:p>
         </w:tc>
@@ -4543,7 +4359,7 @@
               <w:jc w:val="left"/>
             </w:pPr>
             <w:r>
-              <w:t xml:space="preserve">IT solutions logs metrics on it’s components and containers for tracking system performance and application health</w:t>
+              <w:t xml:space="preserve">IT solutions are to be automatically monitored with a notification service, and their performance routinely evaluated to ensure optimal functioning</w:t>
             </w:r>
           </w:p>
         </w:tc>
@@ -4573,7 +4389,7 @@
               <w:jc w:val="left"/>
             </w:pPr>
             <w:r>
-              <w:t xml:space="preserve">Continuous monitoring gives a data-driven insight of a solutions components performance and health and provide the metrics for automatically scaled solutions and self-recovering solutions</w:t>
+              <w:t xml:space="preserve">Regular assessments ensure that IT solutions can be maintained so as to meet emerging needs, threats and technological advancements</w:t>
             </w:r>
           </w:p>
         </w:tc>
@@ -4603,7 +4419,7 @@
               <w:jc w:val="left"/>
             </w:pPr>
             <w:r>
-              <w:t xml:space="preserve">Components and containers in the solution logs relevant metrics to be collected and monitored. As minimum liveliness and readiness should be logged</w:t>
+              <w:t xml:space="preserve">IT solution’s scalability, security, and overall performance are continuously monitored and evaluated to address performance and security issues</w:t>
             </w:r>
           </w:p>
         </w:tc>
@@ -4637,28 +4453,18 @@
                 <w:iCs/>
                 <w:i/>
               </w:rPr>
-              <w:t xml:space="preserve">A software solution with an orhcestrating component and a worker component use liveliness and readiness to monitor if the solution is healthy and automatically scale the number of worker instances according to the readiness metrics</w:t>
+              <w:t xml:space="preserve">The delivered IT solution and its associated dependencies are regularly assessed and evaluated. The evaluation process should also account for advancements in technology and track developments to ensure the solution remains relevant and effective</w:t>
             </w:r>
           </w:p>
         </w:tc>
       </w:tr>
     </w:tbl>
-    <w:bookmarkEnd w:id="30"/>
-    <w:bookmarkStart w:id="31" w:name="it-security"/>
     <w:p>
       <w:pPr>
-        <w:pStyle w:val="Heading2"/>
-      </w:pPr>
-      <w:r>
-        <w:t xml:space="preserve">4.7 IT security</w:t>
-      </w:r>
-    </w:p>
-    <w:p>
-      <w:pPr>
-        <w:pStyle w:val="FirstParagraph"/>
-      </w:pPr>
-      <w:r>
-        <w:t xml:space="preserve">The IT solutions of the CLMS program shall ensure system integrity against various security threats, protection of the data, and maintenance of privacy. The following sub-principals are to be followed:</w:t>
+        <w:pStyle w:val="BodyText"/>
+      </w:pPr>
+      <w:r>
+        <w:t xml:space="preserve"> </w:t>
       </w:r>
     </w:p>
     <w:tbl>
@@ -4689,23 +4495,23 @@
                 <w:bCs/>
                 <w:b/>
               </w:rPr>
-              <w:t xml:space="preserve">IT security 1:</w:t>
-            </w:r>
-          </w:p>
-        </w:tc>
-        <w:tc>
-          <w:tcPr/>
-          <w:p>
-            <w:pPr>
-              <w:pStyle w:val="Compact"/>
-              <w:jc w:val="left"/>
-            </w:pPr>
-            <w:r>
-              <w:rPr>
-                <w:bCs/>
-                <w:b/>
-              </w:rPr>
-              <w:t xml:space="preserve">Incorporate security considerations from the beginning of the system development</w:t>
+              <w:t xml:space="preserve">Observability 2:</w:t>
+            </w:r>
+          </w:p>
+        </w:tc>
+        <w:tc>
+          <w:tcPr/>
+          <w:p>
+            <w:pPr>
+              <w:pStyle w:val="Compact"/>
+              <w:jc w:val="left"/>
+            </w:pPr>
+            <w:r>
+              <w:rPr>
+                <w:bCs/>
+                <w:b/>
+              </w:rPr>
+              <w:t xml:space="preserve">Continuous monitoring of metrics</w:t>
             </w:r>
           </w:p>
         </w:tc>
@@ -4735,7 +4541,7 @@
               <w:jc w:val="left"/>
             </w:pPr>
             <w:r>
-              <w:t xml:space="preserve">Ensure security is integrated into all stages of the system development lifecycle, from planning to deployment</w:t>
+              <w:t xml:space="preserve">IT solutions logs metrics on it’s components and containers for tracking system performance and application health</w:t>
             </w:r>
           </w:p>
         </w:tc>
@@ -4765,7 +4571,7 @@
               <w:jc w:val="left"/>
             </w:pPr>
             <w:r>
-              <w:t xml:space="preserve">Early integration of security measures reduces vulnerabilities, lowers costs associated with late-stage fixes, and ensures robust protection against threats</w:t>
+              <w:t xml:space="preserve">Continuous monitoring gives a data-driven insight of a solutions components performance and health and provide the metrics for automatically scaled solutions and self-recovering solutions</w:t>
             </w:r>
           </w:p>
         </w:tc>
@@ -4795,7 +4601,7 @@
               <w:jc w:val="left"/>
             </w:pPr>
             <w:r>
-              <w:t xml:space="preserve">Threat modelling and security assessments need to be conducted from the start, as well as allocation of resources for ongoing security reviews and testing</w:t>
+              <w:t xml:space="preserve">Components and containers in the solution logs relevant metrics to be collected and monitored. As minimum liveliness and readiness should be logged</w:t>
             </w:r>
           </w:p>
         </w:tc>
@@ -4829,18 +4635,28 @@
                 <w:iCs/>
                 <w:i/>
               </w:rPr>
-              <w:t xml:space="preserve">Standard aspects such as two factor authentication, protection against SQL injection, encryption of sensitive data, no root users in containers, etc.</w:t>
+              <w:t xml:space="preserve">A software solution with an orhcestrating component and a worker component use liveliness and readiness to monitor if the solution is healthy and automatically scale the number of worker instances according to the readiness metrics</w:t>
             </w:r>
           </w:p>
         </w:tc>
       </w:tr>
     </w:tbl>
+    <w:bookmarkEnd w:id="29"/>
+    <w:bookmarkStart w:id="30" w:name="it-security"/>
     <w:p>
       <w:pPr>
-        <w:pStyle w:val="BodyText"/>
-      </w:pPr>
-      <w:r>
-        <w:t xml:space="preserve"> </w:t>
+        <w:pStyle w:val="Heading2"/>
+      </w:pPr>
+      <w:r>
+        <w:t xml:space="preserve">4.7 IT security</w:t>
+      </w:r>
+    </w:p>
+    <w:p>
+      <w:pPr>
+        <w:pStyle w:val="FirstParagraph"/>
+      </w:pPr>
+      <w:r>
+        <w:t xml:space="preserve">The IT solutions of the CLMS program shall ensure system integrity against various security threats, protection of the data, and maintenance of privacy. The following sub-principals are to be followed:</w:t>
       </w:r>
     </w:p>
     <w:tbl>
@@ -4871,23 +4687,23 @@
                 <w:bCs/>
                 <w:b/>
               </w:rPr>
-              <w:t xml:space="preserve">IT security 2:</w:t>
-            </w:r>
-          </w:p>
-        </w:tc>
-        <w:tc>
-          <w:tcPr/>
-          <w:p>
-            <w:pPr>
-              <w:pStyle w:val="Compact"/>
-              <w:jc w:val="left"/>
-            </w:pPr>
-            <w:r>
-              <w:rPr>
-                <w:bCs/>
-                <w:b/>
-              </w:rPr>
-              <w:t xml:space="preserve">Compliance with relevant laws, regulations and industry standards</w:t>
+              <w:t xml:space="preserve">IT security 1:</w:t>
+            </w:r>
+          </w:p>
+        </w:tc>
+        <w:tc>
+          <w:tcPr/>
+          <w:p>
+            <w:pPr>
+              <w:pStyle w:val="Compact"/>
+              <w:jc w:val="left"/>
+            </w:pPr>
+            <w:r>
+              <w:rPr>
+                <w:bCs/>
+                <w:b/>
+              </w:rPr>
+              <w:t xml:space="preserve">Incorporate security considerations from the beginning of the system development</w:t>
             </w:r>
           </w:p>
         </w:tc>
@@ -4917,7 +4733,7 @@
               <w:jc w:val="left"/>
             </w:pPr>
             <w:r>
-              <w:t xml:space="preserve">IT-solutions must adhere to legal requirements, industry standards, and regulations e.g. EUDPR, ISO</w:t>
+              <w:t xml:space="preserve">Ensure security is integrated into all stages of the system development lifecycle, from planning to deployment</w:t>
             </w:r>
           </w:p>
         </w:tc>
@@ -4947,7 +4763,7 @@
               <w:jc w:val="left"/>
             </w:pPr>
             <w:r>
-              <w:t xml:space="preserve">Compliance ensures legal and regulatory adherence, builds trust, protects sensitive data, and mitigates risk of legal penalties and breaches</w:t>
+              <w:t xml:space="preserve">Early integration of security measures reduces vulnerabilities, lowers costs associated with late-stage fixes, and ensures robust protection against threats</w:t>
             </w:r>
           </w:p>
         </w:tc>
@@ -4977,7 +4793,7 @@
               <w:jc w:val="left"/>
             </w:pPr>
             <w:r>
-              <w:t xml:space="preserve">IT deliverables need to incorporate robust security measures, include documentation of compliance efforts, and ensure features and processes aligned with legal and industry measures</w:t>
+              <w:t xml:space="preserve">Threat modelling and security assessments need to be conducted from the start, as well as allocation of resources for ongoing security reviews and testing</w:t>
             </w:r>
           </w:p>
         </w:tc>
@@ -5011,7 +4827,7 @@
                 <w:iCs/>
                 <w:i/>
               </w:rPr>
-              <w:t xml:space="preserve">Data handling agreements must be in place, consideration of server location in EU, etc.</w:t>
+              <w:t xml:space="preserve">Standard aspects such as two factor authentication, protection against SQL injection, encryption of sensitive data, no root users in containers, etc.</w:t>
             </w:r>
           </w:p>
         </w:tc>
@@ -5053,23 +4869,23 @@
                 <w:bCs/>
                 <w:b/>
               </w:rPr>
-              <w:t xml:space="preserve">IT security 3:</w:t>
-            </w:r>
-          </w:p>
-        </w:tc>
-        <w:tc>
-          <w:tcPr/>
-          <w:p>
-            <w:pPr>
-              <w:pStyle w:val="Compact"/>
-              <w:jc w:val="left"/>
-            </w:pPr>
-            <w:r>
-              <w:rPr>
-                <w:bCs/>
-                <w:b/>
-              </w:rPr>
-              <w:t xml:space="preserve">Ensuring that users and systems have appropriate permissions based on their roles and responsibilities</w:t>
+              <w:t xml:space="preserve">IT security 2:</w:t>
+            </w:r>
+          </w:p>
+        </w:tc>
+        <w:tc>
+          <w:tcPr/>
+          <w:p>
+            <w:pPr>
+              <w:pStyle w:val="Compact"/>
+              <w:jc w:val="left"/>
+            </w:pPr>
+            <w:r>
+              <w:rPr>
+                <w:bCs/>
+                <w:b/>
+              </w:rPr>
+              <w:t xml:space="preserve">Compliance with relevant laws, regulations and industry standards</w:t>
             </w:r>
           </w:p>
         </w:tc>
@@ -5099,7 +4915,7 @@
               <w:jc w:val="left"/>
             </w:pPr>
             <w:r>
-              <w:t xml:space="preserve">Implement role-based access control (RBAC) to manage user and system permissions according to their roles</w:t>
+              <w:t xml:space="preserve">IT-solutions must adhere to legal requirements, industry standards, and regulations e.g. EUDPR, ISO</w:t>
             </w:r>
           </w:p>
         </w:tc>
@@ -5129,7 +4945,7 @@
               <w:jc w:val="left"/>
             </w:pPr>
             <w:r>
-              <w:t xml:space="preserve">It prevents unauthorized access, minimizes the risk of data breaches, and ensures that users only have access to the information necessary for their roles</w:t>
+              <w:t xml:space="preserve">Compliance ensures legal and regulatory adherence, builds trust, protects sensitive data, and mitigates risk of legal penalties and breaches</w:t>
             </w:r>
           </w:p>
         </w:tc>
@@ -5159,7 +4975,7 @@
               <w:jc w:val="left"/>
             </w:pPr>
             <w:r>
-              <w:t xml:space="preserve">The provider will need to define clear roles and responsibilities, implement RBAC policies, regularly review and update access controls</w:t>
+              <w:t xml:space="preserve">IT deliverables need to incorporate robust security measures, include documentation of compliance efforts, and ensure features and processes aligned with legal and industry measures</w:t>
             </w:r>
           </w:p>
         </w:tc>
@@ -5193,7 +5009,7 @@
                 <w:iCs/>
                 <w:i/>
               </w:rPr>
-              <w:t xml:space="preserve">A delivered IT solution has role-based accesses, which ensures that only Admin-Users are allowed to manage (add, edit, activate, inactivate) users and organisations. Also, only administrator can view and edit any ingestion and extraction within the system to support users if they need any help</w:t>
+              <w:t xml:space="preserve">Data handling agreements must be in place, consideration of server location in EU, etc.</w:t>
             </w:r>
           </w:p>
         </w:tc>
@@ -5235,23 +5051,23 @@
                 <w:bCs/>
                 <w:b/>
               </w:rPr>
-              <w:t xml:space="preserve">IT security 4:</w:t>
-            </w:r>
-          </w:p>
-        </w:tc>
-        <w:tc>
-          <w:tcPr/>
-          <w:p>
-            <w:pPr>
-              <w:pStyle w:val="Compact"/>
-              <w:jc w:val="left"/>
-            </w:pPr>
-            <w:r>
-              <w:rPr>
-                <w:bCs/>
-                <w:b/>
-              </w:rPr>
-              <w:t xml:space="preserve">Logging warnings and errors</w:t>
+              <w:t xml:space="preserve">IT security 3:</w:t>
+            </w:r>
+          </w:p>
+        </w:tc>
+        <w:tc>
+          <w:tcPr/>
+          <w:p>
+            <w:pPr>
+              <w:pStyle w:val="Compact"/>
+              <w:jc w:val="left"/>
+            </w:pPr>
+            <w:r>
+              <w:rPr>
+                <w:bCs/>
+                <w:b/>
+              </w:rPr>
+              <w:t xml:space="preserve">Ensuring that users and systems have appropriate permissions based on their roles and responsibilities</w:t>
             </w:r>
           </w:p>
         </w:tc>
@@ -5281,7 +5097,7 @@
               <w:jc w:val="left"/>
             </w:pPr>
             <w:r>
-              <w:t xml:space="preserve">The IT solution must log all errors, warnings and events with audit relevance from every component to a file based storage</w:t>
+              <w:t xml:space="preserve">Implement role-based access control (RBAC) to manage user and system permissions according to their roles</w:t>
             </w:r>
           </w:p>
         </w:tc>
@@ -5311,7 +5127,7 @@
               <w:jc w:val="left"/>
             </w:pPr>
             <w:r>
-              <w:t xml:space="preserve">In order to inspect system events and detect potential security incidents is crucial for maintaining the system integrity and resilience. Log information must not be revealed to the user, but must be stored internally.</w:t>
+              <w:t xml:space="preserve">It prevents unauthorized access, minimizes the risk of data breaches, and ensures that users only have access to the information necessary for their roles</w:t>
             </w:r>
           </w:p>
         </w:tc>
@@ -5341,7 +5157,7 @@
               <w:jc w:val="left"/>
             </w:pPr>
             <w:r>
-              <w:t xml:space="preserve">All components of an IT solution must log audit, error and warning information coming from executing the code of the solution</w:t>
+              <w:t xml:space="preserve">The provider will need to define clear roles and responsibilities, implement RBAC policies, regularly review and update access controls</w:t>
             </w:r>
           </w:p>
         </w:tc>
@@ -5375,20 +5191,18 @@
                 <w:iCs/>
                 <w:i/>
               </w:rPr>
-              <w:t xml:space="preserve">A user logs in to an application, trying to download a large dataset for processing in the application, the system encounters some fatal errors with the download. Login, user activity and technical error information and severity is logged to a persistent file storage.</w:t>
+              <w:t xml:space="preserve">A delivered IT solution has role-based accesses, which ensures that only Admin-Users are allowed to manage (add, edit, activate, inactivate) users and organisations. Also, only administrator can view and edit any ingestion and extraction within the system to support users if they need any help</w:t>
             </w:r>
           </w:p>
         </w:tc>
       </w:tr>
     </w:tbl>
-    <w:bookmarkEnd w:id="31"/>
-    <w:bookmarkStart w:id="32" w:name="resilience"/>
     <w:p>
       <w:pPr>
-        <w:pStyle w:val="Heading2"/>
-      </w:pPr>
-      <w:r>
-        <w:t xml:space="preserve">4.8 Resilience</w:t>
+        <w:pStyle w:val="BodyText"/>
+      </w:pPr>
+      <w:r>
+        <w:t xml:space="preserve"> </w:t>
       </w:r>
     </w:p>
     <w:tbl>
@@ -5419,23 +5233,23 @@
                 <w:bCs/>
                 <w:b/>
               </w:rPr>
-              <w:t xml:space="preserve">Resilience 1:</w:t>
-            </w:r>
-          </w:p>
-        </w:tc>
-        <w:tc>
-          <w:tcPr/>
-          <w:p>
-            <w:pPr>
-              <w:pStyle w:val="Compact"/>
-              <w:jc w:val="left"/>
-            </w:pPr>
-            <w:r>
-              <w:rPr>
-                <w:bCs/>
-                <w:b/>
-              </w:rPr>
-              <w:t xml:space="preserve">IT solution should have a disaster recovery plan</w:t>
+              <w:t xml:space="preserve">IT security 4:</w:t>
+            </w:r>
+          </w:p>
+        </w:tc>
+        <w:tc>
+          <w:tcPr/>
+          <w:p>
+            <w:pPr>
+              <w:pStyle w:val="Compact"/>
+              <w:jc w:val="left"/>
+            </w:pPr>
+            <w:r>
+              <w:rPr>
+                <w:bCs/>
+                <w:b/>
+              </w:rPr>
+              <w:t xml:space="preserve">Logging warnings and errors</w:t>
             </w:r>
           </w:p>
         </w:tc>
@@ -5465,7 +5279,7 @@
               <w:jc w:val="left"/>
             </w:pPr>
             <w:r>
-              <w:t xml:space="preserve">IT solution should have a well-defined process of restoring IT systems, data, and operations following a disruption</w:t>
+              <w:t xml:space="preserve">The IT solution must log all errors, warnings and events with audit relevance from every component to a file based storage</w:t>
             </w:r>
           </w:p>
         </w:tc>
@@ -5495,7 +5309,7 @@
               <w:jc w:val="left"/>
             </w:pPr>
             <w:r>
-              <w:t xml:space="preserve">To ensure that the IT solution and data are recoverable after an unforeseen event</w:t>
+              <w:t xml:space="preserve">In order to inspect system events and detect potential security incidents is crucial for maintaining the system integrity and resilience. Log information must not be revealed to the user, but must be stored internally.</w:t>
             </w:r>
           </w:p>
         </w:tc>
@@ -5525,7 +5339,7 @@
               <w:jc w:val="left"/>
             </w:pPr>
             <w:r>
-              <w:t xml:space="preserve">IT deliverables will be provided with well-prepared disaster recovery plan that will ensure a rapid restoration of services and data integrity, and minimize damage</w:t>
+              <w:t xml:space="preserve">All components of an IT solution must log audit, error and warning information coming from executing the code of the solution</w:t>
             </w:r>
           </w:p>
         </w:tc>
@@ -5559,18 +5373,20 @@
                 <w:iCs/>
                 <w:i/>
               </w:rPr>
-              <w:t xml:space="preserve">A delivered IT solution has a disaster recovery plan that includes backup protocols, data replication, and recovery timelines</w:t>
+              <w:t xml:space="preserve">A user logs in to an application, trying to download a large dataset for processing in the application, the system encounters some fatal errors with the download. Login, user activity and technical error information and severity is logged to a persistent file storage.</w:t>
             </w:r>
           </w:p>
         </w:tc>
       </w:tr>
     </w:tbl>
+    <w:bookmarkEnd w:id="30"/>
+    <w:bookmarkStart w:id="31" w:name="resilience"/>
     <w:p>
       <w:pPr>
-        <w:pStyle w:val="BodyText"/>
-      </w:pPr>
-      <w:r>
-        <w:t xml:space="preserve"> </w:t>
+        <w:pStyle w:val="Heading2"/>
+      </w:pPr>
+      <w:r>
+        <w:t xml:space="preserve">4.8 Resilience</w:t>
       </w:r>
     </w:p>
     <w:tbl>
@@ -5601,23 +5417,23 @@
                 <w:bCs/>
                 <w:b/>
               </w:rPr>
-              <w:t xml:space="preserve">Resilience 2:</w:t>
-            </w:r>
-          </w:p>
-        </w:tc>
-        <w:tc>
-          <w:tcPr/>
-          <w:p>
-            <w:pPr>
-              <w:pStyle w:val="Compact"/>
-              <w:jc w:val="left"/>
-            </w:pPr>
-            <w:r>
-              <w:rPr>
-                <w:bCs/>
-                <w:b/>
-              </w:rPr>
-              <w:t xml:space="preserve">Ensuring IT solution continuity</w:t>
+              <w:t xml:space="preserve">Resilience 1:</w:t>
+            </w:r>
+          </w:p>
+        </w:tc>
+        <w:tc>
+          <w:tcPr/>
+          <w:p>
+            <w:pPr>
+              <w:pStyle w:val="Compact"/>
+              <w:jc w:val="left"/>
+            </w:pPr>
+            <w:r>
+              <w:rPr>
+                <w:bCs/>
+                <w:b/>
+              </w:rPr>
+              <w:t xml:space="preserve">IT solution should have a disaster recovery plan</w:t>
             </w:r>
           </w:p>
         </w:tc>
@@ -5647,7 +5463,7 @@
               <w:jc w:val="left"/>
             </w:pPr>
             <w:r>
-              <w:t xml:space="preserve">IT solution is designed and implemented in a way that ensures continuous operation during a disruption</w:t>
+              <w:t xml:space="preserve">IT solution should have a well-defined process of restoring IT systems, data, and operations following a disruption</w:t>
             </w:r>
           </w:p>
         </w:tc>
@@ -5677,7 +5493,7 @@
               <w:jc w:val="left"/>
             </w:pPr>
             <w:r>
-              <w:t xml:space="preserve">To maintain critical operations with a minimal downtime, even when confronted with unforeseen events</w:t>
+              <w:t xml:space="preserve">To ensure that the IT solution and data are recoverable after an unforeseen event</w:t>
             </w:r>
           </w:p>
         </w:tc>
@@ -5707,7 +5523,7 @@
               <w:jc w:val="left"/>
             </w:pPr>
             <w:r>
-              <w:t xml:space="preserve">IT deliverables are designed for high availability, incorporating redundancy so that in case of a disruption/failure, restore service can immediately take over, minimizing downtime and ensuring continuous operation</w:t>
+              <w:t xml:space="preserve">IT deliverables will be provided with well-prepared disaster recovery plan that will ensure a rapid restoration of services and data integrity, and minimize damage</w:t>
             </w:r>
           </w:p>
         </w:tc>
@@ -5741,19 +5557,203 @@
                 <w:iCs/>
                 <w:i/>
               </w:rPr>
+              <w:t xml:space="preserve">A delivered IT solution has a disaster recovery plan that includes backup protocols, data replication, and recovery timelines</w:t>
+            </w:r>
+          </w:p>
+        </w:tc>
+      </w:tr>
+    </w:tbl>
+    <w:p>
+      <w:pPr>
+        <w:pStyle w:val="BodyText"/>
+      </w:pPr>
+      <w:r>
+        <w:t xml:space="preserve"> </w:t>
+      </w:r>
+    </w:p>
+    <w:tbl>
+      <w:tblPr>
+        <w:tblStyle w:val="Table"/>
+        <w:tblW w:type="pct" w:w="5000"/>
+        <w:tblLook w:firstRow="1" w:lastRow="0" w:firstColumn="0" w:lastColumn="0" w:noHBand="0" w:noVBand="0" w:val="0020"/>
+        <w:jc w:val="start"/>
+        <w:tblLayout w:type="fixed"/>
+      </w:tblPr>
+      <w:tblGrid>
+        <w:gridCol w:w="1870"/>
+        <w:gridCol w:w="6050"/>
+      </w:tblGrid>
+      <w:tr>
+        <w:trPr>
+          <w:tblHeader w:val="true"/>
+        </w:trPr>
+        <w:tc>
+          <w:tcPr/>
+          <w:p>
+            <w:pPr>
+              <w:pStyle w:val="Compact"/>
+              <w:jc w:val="right"/>
+            </w:pPr>
+            <w:r>
+              <w:rPr>
+                <w:bCs/>
+                <w:b/>
+              </w:rPr>
+              <w:t xml:space="preserve">Resilience 2:</w:t>
+            </w:r>
+          </w:p>
+        </w:tc>
+        <w:tc>
+          <w:tcPr/>
+          <w:p>
+            <w:pPr>
+              <w:pStyle w:val="Compact"/>
+              <w:jc w:val="left"/>
+            </w:pPr>
+            <w:r>
+              <w:rPr>
+                <w:bCs/>
+                <w:b/>
+              </w:rPr>
+              <w:t xml:space="preserve">Ensuring IT solution continuity</w:t>
+            </w:r>
+          </w:p>
+        </w:tc>
+      </w:tr>
+      <w:tr>
+        <w:tc>
+          <w:tcPr/>
+          <w:p>
+            <w:pPr>
+              <w:pStyle w:val="Compact"/>
+              <w:jc w:val="right"/>
+            </w:pPr>
+            <w:r>
+              <w:rPr>
+                <w:bCs/>
+                <w:b/>
+              </w:rPr>
+              <w:t xml:space="preserve">What:</w:t>
+            </w:r>
+          </w:p>
+        </w:tc>
+        <w:tc>
+          <w:tcPr/>
+          <w:p>
+            <w:pPr>
+              <w:pStyle w:val="Compact"/>
+              <w:jc w:val="left"/>
+            </w:pPr>
+            <w:r>
+              <w:t xml:space="preserve">IT solution is designed and implemented in a way that ensures continuous operation during a disruption</w:t>
+            </w:r>
+          </w:p>
+        </w:tc>
+      </w:tr>
+      <w:tr>
+        <w:tc>
+          <w:tcPr/>
+          <w:p>
+            <w:pPr>
+              <w:pStyle w:val="Compact"/>
+              <w:jc w:val="right"/>
+            </w:pPr>
+            <w:r>
+              <w:rPr>
+                <w:bCs/>
+                <w:b/>
+              </w:rPr>
+              <w:t xml:space="preserve">Why:</w:t>
+            </w:r>
+          </w:p>
+        </w:tc>
+        <w:tc>
+          <w:tcPr/>
+          <w:p>
+            <w:pPr>
+              <w:pStyle w:val="Compact"/>
+              <w:jc w:val="left"/>
+            </w:pPr>
+            <w:r>
+              <w:t xml:space="preserve">To maintain critical operations with a minimal downtime, even when confronted with unforeseen events</w:t>
+            </w:r>
+          </w:p>
+        </w:tc>
+      </w:tr>
+      <w:tr>
+        <w:tc>
+          <w:tcPr/>
+          <w:p>
+            <w:pPr>
+              <w:pStyle w:val="Compact"/>
+              <w:jc w:val="right"/>
+            </w:pPr>
+            <w:r>
+              <w:rPr>
+                <w:bCs/>
+                <w:b/>
+              </w:rPr>
+              <w:t xml:space="preserve">Consequence:</w:t>
+            </w:r>
+          </w:p>
+        </w:tc>
+        <w:tc>
+          <w:tcPr/>
+          <w:p>
+            <w:pPr>
+              <w:pStyle w:val="Compact"/>
+              <w:jc w:val="left"/>
+            </w:pPr>
+            <w:r>
+              <w:t xml:space="preserve">IT deliverables are designed for high availability, incorporating redundancy so that in case of a disruption/failure, restore service can immediately take over, minimizing downtime and ensuring continuous operation</w:t>
+            </w:r>
+          </w:p>
+        </w:tc>
+      </w:tr>
+      <w:tr>
+        <w:tc>
+          <w:tcPr/>
+          <w:p>
+            <w:pPr>
+              <w:pStyle w:val="Compact"/>
+              <w:jc w:val="right"/>
+            </w:pPr>
+            <w:r>
+              <w:rPr>
+                <w:bCs/>
+                <w:b/>
+              </w:rPr>
+              <w:t xml:space="preserve">Example:</w:t>
+            </w:r>
+          </w:p>
+        </w:tc>
+        <w:tc>
+          <w:tcPr/>
+          <w:p>
+            <w:pPr>
+              <w:pStyle w:val="Compact"/>
+              <w:jc w:val="left"/>
+            </w:pPr>
+            <w:r>
+              <w:rPr>
+                <w:iCs/>
+                <w:i/>
+              </w:rPr>
               <w:t xml:space="preserve">In the event of a system failure or disruption of the delivered IT solution, restore service automatically take over to maintain service continuity. For instance, if a primary system goes down, a secondary system activates, ensuring that users experience no downtime.</w:t>
             </w:r>
           </w:p>
         </w:tc>
       </w:tr>
     </w:tbl>
+    <w:bookmarkEnd w:id="31"/>
     <w:bookmarkEnd w:id="32"/>
-    <w:bookmarkEnd w:id="33"/>
     <w:sectPr>
-      <w:headerReference r:id="rId9" w:type="default"/>
-      <w:footerReference r:id="rId12" w:type="even"/>
-      <w:footerReference r:id="rId11" w:type="default"/>
-      <w:footerReference r:id="rId10" w:type="first"/>
+      <w:headerReference r:id="rId11" w:type="even"/>
+      <w:headerReference r:id="rId10" w:type="default"/>
+      <w:footerReference r:id="rId13" w:type="even"/>
+      <w:footerReference r:id="rId12" w:type="default"/>
+      <w:headerReference r:id="rId9" w:type="first"/>
+      <w:footerReference r:id="rId14" w:type="first"/>
       <w:pgSz w:h="15840" w:w="12240"/>
       <w:pgMar w:bottom="1440" w:footer="720" w:gutter="0" w:header="720" w:left="1440" w:right="1440" w:top="1440"/>
       <w:pgNumType w:start="0"/>
@@ -6127,7 +6127,42 @@
         <w:b/>
         <w:bCs/>
       </w:rPr>
-      <w:t>2025-03-06</w:t>
+      <w:fldChar w:fldCharType="begin"/>
+    </w:r>
+    <w:r>
+      <w:rPr>
+        <w:rStyle w:val="SubtleReference"/>
+        <w:rFonts w:ascii="Arial" w:hAnsi="Arial" w:cs="Arial"/>
+        <w:b/>
+        <w:bCs/>
+      </w:rPr>
+      <w:instrText xml:space="preserve"> DOCPROPERTY "date" \* MERGEFORMAT </w:instrText>
+    </w:r>
+    <w:r>
+      <w:rPr>
+        <w:rStyle w:val="SubtleReference"/>
+        <w:rFonts w:ascii="Arial" w:hAnsi="Arial" w:cs="Arial"/>
+        <w:b/>
+        <w:bCs/>
+      </w:rPr>
+      <w:fldChar w:fldCharType="separate"/>
+    </w:r>
+    <w:r>
+      <w:rPr>
+        <w:rStyle w:val="SubtleReference"/>
+        <w:rFonts w:ascii="Arial" w:hAnsi="Arial" w:cs="Arial"/>
+        <w:lang w:val="en-GB"/>
+      </w:rPr>
+      <w:t>Error! Unknown document property name.</w:t>
+    </w:r>
+    <w:r>
+      <w:rPr>
+        <w:rStyle w:val="SubtleReference"/>
+        <w:rFonts w:ascii="Arial" w:hAnsi="Arial" w:cs="Arial"/>
+        <w:b/>
+        <w:bCs/>
+      </w:rPr>
+      <w:fldChar w:fldCharType="end"/>
     </w:r>
   </w:p>
   <w:p>
@@ -6159,7 +6194,46 @@
         <w:bCs/>
         <w:szCs w:val="22"/>
       </w:rPr>
-      <w:t>1.4a</w:t>
+      <w:fldChar w:fldCharType="begin"/>
+    </w:r>
+    <w:r>
+      <w:rPr>
+        <w:rStyle w:val="SubtleReference"/>
+        <w:rFonts w:ascii="Arial" w:hAnsi="Arial" w:cs="Arial"/>
+        <w:b/>
+        <w:bCs/>
+        <w:szCs w:val="22"/>
+      </w:rPr>
+      <w:instrText xml:space="preserve"> DOCPROPERTY "version" </w:instrText>
+    </w:r>
+    <w:r>
+      <w:rPr>
+        <w:rStyle w:val="SubtleReference"/>
+        <w:rFonts w:ascii="Arial" w:hAnsi="Arial" w:cs="Arial"/>
+        <w:b/>
+        <w:bCs/>
+        <w:szCs w:val="22"/>
+      </w:rPr>
+      <w:fldChar w:fldCharType="separate"/>
+    </w:r>
+    <w:r>
+      <w:rPr>
+        <w:rStyle w:val="SubtleReference"/>
+        <w:rFonts w:ascii="Arial" w:hAnsi="Arial" w:cs="Arial"/>
+        <w:szCs w:val="22"/>
+        <w:lang w:val="en-GB"/>
+      </w:rPr>
+      <w:t>Error! Unknown document property name.</w:t>
+    </w:r>
+    <w:r>
+      <w:rPr>
+        <w:rStyle w:val="SubtleReference"/>
+        <w:rFonts w:ascii="Arial" w:hAnsi="Arial" w:cs="Arial"/>
+        <w:b/>
+        <w:bCs/>
+        <w:szCs w:val="22"/>
+      </w:rPr>
+      <w:fldChar w:fldCharType="end"/>
     </w:r>
   </w:p>
   <w:p>
@@ -6205,20 +6279,25 @@
       <w:r>
         <w:t xml:space="preserve"> </w:t>
       </w:r>
-      <w:hyperlink r:id="rId27">
-        <w:r>
-          <w:rPr>
-            <w:rStyle w:val="Hyperlink"/>
-          </w:rPr>
-          <w:t xml:space="preserve">European Union Public Licence - European Commission</w:t>
-        </w:r>
-      </w:hyperlink>
+      <w:r>
+        <w:t xml:space="preserve">(https://commission.europa.eu/content/european-union-public-licence_en)</w:t>
+      </w:r>
     </w:p>
   </w:footnote>
 </w:footnotes>
 </file>
 
 <file path=word/header1.xml><?xml version="1.0" encoding="utf-8"?>
+<w:hdr xmlns:wpc="http://schemas.microsoft.com/office/word/2010/wordprocessingCanvas" xmlns:cx="http://schemas.microsoft.com/office/drawing/2014/chartex" xmlns:cx1="http://schemas.microsoft.com/office/drawing/2015/9/8/chartex" xmlns:cx2="http://schemas.microsoft.com/office/drawing/2015/10/21/chartex" xmlns:cx3="http://schemas.microsoft.com/office/drawing/2016/5/9/chartex" xmlns:cx4="http://schemas.microsoft.com/office/drawing/2016/5/10/chartex" xmlns:cx5="http://schemas.microsoft.com/office/drawing/2016/5/11/chartex" xmlns:cx6="http://schemas.microsoft.com/office/drawing/2016/5/12/chartex" xmlns:cx7="http://schemas.microsoft.com/office/drawing/2016/5/13/chartex" xmlns:cx8="http://schemas.microsoft.com/office/drawing/2016/5/14/chartex" xmlns:mc="http://schemas.openxmlformats.org/markup-compatibility/2006" xmlns:aink="http://schemas.microsoft.com/office/drawing/2016/ink" xmlns:am3d="http://schemas.microsoft.com/office/drawing/2017/model3d" xmlns:o="urn:schemas-microsoft-com:office:office" xmlns:oel="http://schemas.microsoft.com/office/2019/extlst" xmlns:r="http://schemas.openxmlformats.org/officeDocument/2006/relationships" xmlns:m="http://schemas.openxmlformats.org/officeDocument/2006/math" xmlns:v="urn:schemas-microsoft-com:vml" xmlns:wp14="http://schemas.microsoft.com/office/word/2010/wordprocessingDrawing" xmlns:wp="http://schemas.openxmlformats.org/drawingml/2006/wordprocessingDrawing" xmlns:w10="urn:schemas-microsoft-com:office:word" xmlns:w="http://schemas.openxmlformats.org/wordprocessingml/2006/main" xmlns:w14="http://schemas.microsoft.com/office/word/2010/wordml" xmlns:w15="http://schemas.microsoft.com/office/word/2012/wordml" xmlns:w16cex="http://schemas.microsoft.com/office/word/2018/wordml/cex" xmlns:w16cid="http://schemas.microsoft.com/office/word/2016/wordml/cid" xmlns:w16="http://schemas.microsoft.com/office/word/2018/wordml" xmlns:w16du="http://schemas.microsoft.com/office/word/2023/wordml/word16du" xmlns:w16sdtdh="http://schemas.microsoft.com/office/word/2020/wordml/sdtdatahash" xmlns:w16sdtfl="http://schemas.microsoft.com/office/word/2024/wordml/sdtformatlock" xmlns:w16se="http://schemas.microsoft.com/office/word/2015/wordml/symex" xmlns:wpg="http://schemas.microsoft.com/office/word/2010/wordprocessingGroup" xmlns:wpi="http://schemas.microsoft.com/office/word/2010/wordprocessingInk" xmlns:wne="http://schemas.microsoft.com/office/word/2006/wordml" xmlns:wps="http://schemas.microsoft.com/office/word/2010/wordprocessingShape" mc:Ignorable="w14 w15 w16se w16cid w16 w16cex w16sdtdh w16sdtfl w16du wp14">
+  <w:p>
+    <w:pPr>
+      <w:pStyle w:val="Header"/>
+    </w:pPr>
+  </w:p>
+</w:hdr>
+</file>
+
+<file path=word/header2.xml><?xml version="1.0" encoding="utf-8"?>
 <w:hdr xmlns:wpc="http://schemas.microsoft.com/office/word/2010/wordprocessingCanvas" xmlns:cx="http://schemas.microsoft.com/office/drawing/2014/chartex" xmlns:cx1="http://schemas.microsoft.com/office/drawing/2015/9/8/chartex" xmlns:cx2="http://schemas.microsoft.com/office/drawing/2015/10/21/chartex" xmlns:cx3="http://schemas.microsoft.com/office/drawing/2016/5/9/chartex" xmlns:cx4="http://schemas.microsoft.com/office/drawing/2016/5/10/chartex" xmlns:cx5="http://schemas.microsoft.com/office/drawing/2016/5/11/chartex" xmlns:cx6="http://schemas.microsoft.com/office/drawing/2016/5/12/chartex" xmlns:cx7="http://schemas.microsoft.com/office/drawing/2016/5/13/chartex" xmlns:cx8="http://schemas.microsoft.com/office/drawing/2016/5/14/chartex" xmlns:mc="http://schemas.openxmlformats.org/markup-compatibility/2006" xmlns:aink="http://schemas.microsoft.com/office/drawing/2016/ink" xmlns:am3d="http://schemas.microsoft.com/office/drawing/2017/model3d" xmlns:o="urn:schemas-microsoft-com:office:office" xmlns:oel="http://schemas.microsoft.com/office/2019/extlst" xmlns:r="http://schemas.openxmlformats.org/officeDocument/2006/relationships" xmlns:m="http://schemas.openxmlformats.org/officeDocument/2006/math" xmlns:v="urn:schemas-microsoft-com:vml" xmlns:wp14="http://schemas.microsoft.com/office/word/2010/wordprocessingDrawing" xmlns:wp="http://schemas.openxmlformats.org/drawingml/2006/wordprocessingDrawing" xmlns:w10="urn:schemas-microsoft-com:office:word" xmlns:w="http://schemas.openxmlformats.org/wordprocessingml/2006/main" xmlns:w14="http://schemas.microsoft.com/office/word/2010/wordml" xmlns:w15="http://schemas.microsoft.com/office/word/2012/wordml" xmlns:w16cex="http://schemas.microsoft.com/office/word/2018/wordml/cex" xmlns:w16cid="http://schemas.microsoft.com/office/word/2016/wordml/cid" xmlns:w16="http://schemas.microsoft.com/office/word/2018/wordml" xmlns:w16du="http://schemas.microsoft.com/office/word/2023/wordml/word16du" xmlns:w16sdtdh="http://schemas.microsoft.com/office/word/2020/wordml/sdtdatahash" xmlns:w16sdtfl="http://schemas.microsoft.com/office/word/2024/wordml/sdtformatlock" xmlns:w16se="http://schemas.microsoft.com/office/word/2015/wordml/symex" xmlns:wpg="http://schemas.microsoft.com/office/word/2010/wordprocessingGroup" xmlns:wpi="http://schemas.microsoft.com/office/word/2010/wordprocessingInk" xmlns:wne="http://schemas.microsoft.com/office/word/2006/wordml" xmlns:wps="http://schemas.microsoft.com/office/word/2010/wordprocessingShape" mc:Ignorable="w14 w15 w16se w16cid w16 w16cex w16sdtdh w16sdtfl w16du wp14">
   <w:p>
     <w:pPr>
@@ -6454,6 +6533,16 @@
         </wp:anchor>
       </w:drawing>
     </w:r>
+  </w:p>
+</w:hdr>
+</file>
+
+<file path=word/header3.xml><?xml version="1.0" encoding="utf-8"?>
+<w:hdr xmlns:wpc="http://schemas.microsoft.com/office/word/2010/wordprocessingCanvas" xmlns:cx="http://schemas.microsoft.com/office/drawing/2014/chartex" xmlns:cx1="http://schemas.microsoft.com/office/drawing/2015/9/8/chartex" xmlns:cx2="http://schemas.microsoft.com/office/drawing/2015/10/21/chartex" xmlns:cx3="http://schemas.microsoft.com/office/drawing/2016/5/9/chartex" xmlns:cx4="http://schemas.microsoft.com/office/drawing/2016/5/10/chartex" xmlns:cx5="http://schemas.microsoft.com/office/drawing/2016/5/11/chartex" xmlns:cx6="http://schemas.microsoft.com/office/drawing/2016/5/12/chartex" xmlns:cx7="http://schemas.microsoft.com/office/drawing/2016/5/13/chartex" xmlns:cx8="http://schemas.microsoft.com/office/drawing/2016/5/14/chartex" xmlns:mc="http://schemas.openxmlformats.org/markup-compatibility/2006" xmlns:aink="http://schemas.microsoft.com/office/drawing/2016/ink" xmlns:am3d="http://schemas.microsoft.com/office/drawing/2017/model3d" xmlns:o="urn:schemas-microsoft-com:office:office" xmlns:oel="http://schemas.microsoft.com/office/2019/extlst" xmlns:r="http://schemas.openxmlformats.org/officeDocument/2006/relationships" xmlns:m="http://schemas.openxmlformats.org/officeDocument/2006/math" xmlns:v="urn:schemas-microsoft-com:vml" xmlns:wp14="http://schemas.microsoft.com/office/word/2010/wordprocessingDrawing" xmlns:wp="http://schemas.openxmlformats.org/drawingml/2006/wordprocessingDrawing" xmlns:w10="urn:schemas-microsoft-com:office:word" xmlns:w="http://schemas.openxmlformats.org/wordprocessingml/2006/main" xmlns:w14="http://schemas.microsoft.com/office/word/2010/wordml" xmlns:w15="http://schemas.microsoft.com/office/word/2012/wordml" xmlns:w16cex="http://schemas.microsoft.com/office/word/2018/wordml/cex" xmlns:w16cid="http://schemas.microsoft.com/office/word/2016/wordml/cid" xmlns:w16="http://schemas.microsoft.com/office/word/2018/wordml" xmlns:w16du="http://schemas.microsoft.com/office/word/2023/wordml/word16du" xmlns:w16sdtdh="http://schemas.microsoft.com/office/word/2020/wordml/sdtdatahash" xmlns:w16sdtfl="http://schemas.microsoft.com/office/word/2024/wordml/sdtformatlock" xmlns:w16se="http://schemas.microsoft.com/office/word/2015/wordml/symex" xmlns:wpg="http://schemas.microsoft.com/office/word/2010/wordprocessingGroup" xmlns:wpi="http://schemas.microsoft.com/office/word/2010/wordprocessingInk" xmlns:wne="http://schemas.microsoft.com/office/word/2006/wordml" xmlns:wps="http://schemas.microsoft.com/office/word/2010/wordprocessingShape" mc:Ignorable="w14 w15 w16se w16cid w16 w16cex w16sdtdh w16sdtfl w16du wp14">
+  <w:p>
+    <w:pPr>
+      <w:pStyle w:val="Header"/>
+    </w:pPr>
   </w:p>
 </w:hdr>
 </file>
@@ -8321,7 +8410,7 @@
     <w:rPr>
       <w:sz w:val="18"/>
       <w:szCs w:val="20"/>
-      <w:lang w:eastAsia="en-GB"/>
+      <w:lang w:eastAsia="en-GB" w:val="en-PL"/>
     </w:rPr>
     <w:tblPr>
       <w:tblStyleRowBandSize w:val="1"/>

</xml_diff>

<commit_message>
Deploying to gh-pages-test from @ eea/CLMS_documents@533e26c14702026209c6a2208e5afa5c10b70116 🚀
</commit_message>
<xml_diff>
--- a/src/guidelines/IT_Architecture_Principles_and_Implementation_Guidelines.docx
+++ b/src/guidelines/IT_Architecture_Principles_and_Implementation_Guidelines.docx
@@ -8403,10 +8403,11 @@
   </w:style>
   <w:style w:customStyle="1" w:styleId="Table" w:type="table">
     <w:name w:val="Table"/>
+    <w:basedOn w:val="TableNormal"/>
     <w:semiHidden/>
     <w:unhideWhenUsed/>
     <w:qFormat/>
-    <w:rsid w:val="00EC46C9"/>
+    <w:rsid w:val="001D056B"/>
     <w:rPr>
       <w:sz w:val="18"/>
       <w:szCs w:val="20"/>
@@ -8422,16 +8423,9 @@
         <w:insideH w:color="auto" w:space="0" w:sz="4" w:val="single"/>
         <w:insideV w:color="auto" w:space="0" w:sz="4" w:val="single"/>
       </w:tblBorders>
-      <w:tblCellMar>
-        <w:top w:type="dxa" w:w="0"/>
-        <w:left w:type="dxa" w:w="108"/>
-        <w:bottom w:type="dxa" w:w="0"/>
-        <w:right w:type="dxa" w:w="108"/>
-      </w:tblCellMar>
     </w:tblPr>
     <w:tcPr>
       <w:shd w:color="auto" w:fill="auto" w:val="clear"/>
-      <w:vAlign w:val="center"/>
     </w:tcPr>
     <w:tblStylePr w:type="firstRow">
       <w:pPr>

</xml_diff>

<commit_message>
Deploying to gh-pages-test from @ eea/CLMS_documents@81cb96cc0dac1094affa9810dfa8c0d52ef5addf 🚀
</commit_message>
<xml_diff>
--- a/src/guidelines/IT_Architecture_Principles_and_Implementation_Guidelines.docx
+++ b/src/guidelines/IT_Architecture_Principles_and_Implementation_Guidelines.docx
@@ -7,37 +7,7 @@
         <w:pStyle w:val="Title"/>
       </w:pPr>
       <w:r>
-        <w:t xml:space="preserve">IT</w:t>
-      </w:r>
-      <w:r>
-        <w:t xml:space="preserve"> </w:t>
-      </w:r>
-      <w:r>
-        <w:t xml:space="preserve">Architecture</w:t>
-      </w:r>
-      <w:r>
-        <w:t xml:space="preserve"> </w:t>
-      </w:r>
-      <w:r>
-        <w:t xml:space="preserve">Principles</w:t>
-      </w:r>
-      <w:r>
-        <w:t xml:space="preserve"> </w:t>
-      </w:r>
-      <w:r>
-        <w:t xml:space="preserve">and</w:t>
-      </w:r>
-      <w:r>
-        <w:t xml:space="preserve"> </w:t>
-      </w:r>
-      <w:r>
-        <w:t xml:space="preserve">Implementation</w:t>
-      </w:r>
-      <w:r>
-        <w:t xml:space="preserve"> </w:t>
-      </w:r>
-      <w:r>
-        <w:t xml:space="preserve">Guidelines</w:t>
+        <w:t xml:space="preserve">IT Architecture Principles and Implementation Guidelines</w:t>
       </w:r>
     </w:p>
     <w:p>
@@ -45,25 +15,7 @@
         <w:pStyle w:val="Subtitle"/>
       </w:pPr>
       <w:r>
-        <w:t xml:space="preserve">Copernicus</w:t>
-      </w:r>
-      <w:r>
-        <w:t xml:space="preserve"> </w:t>
-      </w:r>
-      <w:r>
-        <w:t xml:space="preserve">Land</w:t>
-      </w:r>
-      <w:r>
-        <w:t xml:space="preserve"> </w:t>
-      </w:r>
-      <w:r>
-        <w:t xml:space="preserve">Monitoring</w:t>
-      </w:r>
-      <w:r>
-        <w:t xml:space="preserve"> </w:t>
-      </w:r>
-      <w:r>
-        <w:t xml:space="preserve">Service</w:t>
+        <w:t xml:space="preserve">Copernicus Land Monitoring Service</w:t>
       </w:r>
     </w:p>
     <w:p>
@@ -71,25 +23,7 @@
         <w:pStyle w:val="Author"/>
       </w:pPr>
       <w:r>
-        <w:t xml:space="preserve">European</w:t>
-      </w:r>
-      <w:r>
-        <w:t xml:space="preserve"> </w:t>
-      </w:r>
-      <w:r>
-        <w:t xml:space="preserve">Environment</w:t>
-      </w:r>
-      <w:r>
-        <w:t xml:space="preserve"> </w:t>
-      </w:r>
-      <w:r>
-        <w:t xml:space="preserve">Agency</w:t>
-      </w:r>
-      <w:r>
-        <w:t xml:space="preserve"> </w:t>
-      </w:r>
-      <w:r>
-        <w:t xml:space="preserve">(EEA)</w:t>
+        <w:t xml:space="preserve">European Environment Agency (EEA)</w:t>
       </w:r>
     </w:p>
     <w:p>
@@ -209,8 +143,8 @@
       </w:pPr>
       <w:r>
         <w:rPr>
+          <w:b/>
           <w:bCs/>
-          <w:b/>
         </w:rPr>
         <w:t xml:space="preserve">Application Programming Interface (API)</w:t>
       </w:r>
@@ -227,8 +161,8 @@
       </w:pPr>
       <w:r>
         <w:rPr>
+          <w:b/>
           <w:bCs/>
-          <w:b/>
         </w:rPr>
         <w:t xml:space="preserve">Automation scripts</w:t>
       </w:r>
@@ -245,8 +179,8 @@
       </w:pPr>
       <w:r>
         <w:rPr>
+          <w:b/>
           <w:bCs/>
-          <w:b/>
         </w:rPr>
         <w:t xml:space="preserve">Client specific software/IT solution</w:t>
       </w:r>
@@ -263,8 +197,8 @@
       </w:pPr>
       <w:r>
         <w:rPr>
+          <w:b/>
           <w:bCs/>
-          <w:b/>
         </w:rPr>
         <w:t xml:space="preserve">Commercial software</w:t>
       </w:r>
@@ -281,8 +215,8 @@
       </w:pPr>
       <w:r>
         <w:rPr>
+          <w:b/>
           <w:bCs/>
-          <w:b/>
         </w:rPr>
         <w:t xml:space="preserve">Continuous Integration and Continuous Deployment (CI/CD) -</w:t>
       </w:r>
@@ -299,8 +233,8 @@
       </w:pPr>
       <w:r>
         <w:rPr>
+          <w:b/>
           <w:bCs/>
-          <w:b/>
         </w:rPr>
         <w:t xml:space="preserve">Deliverables</w:t>
       </w:r>
@@ -317,8 +251,8 @@
       </w:pPr>
       <w:r>
         <w:rPr>
+          <w:b/>
           <w:bCs/>
-          <w:b/>
         </w:rPr>
         <w:t xml:space="preserve">End of life (EOL)</w:t>
       </w:r>
@@ -335,8 +269,8 @@
       </w:pPr>
       <w:r>
         <w:rPr>
+          <w:b/>
           <w:bCs/>
-          <w:b/>
         </w:rPr>
         <w:t xml:space="preserve">End of support (EOS)</w:t>
       </w:r>
@@ -353,8 +287,8 @@
       </w:pPr>
       <w:r>
         <w:rPr>
+          <w:b/>
           <w:bCs/>
-          <w:b/>
         </w:rPr>
         <w:t xml:space="preserve">Infrastructure-as-a-code (IAC)</w:t>
       </w:r>
@@ -371,8 +305,8 @@
       </w:pPr>
       <w:r>
         <w:rPr>
+          <w:b/>
           <w:bCs/>
-          <w:b/>
         </w:rPr>
         <w:t xml:space="preserve">IT ecosystem</w:t>
       </w:r>
@@ -389,8 +323,8 @@
       </w:pPr>
       <w:r>
         <w:rPr>
+          <w:b/>
           <w:bCs/>
-          <w:b/>
         </w:rPr>
         <w:t xml:space="preserve">IT solution continuity</w:t>
       </w:r>
@@ -407,8 +341,8 @@
       </w:pPr>
       <w:r>
         <w:rPr>
+          <w:b/>
           <w:bCs/>
-          <w:b/>
         </w:rPr>
         <w:t xml:space="preserve">IT solutions</w:t>
       </w:r>
@@ -425,8 +359,8 @@
       </w:pPr>
       <w:r>
         <w:rPr>
+          <w:b/>
           <w:bCs/>
-          <w:b/>
         </w:rPr>
         <w:t xml:space="preserve">Open-ended</w:t>
       </w:r>
@@ -443,8 +377,8 @@
       </w:pPr>
       <w:r>
         <w:rPr>
+          <w:b/>
           <w:bCs/>
-          <w:b/>
         </w:rPr>
         <w:t xml:space="preserve">Pre-processing</w:t>
       </w:r>
@@ -461,8 +395,8 @@
       </w:pPr>
       <w:r>
         <w:rPr>
+          <w:b/>
           <w:bCs/>
-          <w:b/>
         </w:rPr>
         <w:t xml:space="preserve">REST API service</w:t>
       </w:r>
@@ -479,8 +413,8 @@
       </w:pPr>
       <w:r>
         <w:rPr>
+          <w:b/>
           <w:bCs/>
-          <w:b/>
         </w:rPr>
         <w:t xml:space="preserve">Software development tools</w:t>
       </w:r>
@@ -497,8 +431,8 @@
       </w:pPr>
       <w:r>
         <w:rPr>
+          <w:b/>
           <w:bCs/>
-          <w:b/>
         </w:rPr>
         <w:t xml:space="preserve">Software product</w:t>
       </w:r>
@@ -515,8 +449,8 @@
       </w:pPr>
       <w:r>
         <w:rPr>
+          <w:b/>
           <w:bCs/>
-          <w:b/>
         </w:rPr>
         <w:t xml:space="preserve">Source code</w:t>
       </w:r>
@@ -533,8 +467,8 @@
       </w:pPr>
       <w:r>
         <w:rPr>
+          <w:b/>
           <w:bCs/>
-          <w:b/>
         </w:rPr>
         <w:t xml:space="preserve">Workflow</w:t>
       </w:r>
@@ -572,8 +506,8 @@
       </w:pPr>
       <w:r>
         <w:rPr>
+          <w:b/>
           <w:bCs/>
-          <w:b/>
         </w:rPr>
         <w:t xml:space="preserve">Architecture</w:t>
       </w:r>
@@ -593,8 +527,8 @@
       </w:pPr>
       <w:r>
         <w:rPr>
+          <w:b/>
           <w:bCs/>
-          <w:b/>
         </w:rPr>
         <w:t xml:space="preserve">Reproducibility</w:t>
       </w:r>
@@ -614,8 +548,8 @@
       </w:pPr>
       <w:r>
         <w:rPr>
+          <w:b/>
           <w:bCs/>
-          <w:b/>
         </w:rPr>
         <w:t xml:space="preserve">Reusability</w:t>
       </w:r>
@@ -635,8 +569,8 @@
       </w:pPr>
       <w:r>
         <w:rPr>
+          <w:b/>
           <w:bCs/>
-          <w:b/>
         </w:rPr>
         <w:t xml:space="preserve">Transparency</w:t>
       </w:r>
@@ -656,8 +590,8 @@
       </w:pPr>
       <w:r>
         <w:rPr>
+          <w:b/>
           <w:bCs/>
-          <w:b/>
         </w:rPr>
         <w:t xml:space="preserve">Maintainability</w:t>
       </w:r>
@@ -677,8 +611,8 @@
       </w:pPr>
       <w:r>
         <w:rPr>
+          <w:b/>
           <w:bCs/>
-          <w:b/>
         </w:rPr>
         <w:t xml:space="preserve">Observability</w:t>
       </w:r>
@@ -698,8 +632,8 @@
       </w:pPr>
       <w:r>
         <w:rPr>
+          <w:b/>
           <w:bCs/>
-          <w:b/>
         </w:rPr>
         <w:t xml:space="preserve">IT security</w:t>
       </w:r>
@@ -719,8 +653,8 @@
       </w:pPr>
       <w:r>
         <w:rPr>
+          <w:b/>
           <w:bCs/>
-          <w:b/>
         </w:rPr>
         <w:t xml:space="preserve">Resilience</w:t>
       </w:r>
@@ -760,9 +694,8 @@
       <w:tblPr>
         <w:tblStyle w:val="Table"/>
         <w:tblW w:type="pct" w:w="5000"/>
+        <w:tblLayout w:type="fixed"/>
         <w:tblLook w:firstRow="1" w:lastRow="0" w:firstColumn="0" w:lastColumn="0" w:noHBand="0" w:noVBand="0" w:val="0020"/>
-        <w:jc w:val="start"/>
-        <w:tblLayout w:type="fixed"/>
       </w:tblPr>
       <w:tblGrid>
         <w:gridCol w:w="1870"/>
@@ -770,7 +703,7 @@
       </w:tblGrid>
       <w:tr>
         <w:trPr>
-          <w:tblHeader w:val="true"/>
+          <w:tblHeader w:val="on"/>
         </w:trPr>
         <w:tc>
           <w:tcPr/>
@@ -781,8 +714,8 @@
             </w:pPr>
             <w:r>
               <w:rPr>
-                <w:bCs/>
-                <w:b/>
+                <w:b/>
+                <w:bCs/>
               </w:rPr>
               <w:t xml:space="preserve">Architecture 1:</w:t>
             </w:r>
@@ -797,8 +730,8 @@
             </w:pPr>
             <w:r>
               <w:rPr>
-                <w:bCs/>
-                <w:b/>
+                <w:b/>
+                <w:bCs/>
               </w:rPr>
               <w:t xml:space="preserve">Client specific IT solutions should have a modular structure</w:t>
             </w:r>
@@ -815,8 +748,8 @@
             </w:pPr>
             <w:r>
               <w:rPr>
-                <w:bCs/>
-                <w:b/>
+                <w:b/>
+                <w:bCs/>
               </w:rPr>
               <w:t xml:space="preserve">What:</w:t>
             </w:r>
@@ -845,8 +778,8 @@
             </w:pPr>
             <w:r>
               <w:rPr>
-                <w:bCs/>
-                <w:b/>
+                <w:b/>
+                <w:bCs/>
               </w:rPr>
               <w:t xml:space="preserve">Why:</w:t>
             </w:r>
@@ -875,8 +808,8 @@
             </w:pPr>
             <w:r>
               <w:rPr>
-                <w:bCs/>
-                <w:b/>
+                <w:b/>
+                <w:bCs/>
               </w:rPr>
               <w:t xml:space="preserve">Consequence:</w:t>
             </w:r>
@@ -905,8 +838,8 @@
             </w:pPr>
             <w:r>
               <w:rPr>
-                <w:bCs/>
-                <w:b/>
+                <w:b/>
+                <w:bCs/>
               </w:rPr>
               <w:t xml:space="preserve">Example:</w:t>
             </w:r>
@@ -921,8 +854,8 @@
             </w:pPr>
             <w:r>
               <w:rPr>
+                <w:i/>
                 <w:iCs/>
-                <w:i/>
               </w:rPr>
               <w:t xml:space="preserve">If the client specific IT solution has, for Example, grown its user base since the launch of the solution, then scaling up shall be possible at any time – scaling containers, vertically (more CPUs, RAM) and horizontally (more VMs)</w:t>
             </w:r>
@@ -942,9 +875,8 @@
       <w:tblPr>
         <w:tblStyle w:val="Table"/>
         <w:tblW w:type="pct" w:w="5000"/>
+        <w:tblLayout w:type="fixed"/>
         <w:tblLook w:firstRow="1" w:lastRow="0" w:firstColumn="0" w:lastColumn="0" w:noHBand="0" w:noVBand="0" w:val="0020"/>
-        <w:jc w:val="start"/>
-        <w:tblLayout w:type="fixed"/>
       </w:tblPr>
       <w:tblGrid>
         <w:gridCol w:w="1870"/>
@@ -952,7 +884,7 @@
       </w:tblGrid>
       <w:tr>
         <w:trPr>
-          <w:tblHeader w:val="true"/>
+          <w:tblHeader w:val="on"/>
         </w:trPr>
         <w:tc>
           <w:tcPr/>
@@ -963,8 +895,8 @@
             </w:pPr>
             <w:r>
               <w:rPr>
-                <w:bCs/>
-                <w:b/>
+                <w:b/>
+                <w:bCs/>
               </w:rPr>
               <w:t xml:space="preserve">Architecture 2:</w:t>
             </w:r>
@@ -979,8 +911,8 @@
             </w:pPr>
             <w:r>
               <w:rPr>
-                <w:bCs/>
-                <w:b/>
+                <w:b/>
+                <w:bCs/>
               </w:rPr>
               <w:t xml:space="preserve">IT solutions are to be Dockerized or similar</w:t>
             </w:r>
@@ -997,8 +929,8 @@
             </w:pPr>
             <w:r>
               <w:rPr>
-                <w:bCs/>
-                <w:b/>
+                <w:b/>
+                <w:bCs/>
               </w:rPr>
               <w:t xml:space="preserve">What:</w:t>
             </w:r>
@@ -1027,8 +959,8 @@
             </w:pPr>
             <w:r>
               <w:rPr>
-                <w:bCs/>
-                <w:b/>
+                <w:b/>
+                <w:bCs/>
               </w:rPr>
               <w:t xml:space="preserve">Why:</w:t>
             </w:r>
@@ -1057,8 +989,8 @@
             </w:pPr>
             <w:r>
               <w:rPr>
-                <w:bCs/>
-                <w:b/>
+                <w:b/>
+                <w:bCs/>
               </w:rPr>
               <w:t xml:space="preserve">Consequence:</w:t>
             </w:r>
@@ -1087,8 +1019,8 @@
             </w:pPr>
             <w:r>
               <w:rPr>
-                <w:bCs/>
-                <w:b/>
+                <w:b/>
+                <w:bCs/>
               </w:rPr>
               <w:t xml:space="preserve">Example:</w:t>
             </w:r>
@@ -1103,8 +1035,8 @@
             </w:pPr>
             <w:r>
               <w:rPr>
+                <w:i/>
                 <w:iCs/>
-                <w:i/>
               </w:rPr>
               <w:t xml:space="preserve">Software components of the client specific IT solution shall be provided as docker containers so that deployment is flexible with respect to hardware</w:t>
             </w:r>
@@ -1124,9 +1056,8 @@
       <w:tblPr>
         <w:tblStyle w:val="Table"/>
         <w:tblW w:type="pct" w:w="5000"/>
+        <w:tblLayout w:type="fixed"/>
         <w:tblLook w:firstRow="1" w:lastRow="0" w:firstColumn="0" w:lastColumn="0" w:noHBand="0" w:noVBand="0" w:val="0020"/>
-        <w:jc w:val="start"/>
-        <w:tblLayout w:type="fixed"/>
       </w:tblPr>
       <w:tblGrid>
         <w:gridCol w:w="1870"/>
@@ -1134,7 +1065,7 @@
       </w:tblGrid>
       <w:tr>
         <w:trPr>
-          <w:tblHeader w:val="true"/>
+          <w:tblHeader w:val="on"/>
         </w:trPr>
         <w:tc>
           <w:tcPr/>
@@ -1145,8 +1076,8 @@
             </w:pPr>
             <w:r>
               <w:rPr>
-                <w:bCs/>
-                <w:b/>
+                <w:b/>
+                <w:bCs/>
               </w:rPr>
               <w:t xml:space="preserve">Architecture 3:</w:t>
             </w:r>
@@ -1161,8 +1092,8 @@
             </w:pPr>
             <w:r>
               <w:rPr>
-                <w:bCs/>
-                <w:b/>
+                <w:b/>
+                <w:bCs/>
               </w:rPr>
               <w:t xml:space="preserve">Client specific IT solutions must be able to interface with other IT solutions</w:t>
             </w:r>
@@ -1179,8 +1110,8 @@
             </w:pPr>
             <w:r>
               <w:rPr>
-                <w:bCs/>
-                <w:b/>
+                <w:b/>
+                <w:bCs/>
               </w:rPr>
               <w:t xml:space="preserve">What:</w:t>
             </w:r>
@@ -1209,8 +1140,8 @@
             </w:pPr>
             <w:r>
               <w:rPr>
-                <w:bCs/>
-                <w:b/>
+                <w:b/>
+                <w:bCs/>
               </w:rPr>
               <w:t xml:space="preserve">Why:</w:t>
             </w:r>
@@ -1239,8 +1170,8 @@
             </w:pPr>
             <w:r>
               <w:rPr>
-                <w:bCs/>
-                <w:b/>
+                <w:b/>
+                <w:bCs/>
               </w:rPr>
               <w:t xml:space="preserve">Consequence:</w:t>
             </w:r>
@@ -1269,8 +1200,8 @@
             </w:pPr>
             <w:r>
               <w:rPr>
-                <w:bCs/>
-                <w:b/>
+                <w:b/>
+                <w:bCs/>
               </w:rPr>
               <w:t xml:space="preserve">Example:</w:t>
             </w:r>
@@ -1285,8 +1216,8 @@
             </w:pPr>
             <w:r>
               <w:rPr>
+                <w:i/>
                 <w:iCs/>
-                <w:i/>
               </w:rPr>
               <w:t xml:space="preserve">A client specific product, which can be used for extracting and manipulating data, should be accessible programmatically through e.g. well documented REST services</w:t>
             </w:r>
@@ -1306,9 +1237,8 @@
       <w:tblPr>
         <w:tblStyle w:val="Table"/>
         <w:tblW w:type="pct" w:w="5000"/>
+        <w:tblLayout w:type="fixed"/>
         <w:tblLook w:firstRow="1" w:lastRow="0" w:firstColumn="0" w:lastColumn="0" w:noHBand="0" w:noVBand="0" w:val="0020"/>
-        <w:jc w:val="start"/>
-        <w:tblLayout w:type="fixed"/>
       </w:tblPr>
       <w:tblGrid>
         <w:gridCol w:w="1870"/>
@@ -1316,7 +1246,7 @@
       </w:tblGrid>
       <w:tr>
         <w:trPr>
-          <w:tblHeader w:val="true"/>
+          <w:tblHeader w:val="on"/>
         </w:trPr>
         <w:tc>
           <w:tcPr/>
@@ -1327,8 +1257,8 @@
             </w:pPr>
             <w:r>
               <w:rPr>
-                <w:bCs/>
-                <w:b/>
+                <w:b/>
+                <w:bCs/>
               </w:rPr>
               <w:t xml:space="preserve">Architecture 4:</w:t>
             </w:r>
@@ -1343,8 +1273,8 @@
             </w:pPr>
             <w:r>
               <w:rPr>
-                <w:bCs/>
-                <w:b/>
+                <w:b/>
+                <w:bCs/>
               </w:rPr>
               <w:t xml:space="preserve">IT solutions should be cloud agnostic</w:t>
             </w:r>
@@ -1361,8 +1291,8 @@
             </w:pPr>
             <w:r>
               <w:rPr>
-                <w:bCs/>
-                <w:b/>
+                <w:b/>
+                <w:bCs/>
               </w:rPr>
               <w:t xml:space="preserve">What:</w:t>
             </w:r>
@@ -1391,8 +1321,8 @@
             </w:pPr>
             <w:r>
               <w:rPr>
-                <w:bCs/>
-                <w:b/>
+                <w:b/>
+                <w:bCs/>
               </w:rPr>
               <w:t xml:space="preserve">Why:</w:t>
             </w:r>
@@ -1421,8 +1351,8 @@
             </w:pPr>
             <w:r>
               <w:rPr>
-                <w:bCs/>
-                <w:b/>
+                <w:b/>
+                <w:bCs/>
               </w:rPr>
               <w:t xml:space="preserve">Consequence:</w:t>
             </w:r>
@@ -1451,8 +1381,8 @@
             </w:pPr>
             <w:r>
               <w:rPr>
-                <w:bCs/>
-                <w:b/>
+                <w:b/>
+                <w:bCs/>
               </w:rPr>
               <w:t xml:space="preserve">Example:</w:t>
             </w:r>
@@ -1467,8 +1397,8 @@
             </w:pPr>
             <w:r>
               <w:rPr>
+                <w:i/>
                 <w:iCs/>
-                <w:i/>
               </w:rPr>
               <w:t xml:space="preserve">An IT solution that makes use of serverless functions should be built in a way that allows for using another vendors serverless functionality with little or no changes in case of migrating from one platform to another</w:t>
             </w:r>
@@ -1498,9 +1428,8 @@
       <w:tblPr>
         <w:tblStyle w:val="Table"/>
         <w:tblW w:type="pct" w:w="5000"/>
+        <w:tblLayout w:type="fixed"/>
         <w:tblLook w:firstRow="1" w:lastRow="0" w:firstColumn="0" w:lastColumn="0" w:noHBand="0" w:noVBand="0" w:val="0020"/>
-        <w:jc w:val="start"/>
-        <w:tblLayout w:type="fixed"/>
       </w:tblPr>
       <w:tblGrid>
         <w:gridCol w:w="1870"/>
@@ -1508,7 +1437,7 @@
       </w:tblGrid>
       <w:tr>
         <w:trPr>
-          <w:tblHeader w:val="true"/>
+          <w:tblHeader w:val="on"/>
         </w:trPr>
         <w:tc>
           <w:tcPr/>
@@ -1519,8 +1448,8 @@
             </w:pPr>
             <w:r>
               <w:rPr>
-                <w:bCs/>
-                <w:b/>
+                <w:b/>
+                <w:bCs/>
               </w:rPr>
               <w:t xml:space="preserve">Reproducibility 1:</w:t>
             </w:r>
@@ -1535,8 +1464,8 @@
             </w:pPr>
             <w:r>
               <w:rPr>
-                <w:bCs/>
-                <w:b/>
+                <w:b/>
+                <w:bCs/>
               </w:rPr>
               <w:t xml:space="preserve">Description of workflows must be provided</w:t>
             </w:r>
@@ -1553,8 +1482,8 @@
             </w:pPr>
             <w:r>
               <w:rPr>
-                <w:bCs/>
-                <w:b/>
+                <w:b/>
+                <w:bCs/>
               </w:rPr>
               <w:t xml:space="preserve">What:</w:t>
             </w:r>
@@ -1583,8 +1512,8 @@
             </w:pPr>
             <w:r>
               <w:rPr>
-                <w:bCs/>
-                <w:b/>
+                <w:b/>
+                <w:bCs/>
               </w:rPr>
               <w:t xml:space="preserve">Why:</w:t>
             </w:r>
@@ -1613,8 +1542,8 @@
             </w:pPr>
             <w:r>
               <w:rPr>
-                <w:bCs/>
-                <w:b/>
+                <w:b/>
+                <w:bCs/>
               </w:rPr>
               <w:t xml:space="preserve">Consequence:</w:t>
             </w:r>
@@ -1643,8 +1572,8 @@
             </w:pPr>
             <w:r>
               <w:rPr>
-                <w:bCs/>
-                <w:b/>
+                <w:b/>
+                <w:bCs/>
               </w:rPr>
               <w:t xml:space="preserve">Example:</w:t>
             </w:r>
@@ -1659,8 +1588,8 @@
             </w:pPr>
             <w:r>
               <w:rPr>
+                <w:i/>
                 <w:iCs/>
-                <w:i/>
               </w:rPr>
               <w:t xml:space="preserve">A delivery that includes a web application, shall include description of the build process, such as the compilation of source code, packaging of the application, and deployment steps. This for instance could include details on the specific versions of tools used (e.g. Node.js, Docker etc.)</w:t>
             </w:r>
@@ -1680,9 +1609,8 @@
       <w:tblPr>
         <w:tblStyle w:val="Table"/>
         <w:tblW w:type="pct" w:w="5000"/>
+        <w:tblLayout w:type="fixed"/>
         <w:tblLook w:firstRow="1" w:lastRow="0" w:firstColumn="0" w:lastColumn="0" w:noHBand="0" w:noVBand="0" w:val="0020"/>
-        <w:jc w:val="start"/>
-        <w:tblLayout w:type="fixed"/>
       </w:tblPr>
       <w:tblGrid>
         <w:gridCol w:w="1870"/>
@@ -1690,7 +1618,7 @@
       </w:tblGrid>
       <w:tr>
         <w:trPr>
-          <w:tblHeader w:val="true"/>
+          <w:tblHeader w:val="on"/>
         </w:trPr>
         <w:tc>
           <w:tcPr/>
@@ -1701,8 +1629,8 @@
             </w:pPr>
             <w:r>
               <w:rPr>
-                <w:bCs/>
-                <w:b/>
+                <w:b/>
+                <w:bCs/>
               </w:rPr>
               <w:t xml:space="preserve">Reproducibility 2:</w:t>
             </w:r>
@@ -1717,8 +1645,8 @@
             </w:pPr>
             <w:r>
               <w:rPr>
-                <w:bCs/>
-                <w:b/>
+                <w:b/>
+                <w:bCs/>
               </w:rPr>
               <w:t xml:space="preserve">Data sources to be supplied with deliverables</w:t>
             </w:r>
@@ -1735,8 +1663,8 @@
             </w:pPr>
             <w:r>
               <w:rPr>
-                <w:bCs/>
-                <w:b/>
+                <w:b/>
+                <w:bCs/>
               </w:rPr>
               <w:t xml:space="preserve">What:</w:t>
             </w:r>
@@ -1765,8 +1693,8 @@
             </w:pPr>
             <w:r>
               <w:rPr>
-                <w:bCs/>
-                <w:b/>
+                <w:b/>
+                <w:bCs/>
               </w:rPr>
               <w:t xml:space="preserve">Why:</w:t>
             </w:r>
@@ -1795,8 +1723,8 @@
             </w:pPr>
             <w:r>
               <w:rPr>
-                <w:bCs/>
-                <w:b/>
+                <w:b/>
+                <w:bCs/>
               </w:rPr>
               <w:t xml:space="preserve">Consequence:</w:t>
             </w:r>
@@ -1825,8 +1753,8 @@
             </w:pPr>
             <w:r>
               <w:rPr>
-                <w:bCs/>
-                <w:b/>
+                <w:b/>
+                <w:bCs/>
               </w:rPr>
               <w:t xml:space="preserve">Example:</w:t>
             </w:r>
@@ -1841,8 +1769,8 @@
             </w:pPr>
             <w:r>
               <w:rPr>
+                <w:i/>
                 <w:iCs/>
-                <w:i/>
               </w:rPr>
               <w:t xml:space="preserve">If the software relies on a proprietary weather data API that is not publicly accessible, the data, or at least a sample dataset, should be provided with the delivery. If the API is publicly available, detailed instructions on how to access it (e.g., API keys, endpoint URLs) must be included</w:t>
             </w:r>
@@ -1862,9 +1790,8 @@
       <w:tblPr>
         <w:tblStyle w:val="Table"/>
         <w:tblW w:type="pct" w:w="5000"/>
+        <w:tblLayout w:type="fixed"/>
         <w:tblLook w:firstRow="1" w:lastRow="0" w:firstColumn="0" w:lastColumn="0" w:noHBand="0" w:noVBand="0" w:val="0020"/>
-        <w:jc w:val="start"/>
-        <w:tblLayout w:type="fixed"/>
       </w:tblPr>
       <w:tblGrid>
         <w:gridCol w:w="1870"/>
@@ -1872,7 +1799,7 @@
       </w:tblGrid>
       <w:tr>
         <w:trPr>
-          <w:tblHeader w:val="true"/>
+          <w:tblHeader w:val="on"/>
         </w:trPr>
         <w:tc>
           <w:tcPr/>
@@ -1883,8 +1810,8 @@
             </w:pPr>
             <w:r>
               <w:rPr>
-                <w:bCs/>
-                <w:b/>
+                <w:b/>
+                <w:bCs/>
               </w:rPr>
               <w:t xml:space="preserve">Reproducibility 3:</w:t>
             </w:r>
@@ -1899,8 +1826,8 @@
             </w:pPr>
             <w:r>
               <w:rPr>
-                <w:bCs/>
-                <w:b/>
+                <w:b/>
+                <w:bCs/>
               </w:rPr>
               <w:t xml:space="preserve">List of software used in development of IT solution to be provided</w:t>
             </w:r>
@@ -1917,8 +1844,8 @@
             </w:pPr>
             <w:r>
               <w:rPr>
-                <w:bCs/>
-                <w:b/>
+                <w:b/>
+                <w:bCs/>
               </w:rPr>
               <w:t xml:space="preserve">What:</w:t>
             </w:r>
@@ -1947,8 +1874,8 @@
             </w:pPr>
             <w:r>
               <w:rPr>
-                <w:bCs/>
-                <w:b/>
+                <w:b/>
+                <w:bCs/>
               </w:rPr>
               <w:t xml:space="preserve">Why:</w:t>
             </w:r>
@@ -1977,8 +1904,8 @@
             </w:pPr>
             <w:r>
               <w:rPr>
-                <w:bCs/>
-                <w:b/>
+                <w:b/>
+                <w:bCs/>
               </w:rPr>
               <w:t xml:space="preserve">Consequence:</w:t>
             </w:r>
@@ -2007,8 +1934,8 @@
             </w:pPr>
             <w:r>
               <w:rPr>
-                <w:bCs/>
-                <w:b/>
+                <w:b/>
+                <w:bCs/>
               </w:rPr>
               <w:t xml:space="preserve">Example:</w:t>
             </w:r>
@@ -2023,8 +1950,8 @@
             </w:pPr>
             <w:r>
               <w:rPr>
+                <w:i/>
                 <w:iCs/>
-                <w:i/>
               </w:rPr>
               <w:t xml:space="preserve">A system consisting of several building blocks, such as User Interface, backend, importer, and exporter modules, shall be provided with a list of software development tools, used for production of these building blocks and modules</w:t>
             </w:r>
@@ -2044,9 +1971,8 @@
       <w:tblPr>
         <w:tblStyle w:val="Table"/>
         <w:tblW w:type="pct" w:w="5000"/>
+        <w:tblLayout w:type="fixed"/>
         <w:tblLook w:firstRow="1" w:lastRow="0" w:firstColumn="0" w:lastColumn="0" w:noHBand="0" w:noVBand="0" w:val="0020"/>
-        <w:jc w:val="start"/>
-        <w:tblLayout w:type="fixed"/>
       </w:tblPr>
       <w:tblGrid>
         <w:gridCol w:w="1870"/>
@@ -2054,7 +1980,7 @@
       </w:tblGrid>
       <w:tr>
         <w:trPr>
-          <w:tblHeader w:val="true"/>
+          <w:tblHeader w:val="on"/>
         </w:trPr>
         <w:tc>
           <w:tcPr/>
@@ -2065,8 +1991,8 @@
             </w:pPr>
             <w:r>
               <w:rPr>
-                <w:bCs/>
-                <w:b/>
+                <w:b/>
+                <w:bCs/>
               </w:rPr>
               <w:t xml:space="preserve">Reproducibility 4:</w:t>
             </w:r>
@@ -2081,8 +2007,8 @@
             </w:pPr>
             <w:r>
               <w:rPr>
-                <w:bCs/>
-                <w:b/>
+                <w:b/>
+                <w:bCs/>
               </w:rPr>
               <w:t xml:space="preserve">Automation tool/scripts used in the production of the IT solution must be provided</w:t>
             </w:r>
@@ -2099,8 +2025,8 @@
             </w:pPr>
             <w:r>
               <w:rPr>
-                <w:bCs/>
-                <w:b/>
+                <w:b/>
+                <w:bCs/>
               </w:rPr>
               <w:t xml:space="preserve">What:</w:t>
             </w:r>
@@ -2129,8 +2055,8 @@
             </w:pPr>
             <w:r>
               <w:rPr>
-                <w:bCs/>
-                <w:b/>
+                <w:b/>
+                <w:bCs/>
               </w:rPr>
               <w:t xml:space="preserve">Why:</w:t>
             </w:r>
@@ -2159,8 +2085,8 @@
             </w:pPr>
             <w:r>
               <w:rPr>
-                <w:bCs/>
-                <w:b/>
+                <w:b/>
+                <w:bCs/>
               </w:rPr>
               <w:t xml:space="preserve">Consequence:</w:t>
             </w:r>
@@ -2189,8 +2115,8 @@
             </w:pPr>
             <w:r>
               <w:rPr>
-                <w:bCs/>
-                <w:b/>
+                <w:b/>
+                <w:bCs/>
               </w:rPr>
               <w:t xml:space="preserve">Example:</w:t>
             </w:r>
@@ -2205,8 +2131,8 @@
             </w:pPr>
             <w:r>
               <w:rPr>
+                <w:i/>
                 <w:iCs/>
-                <w:i/>
               </w:rPr>
               <w:t xml:space="preserve">If the IT deliverable includes an automatic backup that generates full backups in certain increments, then the automation scripts behind the backup generation must be provided as part of the deliverable, so that they could be recreated</w:t>
             </w:r>
@@ -2226,9 +2152,8 @@
       <w:tblPr>
         <w:tblStyle w:val="Table"/>
         <w:tblW w:type="pct" w:w="5000"/>
+        <w:tblLayout w:type="fixed"/>
         <w:tblLook w:firstRow="1" w:lastRow="0" w:firstColumn="0" w:lastColumn="0" w:noHBand="0" w:noVBand="0" w:val="0020"/>
-        <w:jc w:val="start"/>
-        <w:tblLayout w:type="fixed"/>
       </w:tblPr>
       <w:tblGrid>
         <w:gridCol w:w="1870"/>
@@ -2236,7 +2161,7 @@
       </w:tblGrid>
       <w:tr>
         <w:trPr>
-          <w:tblHeader w:val="true"/>
+          <w:tblHeader w:val="on"/>
         </w:trPr>
         <w:tc>
           <w:tcPr/>
@@ -2247,8 +2172,8 @@
             </w:pPr>
             <w:r>
               <w:rPr>
-                <w:bCs/>
-                <w:b/>
+                <w:b/>
+                <w:bCs/>
               </w:rPr>
               <w:t xml:space="preserve">Reproducibility 5:</w:t>
             </w:r>
@@ -2263,8 +2188,8 @@
             </w:pPr>
             <w:r>
               <w:rPr>
-                <w:bCs/>
-                <w:b/>
+                <w:b/>
+                <w:bCs/>
               </w:rPr>
               <w:t xml:space="preserve">If a solution includes outcomes of pre-executed algorithms the prerequisites for running the algorithms must be provided</w:t>
             </w:r>
@@ -2281,8 +2206,8 @@
             </w:pPr>
             <w:r>
               <w:rPr>
-                <w:bCs/>
-                <w:b/>
+                <w:b/>
+                <w:bCs/>
               </w:rPr>
               <w:t xml:space="preserve">What:</w:t>
             </w:r>
@@ -2311,8 +2236,8 @@
             </w:pPr>
             <w:r>
               <w:rPr>
-                <w:bCs/>
-                <w:b/>
+                <w:b/>
+                <w:bCs/>
               </w:rPr>
               <w:t xml:space="preserve">Why:</w:t>
             </w:r>
@@ -2341,8 +2266,8 @@
             </w:pPr>
             <w:r>
               <w:rPr>
-                <w:bCs/>
-                <w:b/>
+                <w:b/>
+                <w:bCs/>
               </w:rPr>
               <w:t xml:space="preserve">Consequence:</w:t>
             </w:r>
@@ -2371,8 +2296,8 @@
             </w:pPr>
             <w:r>
               <w:rPr>
-                <w:bCs/>
-                <w:b/>
+                <w:b/>
+                <w:bCs/>
               </w:rPr>
               <w:t xml:space="preserve">Example:</w:t>
             </w:r>
@@ -2387,8 +2312,8 @@
             </w:pPr>
             <w:r>
               <w:rPr>
+                <w:i/>
                 <w:iCs/>
-                <w:i/>
               </w:rPr>
               <w:t xml:space="preserve">A spatial product, providing a detailed pan-European wall to wall 10-meter spatial resolution raster product, that is based on a supervised classification of satellite image time-series. The supplier must provide a detailed description of the algorithm that was used for classifying satellite-imagery time-series</w:t>
             </w:r>
@@ -2418,9 +2343,8 @@
       <w:tblPr>
         <w:tblStyle w:val="Table"/>
         <w:tblW w:type="pct" w:w="5000"/>
+        <w:tblLayout w:type="fixed"/>
         <w:tblLook w:firstRow="1" w:lastRow="0" w:firstColumn="0" w:lastColumn="0" w:noHBand="0" w:noVBand="0" w:val="0020"/>
-        <w:jc w:val="start"/>
-        <w:tblLayout w:type="fixed"/>
       </w:tblPr>
       <w:tblGrid>
         <w:gridCol w:w="1870"/>
@@ -2428,7 +2352,7 @@
       </w:tblGrid>
       <w:tr>
         <w:trPr>
-          <w:tblHeader w:val="true"/>
+          <w:tblHeader w:val="on"/>
         </w:trPr>
         <w:tc>
           <w:tcPr/>
@@ -2439,8 +2363,8 @@
             </w:pPr>
             <w:r>
               <w:rPr>
-                <w:bCs/>
-                <w:b/>
+                <w:b/>
+                <w:bCs/>
               </w:rPr>
               <w:t xml:space="preserve">Reusability 1:</w:t>
             </w:r>
@@ -2455,8 +2379,8 @@
             </w:pPr>
             <w:r>
               <w:rPr>
-                <w:bCs/>
-                <w:b/>
+                <w:b/>
+                <w:bCs/>
               </w:rPr>
               <w:t xml:space="preserve">IT solutions should be open-ended equipped with APIs</w:t>
             </w:r>
@@ -2473,8 +2397,8 @@
             </w:pPr>
             <w:r>
               <w:rPr>
-                <w:bCs/>
-                <w:b/>
+                <w:b/>
+                <w:bCs/>
               </w:rPr>
               <w:t xml:space="preserve">What:</w:t>
             </w:r>
@@ -2503,8 +2427,8 @@
             </w:pPr>
             <w:r>
               <w:rPr>
-                <w:bCs/>
-                <w:b/>
+                <w:b/>
+                <w:bCs/>
               </w:rPr>
               <w:t xml:space="preserve">Why:</w:t>
             </w:r>
@@ -2524,29 +2448,23 @@
               <w:t xml:space="preserve"> </w:t>
             </w:r>
             <w:r>
-              <w:t xml:space="preserve">“</w:t>
-            </w:r>
-            <w:r>
-              <w:t xml:space="preserve">whole is greater than the sum</w:t>
-            </w:r>
-            <w:r>
-              <w:t xml:space="preserve">”</w:t>
-            </w:r>
-          </w:p>
-        </w:tc>
-      </w:tr>
-      <w:tr>
-        <w:tc>
-          <w:tcPr/>
-          <w:p>
-            <w:pPr>
-              <w:pStyle w:val="Compact"/>
-              <w:jc w:val="right"/>
-            </w:pPr>
-            <w:r>
-              <w:rPr>
-                <w:bCs/>
-                <w:b/>
+              <w:t xml:space="preserve">“whole is greater than the sum”</w:t>
+            </w:r>
+          </w:p>
+        </w:tc>
+      </w:tr>
+      <w:tr>
+        <w:tc>
+          <w:tcPr/>
+          <w:p>
+            <w:pPr>
+              <w:pStyle w:val="Compact"/>
+              <w:jc w:val="right"/>
+            </w:pPr>
+            <w:r>
+              <w:rPr>
+                <w:b/>
+                <w:bCs/>
               </w:rPr>
               <w:t xml:space="preserve">Consequence:</w:t>
             </w:r>
@@ -2575,8 +2493,8 @@
             </w:pPr>
             <w:r>
               <w:rPr>
-                <w:bCs/>
-                <w:b/>
+                <w:b/>
+                <w:bCs/>
               </w:rPr>
               <w:t xml:space="preserve">Example:</w:t>
             </w:r>
@@ -2591,8 +2509,8 @@
             </w:pPr>
             <w:r>
               <w:rPr>
+                <w:i/>
                 <w:iCs/>
-                <w:i/>
               </w:rPr>
               <w:t xml:space="preserve">A webservice provided, which publishes geospatial data, has an API Rest service, which grants users direct access to the data</w:t>
             </w:r>
@@ -2612,9 +2530,8 @@
       <w:tblPr>
         <w:tblStyle w:val="Table"/>
         <w:tblW w:type="pct" w:w="5000"/>
+        <w:tblLayout w:type="fixed"/>
         <w:tblLook w:firstRow="1" w:lastRow="0" w:firstColumn="0" w:lastColumn="0" w:noHBand="0" w:noVBand="0" w:val="0020"/>
-        <w:jc w:val="start"/>
-        <w:tblLayout w:type="fixed"/>
       </w:tblPr>
       <w:tblGrid>
         <w:gridCol w:w="1870"/>
@@ -2622,7 +2539,7 @@
       </w:tblGrid>
       <w:tr>
         <w:trPr>
-          <w:tblHeader w:val="true"/>
+          <w:tblHeader w:val="on"/>
         </w:trPr>
         <w:tc>
           <w:tcPr/>
@@ -2633,8 +2550,8 @@
             </w:pPr>
             <w:r>
               <w:rPr>
-                <w:bCs/>
-                <w:b/>
+                <w:b/>
+                <w:bCs/>
               </w:rPr>
               <w:t xml:space="preserve">Reusability 2:</w:t>
             </w:r>
@@ -2649,8 +2566,8 @@
             </w:pPr>
             <w:r>
               <w:rPr>
-                <w:bCs/>
-                <w:b/>
+                <w:b/>
+                <w:bCs/>
               </w:rPr>
               <w:t xml:space="preserve">Scripts used in production must be delivered as part of IT solutions</w:t>
             </w:r>
@@ -2667,8 +2584,8 @@
             </w:pPr>
             <w:r>
               <w:rPr>
-                <w:bCs/>
-                <w:b/>
+                <w:b/>
+                <w:bCs/>
               </w:rPr>
               <w:t xml:space="preserve">What:</w:t>
             </w:r>
@@ -2697,8 +2614,8 @@
             </w:pPr>
             <w:r>
               <w:rPr>
-                <w:bCs/>
-                <w:b/>
+                <w:b/>
+                <w:bCs/>
               </w:rPr>
               <w:t xml:space="preserve">Why:</w:t>
             </w:r>
@@ -2727,8 +2644,8 @@
             </w:pPr>
             <w:r>
               <w:rPr>
-                <w:bCs/>
-                <w:b/>
+                <w:b/>
+                <w:bCs/>
               </w:rPr>
               <w:t xml:space="preserve">Consequence:</w:t>
             </w:r>
@@ -2757,8 +2674,8 @@
             </w:pPr>
             <w:r>
               <w:rPr>
-                <w:bCs/>
-                <w:b/>
+                <w:b/>
+                <w:bCs/>
               </w:rPr>
               <w:t xml:space="preserve">Example:</w:t>
             </w:r>
@@ -2773,8 +2690,8 @@
             </w:pPr>
             <w:r>
               <w:rPr>
+                <w:i/>
                 <w:iCs/>
-                <w:i/>
               </w:rPr>
               <w:t xml:space="preserve">IT delivery, consisting of several building blocks, shall be provided with scripts, included with the final delivery of the code, so that the end users of the system could modify, expand, or adopt the building blocks/modules to suit specific needs or add new features</w:t>
             </w:r>
@@ -2804,9 +2721,8 @@
       <w:tblPr>
         <w:tblStyle w:val="Table"/>
         <w:tblW w:type="pct" w:w="5000"/>
+        <w:tblLayout w:type="fixed"/>
         <w:tblLook w:firstRow="1" w:lastRow="0" w:firstColumn="0" w:lastColumn="0" w:noHBand="0" w:noVBand="0" w:val="0020"/>
-        <w:jc w:val="start"/>
-        <w:tblLayout w:type="fixed"/>
       </w:tblPr>
       <w:tblGrid>
         <w:gridCol w:w="1870"/>
@@ -2814,7 +2730,7 @@
       </w:tblGrid>
       <w:tr>
         <w:trPr>
-          <w:tblHeader w:val="true"/>
+          <w:tblHeader w:val="on"/>
         </w:trPr>
         <w:tc>
           <w:tcPr/>
@@ -2825,8 +2741,8 @@
             </w:pPr>
             <w:r>
               <w:rPr>
-                <w:bCs/>
-                <w:b/>
+                <w:b/>
+                <w:bCs/>
               </w:rPr>
               <w:t xml:space="preserve">Transparency 1:</w:t>
             </w:r>
@@ -2841,8 +2757,8 @@
             </w:pPr>
             <w:r>
               <w:rPr>
-                <w:bCs/>
-                <w:b/>
+                <w:b/>
+                <w:bCs/>
               </w:rPr>
               <w:t xml:space="preserve">Source code of client specific software to be supplied with IT solution</w:t>
             </w:r>
@@ -2859,8 +2775,8 @@
             </w:pPr>
             <w:r>
               <w:rPr>
-                <w:bCs/>
-                <w:b/>
+                <w:b/>
+                <w:bCs/>
               </w:rPr>
               <w:t xml:space="preserve">What:</w:t>
             </w:r>
@@ -2898,8 +2814,8 @@
             </w:pPr>
             <w:r>
               <w:rPr>
-                <w:bCs/>
-                <w:b/>
+                <w:b/>
+                <w:bCs/>
               </w:rPr>
               <w:t xml:space="preserve">Why:</w:t>
             </w:r>
@@ -2928,8 +2844,8 @@
             </w:pPr>
             <w:r>
               <w:rPr>
-                <w:bCs/>
-                <w:b/>
+                <w:b/>
+                <w:bCs/>
               </w:rPr>
               <w:t xml:space="preserve">Consequence:</w:t>
             </w:r>
@@ -2958,8 +2874,8 @@
             </w:pPr>
             <w:r>
               <w:rPr>
-                <w:bCs/>
-                <w:b/>
+                <w:b/>
+                <w:bCs/>
               </w:rPr>
               <w:t xml:space="preserve">Example:</w:t>
             </w:r>
@@ -2974,8 +2890,8 @@
             </w:pPr>
             <w:r>
               <w:rPr>
+                <w:i/>
                 <w:iCs/>
-                <w:i/>
               </w:rPr>
               <w:t xml:space="preserve">Source code of all the components of the specific IT solution must be delivered. Any updates or developments of the source code shall be reflected in the EEA GitHub repository, which is the main repository of the system. Moreover, the specific client IT solutions shall be published under the EUPL-1.2 license, so the openness and transparency are ensured</w:t>
             </w:r>
@@ -2995,9 +2911,8 @@
       <w:tblPr>
         <w:tblStyle w:val="Table"/>
         <w:tblW w:type="pct" w:w="5000"/>
+        <w:tblLayout w:type="fixed"/>
         <w:tblLook w:firstRow="1" w:lastRow="0" w:firstColumn="0" w:lastColumn="0" w:noHBand="0" w:noVBand="0" w:val="0020"/>
-        <w:jc w:val="start"/>
-        <w:tblLayout w:type="fixed"/>
       </w:tblPr>
       <w:tblGrid>
         <w:gridCol w:w="1870"/>
@@ -3005,7 +2920,7 @@
       </w:tblGrid>
       <w:tr>
         <w:trPr>
-          <w:tblHeader w:val="true"/>
+          <w:tblHeader w:val="on"/>
         </w:trPr>
         <w:tc>
           <w:tcPr/>
@@ -3016,8 +2931,8 @@
             </w:pPr>
             <w:r>
               <w:rPr>
-                <w:bCs/>
-                <w:b/>
+                <w:b/>
+                <w:bCs/>
               </w:rPr>
               <w:t xml:space="preserve">Transparency 2:</w:t>
             </w:r>
@@ -3032,8 +2947,8 @@
             </w:pPr>
             <w:r>
               <w:rPr>
-                <w:bCs/>
-                <w:b/>
+                <w:b/>
+                <w:bCs/>
               </w:rPr>
               <w:t xml:space="preserve">Inline documentation of the source code</w:t>
             </w:r>
@@ -3050,8 +2965,8 @@
             </w:pPr>
             <w:r>
               <w:rPr>
-                <w:bCs/>
-                <w:b/>
+                <w:b/>
+                <w:bCs/>
               </w:rPr>
               <w:t xml:space="preserve">What:</w:t>
             </w:r>
@@ -3080,8 +2995,8 @@
             </w:pPr>
             <w:r>
               <w:rPr>
-                <w:bCs/>
-                <w:b/>
+                <w:b/>
+                <w:bCs/>
               </w:rPr>
               <w:t xml:space="preserve">Why:</w:t>
             </w:r>
@@ -3110,8 +3025,8 @@
             </w:pPr>
             <w:r>
               <w:rPr>
-                <w:bCs/>
-                <w:b/>
+                <w:b/>
+                <w:bCs/>
               </w:rPr>
               <w:t xml:space="preserve">Consequence:</w:t>
             </w:r>
@@ -3140,8 +3055,8 @@
             </w:pPr>
             <w:r>
               <w:rPr>
-                <w:bCs/>
-                <w:b/>
+                <w:b/>
+                <w:bCs/>
               </w:rPr>
               <w:t xml:space="preserve">Example:</w:t>
             </w:r>
@@ -3156,8 +3071,8 @@
             </w:pPr>
             <w:r>
               <w:rPr>
+                <w:i/>
                 <w:iCs/>
-                <w:i/>
               </w:rPr>
               <w:t xml:space="preserve">Source code of all the components of the IT solution must have inline documentation. The documentation shall be structured, following common conventions, and kept at a minimal, but comprehensive level</w:t>
             </w:r>
@@ -3177,9 +3092,8 @@
       <w:tblPr>
         <w:tblStyle w:val="Table"/>
         <w:tblW w:type="pct" w:w="5000"/>
+        <w:tblLayout w:type="fixed"/>
         <w:tblLook w:firstRow="1" w:lastRow="0" w:firstColumn="0" w:lastColumn="0" w:noHBand="0" w:noVBand="0" w:val="0020"/>
-        <w:jc w:val="start"/>
-        <w:tblLayout w:type="fixed"/>
       </w:tblPr>
       <w:tblGrid>
         <w:gridCol w:w="1870"/>
@@ -3187,7 +3101,7 @@
       </w:tblGrid>
       <w:tr>
         <w:trPr>
-          <w:tblHeader w:val="true"/>
+          <w:tblHeader w:val="on"/>
         </w:trPr>
         <w:tc>
           <w:tcPr/>
@@ -3198,8 +3112,8 @@
             </w:pPr>
             <w:r>
               <w:rPr>
-                <w:bCs/>
-                <w:b/>
+                <w:b/>
+                <w:bCs/>
               </w:rPr>
               <w:t xml:space="preserve">Transparency 3:</w:t>
             </w:r>
@@ -3214,8 +3128,8 @@
             </w:pPr>
             <w:r>
               <w:rPr>
-                <w:bCs/>
-                <w:b/>
+                <w:b/>
+                <w:bCs/>
               </w:rPr>
               <w:t xml:space="preserve">Commercial software used in the production must be attainable by the EEA or a third-party provider</w:t>
             </w:r>
@@ -3232,8 +3146,8 @@
             </w:pPr>
             <w:r>
               <w:rPr>
-                <w:bCs/>
-                <w:b/>
+                <w:b/>
+                <w:bCs/>
               </w:rPr>
               <w:t xml:space="preserve">What:</w:t>
             </w:r>
@@ -3262,8 +3176,8 @@
             </w:pPr>
             <w:r>
               <w:rPr>
-                <w:bCs/>
-                <w:b/>
+                <w:b/>
+                <w:bCs/>
               </w:rPr>
               <w:t xml:space="preserve">Why:</w:t>
             </w:r>
@@ -3292,8 +3206,8 @@
             </w:pPr>
             <w:r>
               <w:rPr>
-                <w:bCs/>
-                <w:b/>
+                <w:b/>
+                <w:bCs/>
               </w:rPr>
               <w:t xml:space="preserve">Consequence:</w:t>
             </w:r>
@@ -3322,8 +3236,8 @@
             </w:pPr>
             <w:r>
               <w:rPr>
-                <w:bCs/>
-                <w:b/>
+                <w:b/>
+                <w:bCs/>
               </w:rPr>
               <w:t xml:space="preserve">Example:</w:t>
             </w:r>
@@ -3338,8 +3252,8 @@
             </w:pPr>
             <w:r>
               <w:rPr>
+                <w:i/>
                 <w:iCs/>
-                <w:i/>
               </w:rPr>
               <w:t xml:space="preserve">An IT solution is deploying various components and the set-up of the virtual machines that houses the components is done by means of an infrastructure as-a-code-tool. All the capabilities of the infrastructure as-a-code-tool, that require purchasing must be listed when delivering the IT solution</w:t>
             </w:r>
@@ -3369,9 +3283,8 @@
       <w:tblPr>
         <w:tblStyle w:val="Table"/>
         <w:tblW w:type="pct" w:w="5000"/>
+        <w:tblLayout w:type="fixed"/>
         <w:tblLook w:firstRow="1" w:lastRow="0" w:firstColumn="0" w:lastColumn="0" w:noHBand="0" w:noVBand="0" w:val="0020"/>
-        <w:jc w:val="start"/>
-        <w:tblLayout w:type="fixed"/>
       </w:tblPr>
       <w:tblGrid>
         <w:gridCol w:w="1870"/>
@@ -3379,7 +3292,7 @@
       </w:tblGrid>
       <w:tr>
         <w:trPr>
-          <w:tblHeader w:val="true"/>
+          <w:tblHeader w:val="on"/>
         </w:trPr>
         <w:tc>
           <w:tcPr/>
@@ -3390,8 +3303,8 @@
             </w:pPr>
             <w:r>
               <w:rPr>
-                <w:bCs/>
-                <w:b/>
+                <w:b/>
+                <w:bCs/>
               </w:rPr>
               <w:t xml:space="preserve">Maintainability 1:</w:t>
             </w:r>
@@ -3406,8 +3319,8 @@
             </w:pPr>
             <w:r>
               <w:rPr>
-                <w:bCs/>
-                <w:b/>
+                <w:b/>
+                <w:bCs/>
               </w:rPr>
               <w:t xml:space="preserve">IT solutions are to be delivered on a principle of CI/CD</w:t>
             </w:r>
@@ -3424,8 +3337,8 @@
             </w:pPr>
             <w:r>
               <w:rPr>
-                <w:bCs/>
-                <w:b/>
+                <w:b/>
+                <w:bCs/>
               </w:rPr>
               <w:t xml:space="preserve">What:</w:t>
             </w:r>
@@ -3454,8 +3367,8 @@
             </w:pPr>
             <w:r>
               <w:rPr>
-                <w:bCs/>
-                <w:b/>
+                <w:b/>
+                <w:bCs/>
               </w:rPr>
               <w:t xml:space="preserve">Why:</w:t>
             </w:r>
@@ -3484,8 +3397,8 @@
             </w:pPr>
             <w:r>
               <w:rPr>
-                <w:bCs/>
-                <w:b/>
+                <w:b/>
+                <w:bCs/>
               </w:rPr>
               <w:t xml:space="preserve">Consequence:</w:t>
             </w:r>
@@ -3514,8 +3427,8 @@
             </w:pPr>
             <w:r>
               <w:rPr>
-                <w:bCs/>
-                <w:b/>
+                <w:b/>
+                <w:bCs/>
               </w:rPr>
               <w:t xml:space="preserve">Example:</w:t>
             </w:r>
@@ -3530,8 +3443,8 @@
             </w:pPr>
             <w:r>
               <w:rPr>
+                <w:i/>
                 <w:iCs/>
-                <w:i/>
               </w:rPr>
               <w:t xml:space="preserve">A delivered IT solution is organized with a test server environment potentially a pre-production environment, used for quality assurance and continuous development, so that deployment to production can be initiated smoothly</w:t>
             </w:r>
@@ -3551,9 +3464,8 @@
       <w:tblPr>
         <w:tblStyle w:val="Table"/>
         <w:tblW w:type="pct" w:w="5000"/>
+        <w:tblLayout w:type="fixed"/>
         <w:tblLook w:firstRow="1" w:lastRow="0" w:firstColumn="0" w:lastColumn="0" w:noHBand="0" w:noVBand="0" w:val="0020"/>
-        <w:jc w:val="start"/>
-        <w:tblLayout w:type="fixed"/>
       </w:tblPr>
       <w:tblGrid>
         <w:gridCol w:w="1870"/>
@@ -3561,7 +3473,7 @@
       </w:tblGrid>
       <w:tr>
         <w:trPr>
-          <w:tblHeader w:val="true"/>
+          <w:tblHeader w:val="on"/>
         </w:trPr>
         <w:tc>
           <w:tcPr/>
@@ -3572,8 +3484,8 @@
             </w:pPr>
             <w:r>
               <w:rPr>
-                <w:bCs/>
-                <w:b/>
+                <w:b/>
+                <w:bCs/>
               </w:rPr>
               <w:t xml:space="preserve">Maintainability 2:</w:t>
             </w:r>
@@ -3588,8 +3500,8 @@
             </w:pPr>
             <w:r>
               <w:rPr>
-                <w:bCs/>
-                <w:b/>
+                <w:b/>
+                <w:bCs/>
               </w:rPr>
               <w:t xml:space="preserve">Tests are to be organised so that they may be automated</w:t>
             </w:r>
@@ -3606,8 +3518,8 @@
             </w:pPr>
             <w:r>
               <w:rPr>
-                <w:bCs/>
-                <w:b/>
+                <w:b/>
+                <w:bCs/>
               </w:rPr>
               <w:t xml:space="preserve">What:</w:t>
             </w:r>
@@ -3636,8 +3548,8 @@
             </w:pPr>
             <w:r>
               <w:rPr>
-                <w:bCs/>
-                <w:b/>
+                <w:b/>
+                <w:bCs/>
               </w:rPr>
               <w:t xml:space="preserve">Why:</w:t>
             </w:r>
@@ -3666,8 +3578,8 @@
             </w:pPr>
             <w:r>
               <w:rPr>
-                <w:bCs/>
-                <w:b/>
+                <w:b/>
+                <w:bCs/>
               </w:rPr>
               <w:t xml:space="preserve">Consequence:</w:t>
             </w:r>
@@ -3696,8 +3608,8 @@
             </w:pPr>
             <w:r>
               <w:rPr>
-                <w:bCs/>
-                <w:b/>
+                <w:b/>
+                <w:bCs/>
               </w:rPr>
               <w:t xml:space="preserve">Example:</w:t>
             </w:r>
@@ -3712,8 +3624,8 @@
             </w:pPr>
             <w:r>
               <w:rPr>
+                <w:i/>
                 <w:iCs/>
-                <w:i/>
               </w:rPr>
               <w:t xml:space="preserve">The delivered solution has in the test phase run through a number of tests e.g. unit tests and result verification tests. These will be the basis for automated regression tests</w:t>
             </w:r>
@@ -3733,9 +3645,8 @@
       <w:tblPr>
         <w:tblStyle w:val="Table"/>
         <w:tblW w:type="pct" w:w="5000"/>
+        <w:tblLayout w:type="fixed"/>
         <w:tblLook w:firstRow="1" w:lastRow="0" w:firstColumn="0" w:lastColumn="0" w:noHBand="0" w:noVBand="0" w:val="0020"/>
-        <w:jc w:val="start"/>
-        <w:tblLayout w:type="fixed"/>
       </w:tblPr>
       <w:tblGrid>
         <w:gridCol w:w="1870"/>
@@ -3743,7 +3654,7 @@
       </w:tblGrid>
       <w:tr>
         <w:trPr>
-          <w:tblHeader w:val="true"/>
+          <w:tblHeader w:val="on"/>
         </w:trPr>
         <w:tc>
           <w:tcPr/>
@@ -3754,8 +3665,8 @@
             </w:pPr>
             <w:r>
               <w:rPr>
-                <w:bCs/>
-                <w:b/>
+                <w:b/>
+                <w:bCs/>
               </w:rPr>
               <w:t xml:space="preserve">Maintainability 3:</w:t>
             </w:r>
@@ -3770,8 +3681,8 @@
             </w:pPr>
             <w:r>
               <w:rPr>
-                <w:bCs/>
-                <w:b/>
+                <w:b/>
+                <w:bCs/>
               </w:rPr>
               <w:t xml:space="preserve">Documentation of IT solutions are to be provided</w:t>
             </w:r>
@@ -3788,8 +3699,8 @@
             </w:pPr>
             <w:r>
               <w:rPr>
-                <w:bCs/>
-                <w:b/>
+                <w:b/>
+                <w:bCs/>
               </w:rPr>
               <w:t xml:space="preserve">What:</w:t>
             </w:r>
@@ -3818,8 +3729,8 @@
             </w:pPr>
             <w:r>
               <w:rPr>
-                <w:bCs/>
-                <w:b/>
+                <w:b/>
+                <w:bCs/>
               </w:rPr>
               <w:t xml:space="preserve">Why:</w:t>
             </w:r>
@@ -3848,8 +3759,8 @@
             </w:pPr>
             <w:r>
               <w:rPr>
-                <w:bCs/>
-                <w:b/>
+                <w:b/>
+                <w:bCs/>
               </w:rPr>
               <w:t xml:space="preserve">Consequence:</w:t>
             </w:r>
@@ -3878,8 +3789,8 @@
             </w:pPr>
             <w:r>
               <w:rPr>
-                <w:bCs/>
-                <w:b/>
+                <w:b/>
+                <w:bCs/>
               </w:rPr>
               <w:t xml:space="preserve">Example:</w:t>
             </w:r>
@@ -3894,8 +3805,8 @@
             </w:pPr>
             <w:r>
               <w:rPr>
+                <w:i/>
                 <w:iCs/>
-                <w:i/>
               </w:rPr>
               <w:t xml:space="preserve">An IT delivery, consisting of several building blocks, shall be provided with SDD, user guidelines, and detailed documentation of system deployment, including, but not limited to system and storage architecture, infrastructure setup, provisioning, monitoring, disaster recovery, accessibility, scalability options and performance. If requested, this documentation shall be provided in quarto markdown format on the dedicated EEA GitHub repository</w:t>
             </w:r>
@@ -3915,9 +3826,8 @@
       <w:tblPr>
         <w:tblStyle w:val="Table"/>
         <w:tblW w:type="pct" w:w="5000"/>
+        <w:tblLayout w:type="fixed"/>
         <w:tblLook w:firstRow="1" w:lastRow="0" w:firstColumn="0" w:lastColumn="0" w:noHBand="0" w:noVBand="0" w:val="0020"/>
-        <w:jc w:val="start"/>
-        <w:tblLayout w:type="fixed"/>
       </w:tblPr>
       <w:tblGrid>
         <w:gridCol w:w="1870"/>
@@ -3925,7 +3835,7 @@
       </w:tblGrid>
       <w:tr>
         <w:trPr>
-          <w:tblHeader w:val="true"/>
+          <w:tblHeader w:val="on"/>
         </w:trPr>
         <w:tc>
           <w:tcPr/>
@@ -3936,8 +3846,8 @@
             </w:pPr>
             <w:r>
               <w:rPr>
-                <w:bCs/>
-                <w:b/>
+                <w:b/>
+                <w:bCs/>
               </w:rPr>
               <w:t xml:space="preserve">Maintainability 4:</w:t>
             </w:r>
@@ -3952,8 +3862,8 @@
             </w:pPr>
             <w:r>
               <w:rPr>
-                <w:bCs/>
-                <w:b/>
+                <w:b/>
+                <w:bCs/>
               </w:rPr>
               <w:t xml:space="preserve">Commercial software used in the development must be attainable by the EEA or a third-party provider</w:t>
             </w:r>
@@ -3970,8 +3880,8 @@
             </w:pPr>
             <w:r>
               <w:rPr>
-                <w:bCs/>
-                <w:b/>
+                <w:b/>
+                <w:bCs/>
               </w:rPr>
               <w:t xml:space="preserve">What:</w:t>
             </w:r>
@@ -4000,8 +3910,8 @@
             </w:pPr>
             <w:r>
               <w:rPr>
-                <w:bCs/>
-                <w:b/>
+                <w:b/>
+                <w:bCs/>
               </w:rPr>
               <w:t xml:space="preserve">Why:</w:t>
             </w:r>
@@ -4030,8 +3940,8 @@
             </w:pPr>
             <w:r>
               <w:rPr>
-                <w:bCs/>
-                <w:b/>
+                <w:b/>
+                <w:bCs/>
               </w:rPr>
               <w:t xml:space="preserve">Consequence:</w:t>
             </w:r>
@@ -4060,8 +3970,8 @@
             </w:pPr>
             <w:r>
               <w:rPr>
-                <w:bCs/>
-                <w:b/>
+                <w:b/>
+                <w:bCs/>
               </w:rPr>
               <w:t xml:space="preserve">Example:</w:t>
             </w:r>
@@ -4076,8 +3986,8 @@
             </w:pPr>
             <w:r>
               <w:rPr>
+                <w:i/>
                 <w:iCs/>
-                <w:i/>
               </w:rPr>
               <w:t xml:space="preserve">An IT solution using commercial components or tools, like PDF generator, code analysis tools, data transformation software must be listed</w:t>
             </w:r>
@@ -4097,9 +4007,8 @@
       <w:tblPr>
         <w:tblStyle w:val="Table"/>
         <w:tblW w:type="pct" w:w="5000"/>
+        <w:tblLayout w:type="fixed"/>
         <w:tblLook w:firstRow="1" w:lastRow="0" w:firstColumn="0" w:lastColumn="0" w:noHBand="0" w:noVBand="0" w:val="0020"/>
-        <w:jc w:val="start"/>
-        <w:tblLayout w:type="fixed"/>
       </w:tblPr>
       <w:tblGrid>
         <w:gridCol w:w="1870"/>
@@ -4107,7 +4016,7 @@
       </w:tblGrid>
       <w:tr>
         <w:trPr>
-          <w:tblHeader w:val="true"/>
+          <w:tblHeader w:val="on"/>
         </w:trPr>
         <w:tc>
           <w:tcPr/>
@@ -4118,8 +4027,8 @@
             </w:pPr>
             <w:r>
               <w:rPr>
-                <w:bCs/>
-                <w:b/>
+                <w:b/>
+                <w:bCs/>
               </w:rPr>
               <w:t xml:space="preserve">Maintainability 5:</w:t>
             </w:r>
@@ -4134,8 +4043,8 @@
             </w:pPr>
             <w:r>
               <w:rPr>
-                <w:bCs/>
-                <w:b/>
+                <w:b/>
+                <w:bCs/>
               </w:rPr>
               <w:t xml:space="preserve">Deployment and integration scripts of client specific software to be supplied with IT solution</w:t>
             </w:r>
@@ -4152,8 +4061,8 @@
             </w:pPr>
             <w:r>
               <w:rPr>
-                <w:bCs/>
-                <w:b/>
+                <w:b/>
+                <w:bCs/>
               </w:rPr>
               <w:t xml:space="preserve">What:</w:t>
             </w:r>
@@ -4182,8 +4091,8 @@
             </w:pPr>
             <w:r>
               <w:rPr>
-                <w:bCs/>
-                <w:b/>
+                <w:b/>
+                <w:bCs/>
               </w:rPr>
               <w:t xml:space="preserve">Why:</w:t>
             </w:r>
@@ -4212,8 +4121,8 @@
             </w:pPr>
             <w:r>
               <w:rPr>
-                <w:bCs/>
-                <w:b/>
+                <w:b/>
+                <w:bCs/>
               </w:rPr>
               <w:t xml:space="preserve">Consequence:</w:t>
             </w:r>
@@ -4242,8 +4151,8 @@
             </w:pPr>
             <w:r>
               <w:rPr>
-                <w:bCs/>
-                <w:b/>
+                <w:b/>
+                <w:bCs/>
               </w:rPr>
               <w:t xml:space="preserve">Example:</w:t>
             </w:r>
@@ -4258,8 +4167,8 @@
             </w:pPr>
             <w:r>
               <w:rPr>
+                <w:i/>
                 <w:iCs/>
-                <w:i/>
               </w:rPr>
               <w:t xml:space="preserve">Source code of all the components of the specific IT solution must be delivered. Any updates or developments of the source code shall be reflected in the EEA GitHub repository, which is the main repository of the system. Moreover, the specific client IT solutions shall be published under the EUPL-1.2 license, so the openness and transparency are ensured</w:t>
             </w:r>
@@ -4289,9 +4198,8 @@
       <w:tblPr>
         <w:tblStyle w:val="Table"/>
         <w:tblW w:type="pct" w:w="5000"/>
+        <w:tblLayout w:type="fixed"/>
         <w:tblLook w:firstRow="1" w:lastRow="0" w:firstColumn="0" w:lastColumn="0" w:noHBand="0" w:noVBand="0" w:val="0020"/>
-        <w:jc w:val="start"/>
-        <w:tblLayout w:type="fixed"/>
       </w:tblPr>
       <w:tblGrid>
         <w:gridCol w:w="1870"/>
@@ -4299,7 +4207,7 @@
       </w:tblGrid>
       <w:tr>
         <w:trPr>
-          <w:tblHeader w:val="true"/>
+          <w:tblHeader w:val="on"/>
         </w:trPr>
         <w:tc>
           <w:tcPr/>
@@ -4310,8 +4218,8 @@
             </w:pPr>
             <w:r>
               <w:rPr>
-                <w:bCs/>
-                <w:b/>
+                <w:b/>
+                <w:bCs/>
               </w:rPr>
               <w:t xml:space="preserve">Observability 1:</w:t>
             </w:r>
@@ -4326,8 +4234,8 @@
             </w:pPr>
             <w:r>
               <w:rPr>
-                <w:bCs/>
-                <w:b/>
+                <w:b/>
+                <w:bCs/>
               </w:rPr>
               <w:t xml:space="preserve">IT solutions are to be regularly assessed</w:t>
             </w:r>
@@ -4344,8 +4252,8 @@
             </w:pPr>
             <w:r>
               <w:rPr>
-                <w:bCs/>
-                <w:b/>
+                <w:b/>
+                <w:bCs/>
               </w:rPr>
               <w:t xml:space="preserve">What:</w:t>
             </w:r>
@@ -4374,8 +4282,8 @@
             </w:pPr>
             <w:r>
               <w:rPr>
-                <w:bCs/>
-                <w:b/>
+                <w:b/>
+                <w:bCs/>
               </w:rPr>
               <w:t xml:space="preserve">Why:</w:t>
             </w:r>
@@ -4404,8 +4312,8 @@
             </w:pPr>
             <w:r>
               <w:rPr>
-                <w:bCs/>
-                <w:b/>
+                <w:b/>
+                <w:bCs/>
               </w:rPr>
               <w:t xml:space="preserve">Consequence:</w:t>
             </w:r>
@@ -4434,8 +4342,8 @@
             </w:pPr>
             <w:r>
               <w:rPr>
-                <w:bCs/>
-                <w:b/>
+                <w:b/>
+                <w:bCs/>
               </w:rPr>
               <w:t xml:space="preserve">Example:</w:t>
             </w:r>
@@ -4450,8 +4358,8 @@
             </w:pPr>
             <w:r>
               <w:rPr>
+                <w:i/>
                 <w:iCs/>
-                <w:i/>
               </w:rPr>
               <w:t xml:space="preserve">The delivered IT solution and its associated dependencies are regularly assessed and evaluated. The evaluation process should also account for advancements in technology and track developments to ensure the solution remains relevant and effective</w:t>
             </w:r>
@@ -4471,9 +4379,8 @@
       <w:tblPr>
         <w:tblStyle w:val="Table"/>
         <w:tblW w:type="pct" w:w="5000"/>
+        <w:tblLayout w:type="fixed"/>
         <w:tblLook w:firstRow="1" w:lastRow="0" w:firstColumn="0" w:lastColumn="0" w:noHBand="0" w:noVBand="0" w:val="0020"/>
-        <w:jc w:val="start"/>
-        <w:tblLayout w:type="fixed"/>
       </w:tblPr>
       <w:tblGrid>
         <w:gridCol w:w="1870"/>
@@ -4481,7 +4388,7 @@
       </w:tblGrid>
       <w:tr>
         <w:trPr>
-          <w:tblHeader w:val="true"/>
+          <w:tblHeader w:val="on"/>
         </w:trPr>
         <w:tc>
           <w:tcPr/>
@@ -4492,8 +4399,8 @@
             </w:pPr>
             <w:r>
               <w:rPr>
-                <w:bCs/>
-                <w:b/>
+                <w:b/>
+                <w:bCs/>
               </w:rPr>
               <w:t xml:space="preserve">Observability 2:</w:t>
             </w:r>
@@ -4508,8 +4415,8 @@
             </w:pPr>
             <w:r>
               <w:rPr>
-                <w:bCs/>
-                <w:b/>
+                <w:b/>
+                <w:bCs/>
               </w:rPr>
               <w:t xml:space="preserve">Continuous monitoring of metrics</w:t>
             </w:r>
@@ -4526,8 +4433,8 @@
             </w:pPr>
             <w:r>
               <w:rPr>
-                <w:bCs/>
-                <w:b/>
+                <w:b/>
+                <w:bCs/>
               </w:rPr>
               <w:t xml:space="preserve">What:</w:t>
             </w:r>
@@ -4556,8 +4463,8 @@
             </w:pPr>
             <w:r>
               <w:rPr>
-                <w:bCs/>
-                <w:b/>
+                <w:b/>
+                <w:bCs/>
               </w:rPr>
               <w:t xml:space="preserve">Why:</w:t>
             </w:r>
@@ -4586,8 +4493,8 @@
             </w:pPr>
             <w:r>
               <w:rPr>
-                <w:bCs/>
-                <w:b/>
+                <w:b/>
+                <w:bCs/>
               </w:rPr>
               <w:t xml:space="preserve">Consequence:</w:t>
             </w:r>
@@ -4616,8 +4523,8 @@
             </w:pPr>
             <w:r>
               <w:rPr>
-                <w:bCs/>
-                <w:b/>
+                <w:b/>
+                <w:bCs/>
               </w:rPr>
               <w:t xml:space="preserve">Example:</w:t>
             </w:r>
@@ -4632,8 +4539,8 @@
             </w:pPr>
             <w:r>
               <w:rPr>
+                <w:i/>
                 <w:iCs/>
-                <w:i/>
               </w:rPr>
               <w:t xml:space="preserve">A software solution with an orhcestrating component and a worker component use liveliness and readiness to monitor if the solution is healthy and automatically scale the number of worker instances according to the readiness metrics</w:t>
             </w:r>
@@ -4663,9 +4570,8 @@
       <w:tblPr>
         <w:tblStyle w:val="Table"/>
         <w:tblW w:type="pct" w:w="5000"/>
+        <w:tblLayout w:type="fixed"/>
         <w:tblLook w:firstRow="1" w:lastRow="0" w:firstColumn="0" w:lastColumn="0" w:noHBand="0" w:noVBand="0" w:val="0020"/>
-        <w:jc w:val="start"/>
-        <w:tblLayout w:type="fixed"/>
       </w:tblPr>
       <w:tblGrid>
         <w:gridCol w:w="1870"/>
@@ -4673,7 +4579,7 @@
       </w:tblGrid>
       <w:tr>
         <w:trPr>
-          <w:tblHeader w:val="true"/>
+          <w:tblHeader w:val="on"/>
         </w:trPr>
         <w:tc>
           <w:tcPr/>
@@ -4684,8 +4590,8 @@
             </w:pPr>
             <w:r>
               <w:rPr>
-                <w:bCs/>
-                <w:b/>
+                <w:b/>
+                <w:bCs/>
               </w:rPr>
               <w:t xml:space="preserve">IT security 1:</w:t>
             </w:r>
@@ -4700,8 +4606,8 @@
             </w:pPr>
             <w:r>
               <w:rPr>
-                <w:bCs/>
-                <w:b/>
+                <w:b/>
+                <w:bCs/>
               </w:rPr>
               <w:t xml:space="preserve">Incorporate security considerations from the beginning of the system development</w:t>
             </w:r>
@@ -4718,8 +4624,8 @@
             </w:pPr>
             <w:r>
               <w:rPr>
-                <w:bCs/>
-                <w:b/>
+                <w:b/>
+                <w:bCs/>
               </w:rPr>
               <w:t xml:space="preserve">What:</w:t>
             </w:r>
@@ -4748,8 +4654,8 @@
             </w:pPr>
             <w:r>
               <w:rPr>
-                <w:bCs/>
-                <w:b/>
+                <w:b/>
+                <w:bCs/>
               </w:rPr>
               <w:t xml:space="preserve">Why:</w:t>
             </w:r>
@@ -4778,8 +4684,8 @@
             </w:pPr>
             <w:r>
               <w:rPr>
-                <w:bCs/>
-                <w:b/>
+                <w:b/>
+                <w:bCs/>
               </w:rPr>
               <w:t xml:space="preserve">Consequence:</w:t>
             </w:r>
@@ -4808,8 +4714,8 @@
             </w:pPr>
             <w:r>
               <w:rPr>
-                <w:bCs/>
-                <w:b/>
+                <w:b/>
+                <w:bCs/>
               </w:rPr>
               <w:t xml:space="preserve">Example:</w:t>
             </w:r>
@@ -4824,8 +4730,8 @@
             </w:pPr>
             <w:r>
               <w:rPr>
+                <w:i/>
                 <w:iCs/>
-                <w:i/>
               </w:rPr>
               <w:t xml:space="preserve">Standard aspects such as two factor authentication, protection against SQL injection, encryption of sensitive data, no root users in containers, etc.</w:t>
             </w:r>
@@ -4845,9 +4751,8 @@
       <w:tblPr>
         <w:tblStyle w:val="Table"/>
         <w:tblW w:type="pct" w:w="5000"/>
+        <w:tblLayout w:type="fixed"/>
         <w:tblLook w:firstRow="1" w:lastRow="0" w:firstColumn="0" w:lastColumn="0" w:noHBand="0" w:noVBand="0" w:val="0020"/>
-        <w:jc w:val="start"/>
-        <w:tblLayout w:type="fixed"/>
       </w:tblPr>
       <w:tblGrid>
         <w:gridCol w:w="1870"/>
@@ -4855,7 +4760,7 @@
       </w:tblGrid>
       <w:tr>
         <w:trPr>
-          <w:tblHeader w:val="true"/>
+          <w:tblHeader w:val="on"/>
         </w:trPr>
         <w:tc>
           <w:tcPr/>
@@ -4866,8 +4771,8 @@
             </w:pPr>
             <w:r>
               <w:rPr>
-                <w:bCs/>
-                <w:b/>
+                <w:b/>
+                <w:bCs/>
               </w:rPr>
               <w:t xml:space="preserve">IT security 2:</w:t>
             </w:r>
@@ -4882,8 +4787,8 @@
             </w:pPr>
             <w:r>
               <w:rPr>
-                <w:bCs/>
-                <w:b/>
+                <w:b/>
+                <w:bCs/>
               </w:rPr>
               <w:t xml:space="preserve">Compliance with relevant laws, regulations and industry standards</w:t>
             </w:r>
@@ -4900,8 +4805,8 @@
             </w:pPr>
             <w:r>
               <w:rPr>
-                <w:bCs/>
-                <w:b/>
+                <w:b/>
+                <w:bCs/>
               </w:rPr>
               <w:t xml:space="preserve">What:</w:t>
             </w:r>
@@ -4930,8 +4835,8 @@
             </w:pPr>
             <w:r>
               <w:rPr>
-                <w:bCs/>
-                <w:b/>
+                <w:b/>
+                <w:bCs/>
               </w:rPr>
               <w:t xml:space="preserve">Why:</w:t>
             </w:r>
@@ -4960,8 +4865,8 @@
             </w:pPr>
             <w:r>
               <w:rPr>
-                <w:bCs/>
-                <w:b/>
+                <w:b/>
+                <w:bCs/>
               </w:rPr>
               <w:t xml:space="preserve">Consequence:</w:t>
             </w:r>
@@ -4990,8 +4895,8 @@
             </w:pPr>
             <w:r>
               <w:rPr>
-                <w:bCs/>
-                <w:b/>
+                <w:b/>
+                <w:bCs/>
               </w:rPr>
               <w:t xml:space="preserve">Example:</w:t>
             </w:r>
@@ -5006,8 +4911,8 @@
             </w:pPr>
             <w:r>
               <w:rPr>
+                <w:i/>
                 <w:iCs/>
-                <w:i/>
               </w:rPr>
               <w:t xml:space="preserve">Data handling agreements must be in place, consideration of server location in EU, etc.</w:t>
             </w:r>
@@ -5027,9 +4932,8 @@
       <w:tblPr>
         <w:tblStyle w:val="Table"/>
         <w:tblW w:type="pct" w:w="5000"/>
+        <w:tblLayout w:type="fixed"/>
         <w:tblLook w:firstRow="1" w:lastRow="0" w:firstColumn="0" w:lastColumn="0" w:noHBand="0" w:noVBand="0" w:val="0020"/>
-        <w:jc w:val="start"/>
-        <w:tblLayout w:type="fixed"/>
       </w:tblPr>
       <w:tblGrid>
         <w:gridCol w:w="1870"/>
@@ -5037,7 +4941,7 @@
       </w:tblGrid>
       <w:tr>
         <w:trPr>
-          <w:tblHeader w:val="true"/>
+          <w:tblHeader w:val="on"/>
         </w:trPr>
         <w:tc>
           <w:tcPr/>
@@ -5048,8 +4952,8 @@
             </w:pPr>
             <w:r>
               <w:rPr>
-                <w:bCs/>
-                <w:b/>
+                <w:b/>
+                <w:bCs/>
               </w:rPr>
               <w:t xml:space="preserve">IT security 3:</w:t>
             </w:r>
@@ -5064,8 +4968,8 @@
             </w:pPr>
             <w:r>
               <w:rPr>
-                <w:bCs/>
-                <w:b/>
+                <w:b/>
+                <w:bCs/>
               </w:rPr>
               <w:t xml:space="preserve">Ensuring that users and systems have appropriate permissions based on their roles and responsibilities</w:t>
             </w:r>
@@ -5082,8 +4986,8 @@
             </w:pPr>
             <w:r>
               <w:rPr>
-                <w:bCs/>
-                <w:b/>
+                <w:b/>
+                <w:bCs/>
               </w:rPr>
               <w:t xml:space="preserve">What:</w:t>
             </w:r>
@@ -5112,8 +5016,8 @@
             </w:pPr>
             <w:r>
               <w:rPr>
-                <w:bCs/>
-                <w:b/>
+                <w:b/>
+                <w:bCs/>
               </w:rPr>
               <w:t xml:space="preserve">Why:</w:t>
             </w:r>
@@ -5142,8 +5046,8 @@
             </w:pPr>
             <w:r>
               <w:rPr>
-                <w:bCs/>
-                <w:b/>
+                <w:b/>
+                <w:bCs/>
               </w:rPr>
               <w:t xml:space="preserve">Consequence:</w:t>
             </w:r>
@@ -5172,8 +5076,8 @@
             </w:pPr>
             <w:r>
               <w:rPr>
-                <w:bCs/>
-                <w:b/>
+                <w:b/>
+                <w:bCs/>
               </w:rPr>
               <w:t xml:space="preserve">Example:</w:t>
             </w:r>
@@ -5188,8 +5092,8 @@
             </w:pPr>
             <w:r>
               <w:rPr>
+                <w:i/>
                 <w:iCs/>
-                <w:i/>
               </w:rPr>
               <w:t xml:space="preserve">A delivered IT solution has role-based accesses, which ensures that only Admin-Users are allowed to manage (add, edit, activate, inactivate) users and organisations. Also, only administrator can view and edit any ingestion and extraction within the system to support users if they need any help</w:t>
             </w:r>
@@ -5209,9 +5113,8 @@
       <w:tblPr>
         <w:tblStyle w:val="Table"/>
         <w:tblW w:type="pct" w:w="5000"/>
+        <w:tblLayout w:type="fixed"/>
         <w:tblLook w:firstRow="1" w:lastRow="0" w:firstColumn="0" w:lastColumn="0" w:noHBand="0" w:noVBand="0" w:val="0020"/>
-        <w:jc w:val="start"/>
-        <w:tblLayout w:type="fixed"/>
       </w:tblPr>
       <w:tblGrid>
         <w:gridCol w:w="1870"/>
@@ -5219,7 +5122,7 @@
       </w:tblGrid>
       <w:tr>
         <w:trPr>
-          <w:tblHeader w:val="true"/>
+          <w:tblHeader w:val="on"/>
         </w:trPr>
         <w:tc>
           <w:tcPr/>
@@ -5230,8 +5133,8 @@
             </w:pPr>
             <w:r>
               <w:rPr>
-                <w:bCs/>
-                <w:b/>
+                <w:b/>
+                <w:bCs/>
               </w:rPr>
               <w:t xml:space="preserve">IT security 4:</w:t>
             </w:r>
@@ -5246,8 +5149,8 @@
             </w:pPr>
             <w:r>
               <w:rPr>
-                <w:bCs/>
-                <w:b/>
+                <w:b/>
+                <w:bCs/>
               </w:rPr>
               <w:t xml:space="preserve">Logging warnings and errors</w:t>
             </w:r>
@@ -5264,8 +5167,8 @@
             </w:pPr>
             <w:r>
               <w:rPr>
-                <w:bCs/>
-                <w:b/>
+                <w:b/>
+                <w:bCs/>
               </w:rPr>
               <w:t xml:space="preserve">What:</w:t>
             </w:r>
@@ -5294,8 +5197,8 @@
             </w:pPr>
             <w:r>
               <w:rPr>
-                <w:bCs/>
-                <w:b/>
+                <w:b/>
+                <w:bCs/>
               </w:rPr>
               <w:t xml:space="preserve">Why:</w:t>
             </w:r>
@@ -5324,8 +5227,8 @@
             </w:pPr>
             <w:r>
               <w:rPr>
-                <w:bCs/>
-                <w:b/>
+                <w:b/>
+                <w:bCs/>
               </w:rPr>
               <w:t xml:space="preserve">Consequence:</w:t>
             </w:r>
@@ -5354,8 +5257,8 @@
             </w:pPr>
             <w:r>
               <w:rPr>
-                <w:bCs/>
-                <w:b/>
+                <w:b/>
+                <w:bCs/>
               </w:rPr>
               <w:t xml:space="preserve">Example:</w:t>
             </w:r>
@@ -5370,8 +5273,8 @@
             </w:pPr>
             <w:r>
               <w:rPr>
+                <w:i/>
                 <w:iCs/>
-                <w:i/>
               </w:rPr>
               <w:t xml:space="preserve">A user logs in to an application, trying to download a large dataset for processing in the application, the system encounters some fatal errors with the download. Login, user activity and technical error information and severity is logged to a persistent file storage.</w:t>
             </w:r>
@@ -5393,9 +5296,8 @@
       <w:tblPr>
         <w:tblStyle w:val="Table"/>
         <w:tblW w:type="pct" w:w="5000"/>
+        <w:tblLayout w:type="fixed"/>
         <w:tblLook w:firstRow="1" w:lastRow="0" w:firstColumn="0" w:lastColumn="0" w:noHBand="0" w:noVBand="0" w:val="0020"/>
-        <w:jc w:val="start"/>
-        <w:tblLayout w:type="fixed"/>
       </w:tblPr>
       <w:tblGrid>
         <w:gridCol w:w="1870"/>
@@ -5403,7 +5305,7 @@
       </w:tblGrid>
       <w:tr>
         <w:trPr>
-          <w:tblHeader w:val="true"/>
+          <w:tblHeader w:val="on"/>
         </w:trPr>
         <w:tc>
           <w:tcPr/>
@@ -5414,8 +5316,8 @@
             </w:pPr>
             <w:r>
               <w:rPr>
-                <w:bCs/>
-                <w:b/>
+                <w:b/>
+                <w:bCs/>
               </w:rPr>
               <w:t xml:space="preserve">Resilience 1:</w:t>
             </w:r>
@@ -5430,8 +5332,8 @@
             </w:pPr>
             <w:r>
               <w:rPr>
-                <w:bCs/>
-                <w:b/>
+                <w:b/>
+                <w:bCs/>
               </w:rPr>
               <w:t xml:space="preserve">IT solution should have a disaster recovery plan</w:t>
             </w:r>
@@ -5448,8 +5350,8 @@
             </w:pPr>
             <w:r>
               <w:rPr>
-                <w:bCs/>
-                <w:b/>
+                <w:b/>
+                <w:bCs/>
               </w:rPr>
               <w:t xml:space="preserve">What:</w:t>
             </w:r>
@@ -5478,8 +5380,8 @@
             </w:pPr>
             <w:r>
               <w:rPr>
-                <w:bCs/>
-                <w:b/>
+                <w:b/>
+                <w:bCs/>
               </w:rPr>
               <w:t xml:space="preserve">Why:</w:t>
             </w:r>
@@ -5508,8 +5410,8 @@
             </w:pPr>
             <w:r>
               <w:rPr>
-                <w:bCs/>
-                <w:b/>
+                <w:b/>
+                <w:bCs/>
               </w:rPr>
               <w:t xml:space="preserve">Consequence:</w:t>
             </w:r>
@@ -5538,8 +5440,8 @@
             </w:pPr>
             <w:r>
               <w:rPr>
-                <w:bCs/>
-                <w:b/>
+                <w:b/>
+                <w:bCs/>
               </w:rPr>
               <w:t xml:space="preserve">Example:</w:t>
             </w:r>
@@ -5554,8 +5456,8 @@
             </w:pPr>
             <w:r>
               <w:rPr>
+                <w:i/>
                 <w:iCs/>
-                <w:i/>
               </w:rPr>
               <w:t xml:space="preserve">A delivered IT solution has a disaster recovery plan that includes backup protocols, data replication, and recovery timelines</w:t>
             </w:r>
@@ -5575,9 +5477,8 @@
       <w:tblPr>
         <w:tblStyle w:val="Table"/>
         <w:tblW w:type="pct" w:w="5000"/>
+        <w:tblLayout w:type="fixed"/>
         <w:tblLook w:firstRow="1" w:lastRow="0" w:firstColumn="0" w:lastColumn="0" w:noHBand="0" w:noVBand="0" w:val="0020"/>
-        <w:jc w:val="start"/>
-        <w:tblLayout w:type="fixed"/>
       </w:tblPr>
       <w:tblGrid>
         <w:gridCol w:w="1870"/>
@@ -5585,7 +5486,7 @@
       </w:tblGrid>
       <w:tr>
         <w:trPr>
-          <w:tblHeader w:val="true"/>
+          <w:tblHeader w:val="on"/>
         </w:trPr>
         <w:tc>
           <w:tcPr/>
@@ -5596,8 +5497,8 @@
             </w:pPr>
             <w:r>
               <w:rPr>
-                <w:bCs/>
-                <w:b/>
+                <w:b/>
+                <w:bCs/>
               </w:rPr>
               <w:t xml:space="preserve">Resilience 2:</w:t>
             </w:r>
@@ -5612,8 +5513,8 @@
             </w:pPr>
             <w:r>
               <w:rPr>
-                <w:bCs/>
-                <w:b/>
+                <w:b/>
+                <w:bCs/>
               </w:rPr>
               <w:t xml:space="preserve">Ensuring IT solution continuity</w:t>
             </w:r>
@@ -5630,8 +5531,8 @@
             </w:pPr>
             <w:r>
               <w:rPr>
-                <w:bCs/>
-                <w:b/>
+                <w:b/>
+                <w:bCs/>
               </w:rPr>
               <w:t xml:space="preserve">What:</w:t>
             </w:r>
@@ -5660,8 +5561,8 @@
             </w:pPr>
             <w:r>
               <w:rPr>
-                <w:bCs/>
-                <w:b/>
+                <w:b/>
+                <w:bCs/>
               </w:rPr>
               <w:t xml:space="preserve">Why:</w:t>
             </w:r>
@@ -5690,8 +5591,8 @@
             </w:pPr>
             <w:r>
               <w:rPr>
-                <w:bCs/>
-                <w:b/>
+                <w:b/>
+                <w:bCs/>
               </w:rPr>
               <w:t xml:space="preserve">Consequence:</w:t>
             </w:r>
@@ -5720,8 +5621,8 @@
             </w:pPr>
             <w:r>
               <w:rPr>
-                <w:bCs/>
-                <w:b/>
+                <w:b/>
+                <w:bCs/>
               </w:rPr>
               <w:t xml:space="preserve">Example:</w:t>
             </w:r>
@@ -5736,8 +5637,8 @@
             </w:pPr>
             <w:r>
               <w:rPr>
+                <w:i/>
                 <w:iCs/>
-                <w:i/>
               </w:rPr>
               <w:t xml:space="preserve">In the event of a system failure or disruption of the delivered IT solution, restore service automatically take over to maintain service continuity. For instance, if a primary system goes down, a secondary system activates, ensuring that users experience no downtime.</w:t>
             </w:r>
@@ -6789,14 +6690,14 @@
     </w:lvl>
   </w:abstractNum>
   <w:abstractNum w:abstractNumId="990">
-    <w:nsid w:val="A990"/>
+    <w:nsid w:val="0000A990"/>
     <w:multiLevelType w:val="multilevel"/>
     <w:lvl w:ilvl="0">
       <w:numFmt w:val="bullet"/>
       <w:lvlText w:val=" "/>
       <w:lvlJc w:val="left"/>
       <w:pPr>
-        <w:ind w:left="720" w:hanging="480"/>
+        <w:ind w:left="720" w:hanging="360"/>
       </w:pPr>
     </w:lvl>
     <w:lvl w:ilvl="1">
@@ -6804,7 +6705,7 @@
       <w:lvlText w:val=" "/>
       <w:lvlJc w:val="left"/>
       <w:pPr>
-        <w:ind w:left="1440" w:hanging="480"/>
+        <w:ind w:left="1440" w:hanging="360"/>
       </w:pPr>
     </w:lvl>
     <w:lvl w:ilvl="2">
@@ -6812,7 +6713,7 @@
       <w:lvlText w:val=" "/>
       <w:lvlJc w:val="left"/>
       <w:pPr>
-        <w:ind w:left="2160" w:hanging="480"/>
+        <w:ind w:left="2160" w:hanging="360"/>
       </w:pPr>
     </w:lvl>
     <w:lvl w:ilvl="3">
@@ -6820,7 +6721,7 @@
       <w:lvlText w:val=" "/>
       <w:lvlJc w:val="left"/>
       <w:pPr>
-        <w:ind w:left="2880" w:hanging="480"/>
+        <w:ind w:left="2880" w:hanging="360"/>
       </w:pPr>
     </w:lvl>
     <w:lvl w:ilvl="4">
@@ -6828,7 +6729,7 @@
       <w:lvlText w:val=" "/>
       <w:lvlJc w:val="left"/>
       <w:pPr>
-        <w:ind w:left="3600" w:hanging="480"/>
+        <w:ind w:left="3600" w:hanging="360"/>
       </w:pPr>
     </w:lvl>
     <w:lvl w:ilvl="5">
@@ -6836,7 +6737,7 @@
       <w:lvlText w:val=" "/>
       <w:lvlJc w:val="left"/>
       <w:pPr>
-        <w:ind w:left="4320" w:hanging="480"/>
+        <w:ind w:left="4320" w:hanging="360"/>
       </w:pPr>
     </w:lvl>
     <w:lvl w:ilvl="6">
@@ -6844,7 +6745,7 @@
       <w:lvlText w:val=" "/>
       <w:lvlJc w:val="left"/>
       <w:pPr>
-        <w:ind w:left="5040" w:hanging="480"/>
+        <w:ind w:left="5040" w:hanging="360"/>
       </w:pPr>
     </w:lvl>
     <w:lvl w:ilvl="7">
@@ -6852,7 +6753,7 @@
       <w:lvlText w:val=" "/>
       <w:lvlJc w:val="left"/>
       <w:pPr>
-        <w:ind w:left="5760" w:hanging="480"/>
+        <w:ind w:left="5760" w:hanging="360"/>
       </w:pPr>
     </w:lvl>
     <w:lvl w:ilvl="8">
@@ -6860,12 +6761,12 @@
       <w:lvlText w:val=" "/>
       <w:lvlJc w:val="left"/>
       <w:pPr>
-        <w:ind w:left="6480" w:hanging="480"/>
+        <w:ind w:left="6480" w:hanging="360"/>
       </w:pPr>
     </w:lvl>
   </w:abstractNum>
   <w:abstractNum w:abstractNumId="99411">
-    <w:nsid w:val="A99411"/>
+    <w:nsid w:val="00A99411"/>
     <w:multiLevelType w:val="multilevel"/>
     <w:lvl w:ilvl="0">
       <w:start w:val="1"/>
@@ -6873,7 +6774,7 @@
       <w:lvlText w:val="%1."/>
       <w:lvlJc w:val="left"/>
       <w:pPr>
-        <w:ind w:left="720" w:hanging="480"/>
+        <w:ind w:left="720" w:hanging="360"/>
       </w:pPr>
     </w:lvl>
     <w:lvl w:ilvl="1">
@@ -6882,7 +6783,7 @@
       <w:lvlText w:val="%2."/>
       <w:lvlJc w:val="left"/>
       <w:pPr>
-        <w:ind w:left="1440" w:hanging="480"/>
+        <w:ind w:left="1440" w:hanging="360"/>
       </w:pPr>
     </w:lvl>
     <w:lvl w:ilvl="2">
@@ -6891,7 +6792,7 @@
       <w:lvlText w:val="%3."/>
       <w:lvlJc w:val="left"/>
       <w:pPr>
-        <w:ind w:left="2160" w:hanging="480"/>
+        <w:ind w:left="2160" w:hanging="360"/>
       </w:pPr>
     </w:lvl>
     <w:lvl w:ilvl="3">
@@ -6900,7 +6801,7 @@
       <w:lvlText w:val="%4."/>
       <w:lvlJc w:val="left"/>
       <w:pPr>
-        <w:ind w:left="2880" w:hanging="480"/>
+        <w:ind w:left="2880" w:hanging="360"/>
       </w:pPr>
     </w:lvl>
     <w:lvl w:ilvl="4">
@@ -6909,7 +6810,7 @@
       <w:lvlText w:val="%5."/>
       <w:lvlJc w:val="left"/>
       <w:pPr>
-        <w:ind w:left="3600" w:hanging="480"/>
+        <w:ind w:left="3600" w:hanging="360"/>
       </w:pPr>
     </w:lvl>
     <w:lvl w:ilvl="5">
@@ -6918,7 +6819,7 @@
       <w:lvlText w:val="%6."/>
       <w:lvlJc w:val="left"/>
       <w:pPr>
-        <w:ind w:left="4320" w:hanging="480"/>
+        <w:ind w:left="4320" w:hanging="360"/>
       </w:pPr>
     </w:lvl>
     <w:lvl w:ilvl="6">
@@ -6927,7 +6828,7 @@
       <w:lvlText w:val="%7."/>
       <w:lvlJc w:val="left"/>
       <w:pPr>
-        <w:ind w:left="5040" w:hanging="480"/>
+        <w:ind w:left="5040" w:hanging="360"/>
       </w:pPr>
     </w:lvl>
     <w:lvl w:ilvl="7">
@@ -6936,7 +6837,7 @@
       <w:lvlText w:val="%8."/>
       <w:lvlJc w:val="left"/>
       <w:pPr>
-        <w:ind w:left="5760" w:hanging="480"/>
+        <w:ind w:left="5760" w:hanging="360"/>
       </w:pPr>
     </w:lvl>
     <w:lvl w:ilvl="8">
@@ -6945,7 +6846,7 @@
       <w:lvlText w:val="%9."/>
       <w:lvlJc w:val="left"/>
       <w:pPr>
-        <w:ind w:left="6480" w:hanging="480"/>
+        <w:ind w:left="6480" w:hanging="360"/>
       </w:pPr>
     </w:lvl>
   </w:abstractNum>
@@ -8457,6 +8358,7 @@
     <w:name w:val="KeywordTok"/>
     <w:basedOn w:val="VerbatimChar"/>
     <w:rPr>
+      <w:b/>
       <w:color w:val="003b4f"/>
       <w:shd w:val="clear" w:fill="f1f3f5"/>
     </w:rPr>
@@ -8561,9 +8463,9 @@
     <w:name w:val="DocumentationTok"/>
     <w:basedOn w:val="VerbatimChar"/>
     <w:rPr>
+      <w:i/>
       <w:color w:val="5e5e5e"/>
       <w:shd w:val="clear" w:fill="f1f3f5"/>
-      <w:i/>
     </w:rPr>
   </w:style>
   <w:style w:type="character" w:customStyle="1" w:styleId="AnnotationTok">
@@ -8578,9 +8480,9 @@
     <w:name w:val="CommentVarTok"/>
     <w:basedOn w:val="VerbatimChar"/>
     <w:rPr>
+      <w:i/>
       <w:color w:val="5e5e5e"/>
       <w:shd w:val="clear" w:fill="f1f3f5"/>
-      <w:i/>
     </w:rPr>
   </w:style>
   <w:style w:type="character" w:customStyle="1" w:styleId="OtherTok">
@@ -8611,6 +8513,7 @@
     <w:name w:val="ControlFlowTok"/>
     <w:basedOn w:val="VerbatimChar"/>
     <w:rPr>
+      <w:b/>
       <w:color w:val="003b4f"/>
       <w:shd w:val="clear" w:fill="f1f3f5"/>
     </w:rPr>
@@ -8675,9 +8578,9 @@
     <w:name w:val="WarningTok"/>
     <w:basedOn w:val="VerbatimChar"/>
     <w:rPr>
+      <w:i/>
       <w:color w:val="5e5e5e"/>
       <w:shd w:val="clear" w:fill="f1f3f5"/>
-      <w:i/>
     </w:rPr>
   </w:style>
   <w:style w:type="character" w:customStyle="1" w:styleId="AlertTok">

</xml_diff>

<commit_message>
Deploying to gh-pages-test from @ eea/CLMS_documents@a82f03dc54020626151a04243dd8f7ebc8ddd653 🚀
</commit_message>
<xml_diff>
--- a/src/guidelines/IT_Architecture_Principles_and_Implementation_Guidelines.docx
+++ b/src/guidelines/IT_Architecture_Principles_and_Implementation_Guidelines.docx
@@ -8354,6 +8354,15 @@
       </w:rPr>
     </w:tblStylePr>
   </w:style>
+  <w:style w:customStyle="1" w:styleId="LeftAlign" w:type="paragraph">
+    <w:name w:val="LeftAlign"/>
+    <w:qFormat/>
+    <w:rsid w:val="00143E90"/>
+    <w:rPr>
+      <w:rFonts w:ascii="Calibri" w:hAnsi="Calibri"/>
+      <w:sz w:val="22"/>
+    </w:rPr>
+  </w:style>
   <w:style w:type="character" w:customStyle="1" w:styleId="KeywordTok">
     <w:name w:val="KeywordTok"/>
     <w:basedOn w:val="VerbatimChar"/>

</xml_diff>

<commit_message>
Deploying to gh-pages-test from @ eea/CLMS_documents@ea0d02ea3b494bebd953fcee86e15e743e6136b0 🚀
</commit_message>
<xml_diff>
--- a/src/guidelines/IT_Architecture_Principles_and_Implementation_Guidelines.docx
+++ b/src/guidelines/IT_Architecture_Principles_and_Implementation_Guidelines.docx
@@ -6689,6 +6689,119 @@
       </w:pPr>
     </w:lvl>
   </w:abstractNum>
+  <w:abstractNum w15:restartNumberingAfterBreak="0" w:abstractNumId="2">
+    <w:nsid w:val="420B644F"/>
+    <w:multiLevelType w:val="hybridMultilevel"/>
+    <w:tmpl w:val="0FB4DBA6"/>
+    <w:lvl w:ilvl="0" w:tplc="08090001">
+      <w:start w:val="1"/>
+      <w:numFmt w:val="bullet"/>
+      <w:lvlText w:val=""/>
+      <w:lvlJc w:val="left"/>
+      <w:pPr>
+        <w:ind w:hanging="360" w:left="720"/>
+      </w:pPr>
+      <w:rPr>
+        <w:rFonts w:ascii="Symbol" w:hAnsi="Symbol" w:hint="default"/>
+      </w:rPr>
+    </w:lvl>
+    <w:lvl w:ilvl="1" w:tplc="08090003">
+      <w:start w:val="1"/>
+      <w:numFmt w:val="bullet"/>
+      <w:lvlText w:val="o"/>
+      <w:lvlJc w:val="left"/>
+      <w:pPr>
+        <w:ind w:hanging="360" w:left="1440"/>
+      </w:pPr>
+      <w:rPr>
+        <w:rFonts w:ascii="Courier New" w:cs="Courier New" w:hAnsi="Courier New" w:hint="default"/>
+      </w:rPr>
+    </w:lvl>
+    <w:lvl w:ilvl="2" w:tplc="08090005">
+      <w:start w:val="1"/>
+      <w:numFmt w:val="bullet"/>
+      <w:lvlText w:val=""/>
+      <w:lvlJc w:val="left"/>
+      <w:pPr>
+        <w:ind w:hanging="360" w:left="2160"/>
+      </w:pPr>
+      <w:rPr>
+        <w:rFonts w:ascii="Wingdings" w:hAnsi="Wingdings" w:hint="default"/>
+      </w:rPr>
+    </w:lvl>
+    <w:lvl w:ilvl="3" w:tplc="08090001">
+      <w:start w:val="1"/>
+      <w:numFmt w:val="bullet"/>
+      <w:lvlText w:val=""/>
+      <w:lvlJc w:val="left"/>
+      <w:pPr>
+        <w:ind w:hanging="360" w:left="2880"/>
+      </w:pPr>
+      <w:rPr>
+        <w:rFonts w:ascii="Symbol" w:hAnsi="Symbol" w:hint="default"/>
+      </w:rPr>
+    </w:lvl>
+    <w:lvl w:ilvl="4" w:tplc="08090003">
+      <w:start w:val="1"/>
+      <w:numFmt w:val="bullet"/>
+      <w:lvlText w:val="o"/>
+      <w:lvlJc w:val="left"/>
+      <w:pPr>
+        <w:ind w:hanging="360" w:left="3600"/>
+      </w:pPr>
+      <w:rPr>
+        <w:rFonts w:ascii="Courier New" w:cs="Courier New" w:hAnsi="Courier New" w:hint="default"/>
+      </w:rPr>
+    </w:lvl>
+    <w:lvl w:ilvl="5" w:tentative="1" w:tplc="08090005">
+      <w:start w:val="1"/>
+      <w:numFmt w:val="bullet"/>
+      <w:lvlText w:val=""/>
+      <w:lvlJc w:val="left"/>
+      <w:pPr>
+        <w:ind w:hanging="360" w:left="4320"/>
+      </w:pPr>
+      <w:rPr>
+        <w:rFonts w:ascii="Wingdings" w:hAnsi="Wingdings" w:hint="default"/>
+      </w:rPr>
+    </w:lvl>
+    <w:lvl w:ilvl="6" w:tentative="1" w:tplc="08090001">
+      <w:start w:val="1"/>
+      <w:numFmt w:val="bullet"/>
+      <w:lvlText w:val=""/>
+      <w:lvlJc w:val="left"/>
+      <w:pPr>
+        <w:ind w:hanging="360" w:left="5040"/>
+      </w:pPr>
+      <w:rPr>
+        <w:rFonts w:ascii="Symbol" w:hAnsi="Symbol" w:hint="default"/>
+      </w:rPr>
+    </w:lvl>
+    <w:lvl w:ilvl="7" w:tentative="1" w:tplc="08090003">
+      <w:start w:val="1"/>
+      <w:numFmt w:val="bullet"/>
+      <w:lvlText w:val="o"/>
+      <w:lvlJc w:val="left"/>
+      <w:pPr>
+        <w:ind w:hanging="360" w:left="5760"/>
+      </w:pPr>
+      <w:rPr>
+        <w:rFonts w:ascii="Courier New" w:cs="Courier New" w:hAnsi="Courier New" w:hint="default"/>
+      </w:rPr>
+    </w:lvl>
+    <w:lvl w:ilvl="8" w:tentative="1" w:tplc="08090005">
+      <w:start w:val="1"/>
+      <w:numFmt w:val="bullet"/>
+      <w:lvlText w:val=""/>
+      <w:lvlJc w:val="left"/>
+      <w:pPr>
+        <w:ind w:hanging="360" w:left="6480"/>
+      </w:pPr>
+      <w:rPr>
+        <w:rFonts w:ascii="Wingdings" w:hAnsi="Wingdings" w:hint="default"/>
+      </w:rPr>
+    </w:lvl>
+  </w:abstractNum>
   <w:abstractNum w:abstractNumId="990">
     <w:nsid w:val="0000A990"/>
     <w:multiLevelType w:val="multilevel"/>
@@ -6855,6 +6968,9 @@
   </w:num>
   <w:num w16cid:durableId="1146750534" w:numId="2">
     <w:abstractNumId w:val="0"/>
+  </w:num>
+  <w:num w16cid:durableId="988676320" w:numId="3">
+    <w:abstractNumId w:val="2"/>
   </w:num>
   <w:num w:numId="1000">
     <w:abstractNumId w:val="990"/>
@@ -8360,6 +8476,101 @@
     <w:rsid w:val="00143E90"/>
     <w:rPr>
       <w:rFonts w:ascii="Calibri" w:hAnsi="Calibri"/>
+      <w:sz w:val="22"/>
+    </w:rPr>
+  </w:style>
+  <w:style w:customStyle="1" w:styleId="TableHeader" w:type="paragraph">
+    <w:name w:val="TableHeader"/>
+    <w:qFormat/>
+    <w:rsid w:val="00E717D7"/>
+    <w:pPr>
+      <w:spacing w:after="60" w:before="60"/>
+      <w:jc w:val="center"/>
+    </w:pPr>
+    <w:rPr>
+      <w:rFonts w:ascii="Arial" w:cs="Arial" w:eastAsia="Aptos" w:hAnsi="Arial"/>
+      <w:color w:val="004494"/>
+      <w:sz w:val="19"/>
+      <w:szCs w:val="19"/>
+      <w:lang w:eastAsia="en-GB" w:val="en-PL"/>
+    </w:rPr>
+  </w:style>
+  <w:style w:customStyle="1" w:styleId="TableContent" w:type="paragraph">
+    <w:name w:val="TableContent"/>
+    <w:qFormat/>
+    <w:rsid w:val="00E717D7"/>
+    <w:pPr>
+      <w:spacing w:after="30" w:before="30"/>
+    </w:pPr>
+    <w:rPr>
+      <w:rFonts w:ascii="Calibri" w:cs="Times New Roman (Body CS)" w:eastAsia="Aptos" w:hAnsi="Calibri"/>
+      <w:sz w:val="18"/>
+      <w:szCs w:val="18"/>
+      <w:lang w:eastAsia="en-GB" w:val="en-PL"/>
+    </w:rPr>
+  </w:style>
+  <w:style w:styleId="GridTable1Light" w:type="table">
+    <w:name w:val="Grid Table 1 Light"/>
+    <w:basedOn w:val="TableNormal"/>
+    <w:rsid w:val="00C112C1"/>
+    <w:tblPr>
+      <w:tblStyleRowBandSize w:val="1"/>
+      <w:tblStyleColBandSize w:val="1"/>
+      <w:tblBorders>
+        <w:top w:color="999999" w:space="0" w:sz="4" w:themeColor="text1" w:themeTint="66" w:val="single"/>
+        <w:left w:color="999999" w:space="0" w:sz="4" w:themeColor="text1" w:themeTint="66" w:val="single"/>
+        <w:bottom w:color="999999" w:space="0" w:sz="4" w:themeColor="text1" w:themeTint="66" w:val="single"/>
+        <w:right w:color="999999" w:space="0" w:sz="4" w:themeColor="text1" w:themeTint="66" w:val="single"/>
+        <w:insideH w:color="999999" w:space="0" w:sz="4" w:themeColor="text1" w:themeTint="66" w:val="single"/>
+        <w:insideV w:color="999999" w:space="0" w:sz="4" w:themeColor="text1" w:themeTint="66" w:val="single"/>
+      </w:tblBorders>
+    </w:tblPr>
+    <w:tblStylePr w:type="firstRow">
+      <w:rPr>
+        <w:b/>
+        <w:bCs/>
+      </w:rPr>
+      <w:tblPr/>
+      <w:tcPr>
+        <w:tcBorders>
+          <w:bottom w:color="666666" w:space="0" w:sz="12" w:themeColor="text1" w:themeTint="99" w:val="single"/>
+        </w:tcBorders>
+      </w:tcPr>
+    </w:tblStylePr>
+    <w:tblStylePr w:type="lastRow">
+      <w:rPr>
+        <w:b/>
+        <w:bCs/>
+      </w:rPr>
+      <w:tblPr/>
+      <w:tcPr>
+        <w:tcBorders>
+          <w:top w:color="666666" w:space="0" w:sz="2" w:themeColor="text1" w:themeTint="99" w:val="double"/>
+        </w:tcBorders>
+      </w:tcPr>
+    </w:tblStylePr>
+    <w:tblStylePr w:type="firstCol">
+      <w:rPr>
+        <w:b/>
+        <w:bCs/>
+      </w:rPr>
+    </w:tblStylePr>
+    <w:tblStylePr w:type="lastCol">
+      <w:rPr>
+        <w:b/>
+        <w:bCs/>
+      </w:rPr>
+    </w:tblStylePr>
+  </w:style>
+  <w:style w:customStyle="1" w:styleId="NormalLine" w:type="character">
+    <w:name w:val="NormalLine"/>
+    <w:uiPriority w:val="1"/>
+    <w:qFormat/>
+    <w:rsid w:val="00DA32BA"/>
+    <w:rPr>
+      <w:rFonts w:ascii="Calibri" w:hAnsi="Calibri"/>
+      <w:b w:val="0"/>
+      <w:i w:val="0"/>
       <w:sz w:val="22"/>
     </w:rPr>
   </w:style>

</xml_diff>